<commit_message>
Nice first tree algo decyphered
</commit_message>
<xml_diff>
--- a/Data Mining Project.docx
+++ b/Data Mining Project.docx
@@ -764,7 +764,7 @@
         <w:rPr>
           <w:rFonts w:cstheme="minorHAnsi"/>
           <w:noProof/>
-          <w:lang w:val="en-US" w:eastAsia="it-IT"/>
+          <w:lang w:eastAsia="it-IT"/>
         </w:rPr>
         <w:drawing>
           <wp:inline distT="0" distB="0" distL="0" distR="0" wp14:anchorId="4681E394" wp14:editId="00047864">
@@ -792,7 +792,7 @@
         <w:rPr>
           <w:rFonts w:cstheme="minorHAnsi"/>
           <w:noProof/>
-          <w:lang w:val="en-US" w:eastAsia="it-IT"/>
+          <w:lang w:eastAsia="it-IT"/>
         </w:rPr>
         <w:drawing>
           <wp:inline distT="0" distB="0" distL="0" distR="0" wp14:anchorId="468B3CB7" wp14:editId="66A50EA6">
@@ -3952,7 +3952,7 @@
                 <w:rFonts w:eastAsia="Times New Roman" w:cstheme="minorHAnsi"/>
                 <w:noProof/>
                 <w:color w:val="000000"/>
-                <w:lang w:val="en-US" w:eastAsia="it-IT"/>
+                <w:lang w:eastAsia="it-IT"/>
               </w:rPr>
               <w:drawing>
                 <wp:anchor distT="0" distB="0" distL="114300" distR="114300" simplePos="0" relativeHeight="251660288" behindDoc="0" locked="0" layoutInCell="1" allowOverlap="1" wp14:anchorId="652FD9A8" wp14:editId="77BDFCB0">
@@ -7752,8 +7752,6 @@
           <w:lang w:val="en-US"/>
         </w:rPr>
       </w:pPr>
-      <w:bookmarkStart w:id="0" w:name="_GoBack"/>
-      <w:bookmarkEnd w:id="0"/>
     </w:p>
     <w:p>
       <w:pPr>
@@ -8040,14 +8038,7 @@
                 <w:rFonts w:cstheme="minorHAnsi"/>
                 <w:lang w:val="en-US"/>
               </w:rPr>
-              <w:t>The measure of the total contribution of all independent variables used in the model</w:t>
-            </w:r>
-            <w:r>
-              <w:rPr>
-                <w:rFonts w:cstheme="minorHAnsi"/>
-                <w:lang w:val="en-US"/>
-              </w:rPr>
-              <w:t xml:space="preserve">. </w:t>
+              <w:t xml:space="preserve">The measure of the total contribution of all independent variables used in the model. </w:t>
             </w:r>
           </w:p>
         </w:tc>
@@ -8115,25 +8106,32 @@
                 <w:rFonts w:cstheme="minorHAnsi"/>
                 <w:lang w:val="en-US"/>
               </w:rPr>
-              <w:t>The attributes of a tuple are tested against the decision tree</w:t>
-            </w:r>
-            <w:r>
+              <w:t>The attributes of a tuple are tested against the decision tree and a path is traced from the root to a leaf node which holds the</w:t>
+            </w:r>
+          </w:p>
+          <w:p>
+            <w:pPr>
               <w:rPr>
                 <w:rFonts w:cstheme="minorHAnsi"/>
                 <w:lang w:val="en-US"/>
               </w:rPr>
-              <w:t xml:space="preserve"> and a</w:t>
-            </w:r>
+            </w:pPr>
             <w:r>
               <w:rPr>
                 <w:rFonts w:cstheme="minorHAnsi"/>
                 <w:lang w:val="en-US"/>
               </w:rPr>
-              <w:t xml:space="preserve"> path is traced from the root to a leaf node which holds the</w:t>
-            </w:r>
-          </w:p>
-          <w:p>
-            <w:pPr>
+              <w:t>prediction for that tuple</w:t>
+            </w:r>
+          </w:p>
+        </w:tc>
+        <w:tc>
+          <w:tcPr>
+            <w:tcW w:w="2394" w:type="dxa"/>
+          </w:tcPr>
+          <w:p>
+            <w:pPr>
+              <w:cnfStyle w:val="000000000000" w:firstRow="0" w:lastRow="0" w:firstColumn="0" w:lastColumn="0" w:oddVBand="0" w:evenVBand="0" w:oddHBand="0" w:evenHBand="0" w:firstRowFirstColumn="0" w:firstRowLastColumn="0" w:lastRowFirstColumn="0" w:lastRowLastColumn="0"/>
               <w:rPr>
                 <w:rFonts w:cstheme="minorHAnsi"/>
                 <w:lang w:val="en-US"/>
@@ -8144,14 +8142,9 @@
                 <w:rFonts w:cstheme="minorHAnsi"/>
                 <w:lang w:val="en-US"/>
               </w:rPr>
-              <w:t>prediction for that tuple</w:t>
-            </w:r>
-          </w:p>
-        </w:tc>
-        <w:tc>
-          <w:tcPr>
-            <w:tcW w:w="2394" w:type="dxa"/>
-          </w:tcPr>
+              <w:t>Given a tuple X, the classifier will predict that X belongs to the</w:t>
+            </w:r>
+          </w:p>
           <w:p>
             <w:pPr>
               <w:cnfStyle w:val="000000000000" w:firstRow="0" w:lastRow="0" w:firstColumn="0" w:lastColumn="0" w:oddVBand="0" w:evenVBand="0" w:oddHBand="0" w:evenHBand="0" w:firstRowFirstColumn="0" w:firstRowLastColumn="0" w:lastRowFirstColumn="0" w:lastRowLastColumn="0"/>
@@ -8165,12 +8158,17 @@
                 <w:rFonts w:cstheme="minorHAnsi"/>
                 <w:lang w:val="en-US"/>
               </w:rPr>
-              <w:t>Given a tuple X, the classifier will predict that X belongs to the</w:t>
-            </w:r>
-          </w:p>
-          <w:p>
-            <w:pPr>
-              <w:cnfStyle w:val="000000000000" w:firstRow="0" w:lastRow="0" w:firstColumn="0" w:lastColumn="0" w:oddVBand="0" w:evenVBand="0" w:oddHBand="0" w:evenHBand="0" w:firstRowFirstColumn="0" w:firstRowLastColumn="0" w:lastRowFirstColumn="0" w:lastRowLastColumn="0"/>
+              <w:t>class having the highest posterior probability conditioned on X.</w:t>
+            </w:r>
+          </w:p>
+        </w:tc>
+        <w:tc>
+          <w:tcPr>
+            <w:cnfStyle w:val="000010000000" w:firstRow="0" w:lastRow="0" w:firstColumn="0" w:lastColumn="0" w:oddVBand="1" w:evenVBand="0" w:oddHBand="0" w:evenHBand="0" w:firstRowFirstColumn="0" w:firstRowLastColumn="0" w:lastRowFirstColumn="0" w:lastRowLastColumn="0"/>
+            <w:tcW w:w="2156" w:type="dxa"/>
+          </w:tcPr>
+          <w:p>
+            <w:pPr>
               <w:rPr>
                 <w:rFonts w:cstheme="minorHAnsi"/>
                 <w:lang w:val="en-US"/>
@@ -8181,60 +8179,62 @@
                 <w:rFonts w:cstheme="minorHAnsi"/>
                 <w:lang w:val="en-US"/>
               </w:rPr>
-              <w:t>class having the highest posterior probability conditioned on X</w:t>
-            </w:r>
-            <w:r>
+              <w:t>Given x representing the exposure to</w:t>
+            </w:r>
+          </w:p>
+          <w:p>
+            <w:pPr>
               <w:rPr>
                 <w:rFonts w:cstheme="minorHAnsi"/>
                 <w:lang w:val="en-US"/>
               </w:rPr>
-              <w:t>.</w:t>
-            </w:r>
-          </w:p>
-        </w:tc>
-        <w:tc>
-          <w:tcPr>
-            <w:cnfStyle w:val="000010000000" w:firstRow="0" w:lastRow="0" w:firstColumn="0" w:lastColumn="0" w:oddVBand="1" w:evenVBand="0" w:oddHBand="0" w:evenHBand="0" w:firstRowFirstColumn="0" w:firstRowLastColumn="0" w:lastRowFirstColumn="0" w:lastRowLastColumn="0"/>
-            <w:tcW w:w="2156" w:type="dxa"/>
-          </w:tcPr>
-          <w:p>
-            <w:pPr>
+            </w:pPr>
+            <w:r>
               <w:rPr>
                 <w:rFonts w:cstheme="minorHAnsi"/>
                 <w:lang w:val="en-US"/>
               </w:rPr>
-            </w:pPr>
-            <w:r>
+              <w:t>some set of risk factors, LR predicts the probability of occurrence of an event by fitting</w:t>
+            </w:r>
+          </w:p>
+          <w:p>
+            <w:pPr>
               <w:rPr>
                 <w:rFonts w:cstheme="minorHAnsi"/>
                 <w:lang w:val="en-US"/>
               </w:rPr>
-              <w:t xml:space="preserve">Given </w:t>
-            </w:r>
+            </w:pPr>
             <w:r>
               <w:rPr>
                 <w:rFonts w:cstheme="minorHAnsi"/>
                 <w:lang w:val="en-US"/>
               </w:rPr>
-              <w:t>x represent</w:t>
-            </w:r>
-            <w:r>
+              <w:t>data to a logistic curve, f(x), which represents the probability of</w:t>
+            </w:r>
+          </w:p>
+          <w:p>
+            <w:pPr>
               <w:rPr>
                 <w:rFonts w:cstheme="minorHAnsi"/>
                 <w:lang w:val="en-US"/>
               </w:rPr>
-              <w:t>ing</w:t>
-            </w:r>
+            </w:pPr>
             <w:r>
               <w:rPr>
                 <w:rFonts w:cstheme="minorHAnsi"/>
                 <w:lang w:val="en-US"/>
               </w:rPr>
-              <w:t xml:space="preserve"> the exposure to</w:t>
-            </w:r>
-          </w:p>
-          <w:p>
-            <w:pPr>
+              <w:t>a particular outcome</w:t>
+            </w:r>
+          </w:p>
+        </w:tc>
+        <w:tc>
+          <w:tcPr>
+            <w:tcW w:w="2407" w:type="dxa"/>
+          </w:tcPr>
+          <w:p>
+            <w:pPr>
+              <w:cnfStyle w:val="000000000000" w:firstRow="0" w:lastRow="0" w:firstColumn="0" w:lastColumn="0" w:oddVBand="0" w:evenVBand="0" w:oddHBand="0" w:evenHBand="0" w:firstRowFirstColumn="0" w:firstRowLastColumn="0" w:lastRowFirstColumn="0" w:lastRowLastColumn="0"/>
               <w:rPr>
                 <w:rFonts w:cstheme="minorHAnsi"/>
                 <w:lang w:val="en-US"/>
@@ -8245,144 +8245,23 @@
                 <w:rFonts w:cstheme="minorHAnsi"/>
                 <w:lang w:val="en-US"/>
               </w:rPr>
-              <w:t>some set of risk factors</w:t>
-            </w:r>
-            <w:r>
+              <w:t>Nearest-neighbor classifiers compare a given test tuple with</w:t>
+            </w:r>
+          </w:p>
+          <w:p>
+            <w:pPr>
+              <w:cnfStyle w:val="000000000000" w:firstRow="0" w:lastRow="0" w:firstColumn="0" w:lastColumn="0" w:oddVBand="0" w:evenVBand="0" w:oddHBand="0" w:evenHBand="0" w:firstRowFirstColumn="0" w:firstRowLastColumn="0" w:lastRowFirstColumn="0" w:lastRowLastColumn="0"/>
               <w:rPr>
                 <w:rFonts w:cstheme="minorHAnsi"/>
                 <w:lang w:val="en-US"/>
               </w:rPr>
-              <w:t xml:space="preserve">, LR </w:t>
-            </w:r>
+            </w:pPr>
             <w:r>
               <w:rPr>
                 <w:rFonts w:cstheme="minorHAnsi"/>
                 <w:lang w:val="en-US"/>
               </w:rPr>
-              <w:t>predicts the probability of occurrence of an event by fitting</w:t>
-            </w:r>
-          </w:p>
-          <w:p>
-            <w:pPr>
-              <w:rPr>
-                <w:rFonts w:cstheme="minorHAnsi"/>
-                <w:lang w:val="en-US"/>
-              </w:rPr>
-            </w:pPr>
-            <w:r>
-              <w:rPr>
-                <w:rFonts w:cstheme="minorHAnsi"/>
-                <w:lang w:val="en-US"/>
-              </w:rPr>
-              <w:t>data to a logistic curve</w:t>
-            </w:r>
-            <w:r>
-              <w:rPr>
-                <w:rFonts w:cstheme="minorHAnsi"/>
-                <w:lang w:val="en-US"/>
-              </w:rPr>
-              <w:t xml:space="preserve">, </w:t>
-            </w:r>
-            <w:r>
-              <w:rPr>
-                <w:rFonts w:cstheme="minorHAnsi"/>
-                <w:lang w:val="en-US"/>
-              </w:rPr>
-              <w:t>f(x)</w:t>
-            </w:r>
-            <w:r>
-              <w:rPr>
-                <w:rFonts w:cstheme="minorHAnsi"/>
-                <w:lang w:val="en-US"/>
-              </w:rPr>
-              <w:t>, which</w:t>
-            </w:r>
-            <w:r>
-              <w:rPr>
-                <w:rFonts w:cstheme="minorHAnsi"/>
-                <w:lang w:val="en-US"/>
-              </w:rPr>
-              <w:t xml:space="preserve"> represents the probability of</w:t>
-            </w:r>
-          </w:p>
-          <w:p>
-            <w:pPr>
-              <w:rPr>
-                <w:rFonts w:cstheme="minorHAnsi"/>
-                <w:lang w:val="en-US"/>
-              </w:rPr>
-            </w:pPr>
-            <w:r>
-              <w:rPr>
-                <w:rFonts w:cstheme="minorHAnsi"/>
-                <w:lang w:val="en-US"/>
-              </w:rPr>
-              <w:t>a particular outcome</w:t>
-            </w:r>
-          </w:p>
-        </w:tc>
-        <w:tc>
-          <w:tcPr>
-            <w:tcW w:w="2407" w:type="dxa"/>
-          </w:tcPr>
-          <w:p>
-            <w:pPr>
-              <w:cnfStyle w:val="000000000000" w:firstRow="0" w:lastRow="0" w:firstColumn="0" w:lastColumn="0" w:oddVBand="0" w:evenVBand="0" w:oddHBand="0" w:evenHBand="0" w:firstRowFirstColumn="0" w:firstRowLastColumn="0" w:lastRowFirstColumn="0" w:lastRowLastColumn="0"/>
-              <w:rPr>
-                <w:rFonts w:cstheme="minorHAnsi"/>
-                <w:lang w:val="en-US"/>
-              </w:rPr>
-            </w:pPr>
-            <w:r>
-              <w:rPr>
-                <w:rFonts w:cstheme="minorHAnsi"/>
-                <w:lang w:val="en-US"/>
-              </w:rPr>
-              <w:t>Nearest-neighbor classifiers compare a given test tuple with</w:t>
-            </w:r>
-          </w:p>
-          <w:p>
-            <w:pPr>
-              <w:cnfStyle w:val="000000000000" w:firstRow="0" w:lastRow="0" w:firstColumn="0" w:lastColumn="0" w:oddVBand="0" w:evenVBand="0" w:oddHBand="0" w:evenHBand="0" w:firstRowFirstColumn="0" w:firstRowLastColumn="0" w:lastRowFirstColumn="0" w:lastRowLastColumn="0"/>
-              <w:rPr>
-                <w:rFonts w:cstheme="minorHAnsi"/>
-                <w:lang w:val="en-US"/>
-              </w:rPr>
-            </w:pPr>
-            <w:r>
-              <w:rPr>
-                <w:rFonts w:cstheme="minorHAnsi"/>
-                <w:lang w:val="en-US"/>
-              </w:rPr>
-              <w:t>training tuples that are similar</w:t>
-            </w:r>
-            <w:r>
-              <w:rPr>
-                <w:rFonts w:cstheme="minorHAnsi"/>
-                <w:lang w:val="en-US"/>
-              </w:rPr>
-              <w:t xml:space="preserve"> and</w:t>
-            </w:r>
-            <w:r>
-              <w:rPr>
-                <w:rFonts w:cstheme="minorHAnsi"/>
-                <w:lang w:val="en-US"/>
-              </w:rPr>
-              <w:t xml:space="preserve"> described by n attributes</w:t>
-            </w:r>
-            <w:r>
-              <w:rPr>
-                <w:rFonts w:cstheme="minorHAnsi"/>
-                <w:lang w:val="en-US"/>
-              </w:rPr>
-              <w:t xml:space="preserve"> and </w:t>
-            </w:r>
-            <w:r>
-              <w:rPr>
-                <w:rFonts w:cstheme="minorHAnsi"/>
-                <w:lang w:val="en-US"/>
-              </w:rPr>
-              <w:t>are stored in n-dimensional space</w:t>
+              <w:t>training tuples that are similar and described by n attributes and are stored in n-dimensional space</w:t>
             </w:r>
           </w:p>
           <w:p>
@@ -8455,147 +8334,56 @@
                 <w:rFonts w:cstheme="minorHAnsi"/>
                 <w:lang w:val="en-US"/>
               </w:rPr>
-              <w:t>At start, all the training tuples are at the root</w:t>
+              <w:t>At start, all the training tuples are at the root. Then, tuples are partitioned recursively based on selected attributes. The test attributes are selected on the basis of a heuristic or</w:t>
             </w:r>
             <w:r>
               <w:rPr>
                 <w:rFonts w:cstheme="minorHAnsi"/>
                 <w:lang w:val="en-US"/>
               </w:rPr>
-              <w:t>. Then, t</w:t>
+              <w:t xml:space="preserve"> </w:t>
             </w:r>
             <w:r>
               <w:rPr>
                 <w:rFonts w:cstheme="minorHAnsi"/>
                 <w:lang w:val="en-US"/>
               </w:rPr>
-              <w:t>uples are partitioned recursively based on selected attributes</w:t>
+              <w:t xml:space="preserve">statistical measure (e.g., information gain). We stop when all samples for a given node belong to the same class or there are no remaining attributes for further partitioning </w:t>
             </w:r>
             <w:r>
               <w:rPr>
                 <w:rFonts w:cstheme="minorHAnsi"/>
                 <w:lang w:val="en-US"/>
               </w:rPr>
-              <w:t>. The t</w:t>
+              <w:sym w:font="Wingdings" w:char="F0E8"/>
             </w:r>
             <w:r>
               <w:rPr>
                 <w:rFonts w:cstheme="minorHAnsi"/>
                 <w:lang w:val="en-US"/>
               </w:rPr>
-              <w:t>est attributes are selected on the basis of a heuristic or</w:t>
-            </w:r>
+              <w:t xml:space="preserve"> majority voting.</w:t>
+            </w:r>
+          </w:p>
+        </w:tc>
+        <w:tc>
+          <w:tcPr>
+            <w:tcW w:w="2394" w:type="dxa"/>
+          </w:tcPr>
+          <w:p>
+            <w:pPr>
+              <w:cnfStyle w:val="000000100000" w:firstRow="0" w:lastRow="0" w:firstColumn="0" w:lastColumn="0" w:oddVBand="0" w:evenVBand="0" w:oddHBand="1" w:evenHBand="0" w:firstRowFirstColumn="0" w:firstRowLastColumn="0" w:lastRowFirstColumn="0" w:lastRowLastColumn="0"/>
+              <w:rPr>
+                <w:rFonts w:eastAsiaTheme="minorEastAsia" w:cstheme="minorHAnsi"/>
+                <w:lang w:val="en-US"/>
+              </w:rPr>
+            </w:pPr>
             <w:r>
               <w:rPr>
                 <w:rFonts w:cstheme="minorHAnsi"/>
                 <w:lang w:val="en-US"/>
               </w:rPr>
-              <w:t xml:space="preserve"> </w:t>
-            </w:r>
-            <w:r>
-              <w:rPr>
-                <w:rFonts w:cstheme="minorHAnsi"/>
-                <w:lang w:val="en-US"/>
-              </w:rPr>
-              <w:t>statistical measure (e.g., information gain)</w:t>
-            </w:r>
-            <w:r>
-              <w:rPr>
-                <w:rFonts w:cstheme="minorHAnsi"/>
-                <w:lang w:val="en-US"/>
-              </w:rPr>
-              <w:t>. We stop when a</w:t>
-            </w:r>
-            <w:r>
-              <w:rPr>
-                <w:rFonts w:cstheme="minorHAnsi"/>
-                <w:lang w:val="en-US"/>
-              </w:rPr>
-              <w:t>ll samples for a give</w:t>
-            </w:r>
-            <w:r>
-              <w:rPr>
-                <w:rFonts w:cstheme="minorHAnsi"/>
-                <w:lang w:val="en-US"/>
-              </w:rPr>
-              <w:t>n node belong to the same class or</w:t>
-            </w:r>
-            <w:r>
-              <w:rPr>
-                <w:rFonts w:cstheme="minorHAnsi"/>
-                <w:lang w:val="en-US"/>
-              </w:rPr>
-              <w:t xml:space="preserve"> </w:t>
-            </w:r>
-            <w:r>
-              <w:rPr>
-                <w:rFonts w:cstheme="minorHAnsi"/>
-                <w:lang w:val="en-US"/>
-              </w:rPr>
-              <w:t>t</w:t>
-            </w:r>
-            <w:r>
-              <w:rPr>
-                <w:rFonts w:cstheme="minorHAnsi"/>
-                <w:lang w:val="en-US"/>
-              </w:rPr>
-              <w:t xml:space="preserve">here are no remaining attributes for further partitioning </w:t>
-            </w:r>
-            <w:r>
-              <w:rPr>
-                <w:rFonts w:cstheme="minorHAnsi"/>
-                <w:lang w:val="en-US"/>
-              </w:rPr>
-              <w:sym w:font="Wingdings" w:char="F0E8"/>
-            </w:r>
-            <w:r>
-              <w:rPr>
-                <w:rFonts w:cstheme="minorHAnsi"/>
-                <w:lang w:val="en-US"/>
-              </w:rPr>
-              <w:t xml:space="preserve"> </w:t>
-            </w:r>
-            <w:r>
-              <w:rPr>
-                <w:rFonts w:cstheme="minorHAnsi"/>
-                <w:lang w:val="en-US"/>
-              </w:rPr>
-              <w:t>majority voting</w:t>
-            </w:r>
-            <w:r>
-              <w:rPr>
-                <w:rFonts w:cstheme="minorHAnsi"/>
-                <w:lang w:val="en-US"/>
-              </w:rPr>
-              <w:t>.</w:t>
-            </w:r>
-          </w:p>
-        </w:tc>
-        <w:tc>
-          <w:tcPr>
-            <w:tcW w:w="2394" w:type="dxa"/>
-          </w:tcPr>
-          <w:p>
-            <w:pPr>
-              <w:cnfStyle w:val="000000100000" w:firstRow="0" w:lastRow="0" w:firstColumn="0" w:lastColumn="0" w:oddVBand="0" w:evenVBand="0" w:oddHBand="1" w:evenHBand="0" w:firstRowFirstColumn="0" w:firstRowLastColumn="0" w:lastRowFirstColumn="0" w:lastRowLastColumn="0"/>
-              <w:rPr>
-                <w:rFonts w:eastAsiaTheme="minorEastAsia" w:cstheme="minorHAnsi"/>
-                <w:lang w:val="en-US"/>
-              </w:rPr>
-            </w:pPr>
-            <w:r>
-              <w:rPr>
-                <w:rFonts w:cstheme="minorHAnsi"/>
-                <w:lang w:val="en-US"/>
-              </w:rPr>
-              <w:t>At start, c</w:t>
-            </w:r>
-            <w:r>
-              <w:rPr>
-                <w:rFonts w:cstheme="minorHAnsi"/>
-                <w:lang w:val="en-US"/>
-              </w:rPr>
-              <w:t xml:space="preserve">ompute P(C) The prior probability </w:t>
+              <w:t xml:space="preserve">At start, compute P(C) The prior probability </w:t>
             </w:r>
             <w:r>
               <w:rPr>
@@ -8668,14 +8456,7 @@
                 <w:rFonts w:cstheme="minorHAnsi"/>
                 <w:lang w:val="en-US"/>
               </w:rPr>
-              <w:t>computed based on the training tuples</w:t>
-            </w:r>
-            <w:r>
-              <w:rPr>
-                <w:rFonts w:cstheme="minorHAnsi"/>
-                <w:lang w:val="en-US"/>
-              </w:rPr>
-              <w:t xml:space="preserve">. Then compute each </w:t>
+              <w:t xml:space="preserve">computed based on the training tuples. Then compute each </w:t>
             </w:r>
             <w:r>
               <w:rPr>
@@ -8878,7 +8659,14 @@
                       <w:rFonts w:ascii="Cambria Math" w:hAnsi="Cambria Math" w:cstheme="minorHAnsi"/>
                       <w:lang w:val="en-US"/>
                     </w:rPr>
-                    <m:t>xi=test</m:t>
+                    <m:t>xi=t</m:t>
+                  </m:r>
+                  <m:r>
+                    <w:rPr>
+                      <w:rFonts w:ascii="Cambria Math" w:hAnsi="Cambria Math" w:cstheme="minorHAnsi"/>
+                      <w:lang w:val="en-US"/>
+                    </w:rPr>
+                    <m:t>est</m:t>
                   </m:r>
                 </m:num>
                 <m:den>
@@ -8887,21 +8675,7 @@
                       <w:rFonts w:ascii="Cambria Math" w:hAnsi="Cambria Math" w:cstheme="minorHAnsi"/>
                       <w:lang w:val="en-US"/>
                     </w:rPr>
-                    <m:t>C</m:t>
-                  </m:r>
-                  <m:r>
-                    <w:rPr>
-                      <w:rFonts w:ascii="Cambria Math" w:hAnsi="Cambria Math" w:cstheme="minorHAnsi"/>
-                      <w:lang w:val="en-US"/>
-                    </w:rPr>
-                    <m:t>i</m:t>
-                  </m:r>
-                  <m:r>
-                    <w:rPr>
-                      <w:rFonts w:ascii="Cambria Math" w:hAnsi="Cambria Math" w:cstheme="minorHAnsi"/>
-                      <w:lang w:val="en-US"/>
-                    </w:rPr>
-                    <m:t>=yes</m:t>
+                    <m:t>Ci=yes</m:t>
                   </m:r>
                 </m:den>
               </m:f>
@@ -9185,14 +8959,7 @@
                   <w:rFonts w:ascii="Cambria Math" w:hAnsi="Cambria Math" w:cstheme="minorHAnsi"/>
                   <w:lang w:val="en-US"/>
                 </w:rPr>
-                <m:t>+…</m:t>
-              </m:r>
-              <m:r>
-                <w:rPr>
-                  <w:rFonts w:ascii="Cambria Math" w:hAnsi="Cambria Math" w:cstheme="minorHAnsi"/>
-                  <w:lang w:val="en-US"/>
-                </w:rPr>
-                <m:t>+</m:t>
+                <m:t>+…+</m:t>
               </m:r>
               <m:sSub>
                 <m:sSubPr>
@@ -9423,14 +9190,7 @@
                             <w:rFonts w:ascii="Cambria Math" w:hAnsi="Cambria Math" w:cstheme="minorHAnsi"/>
                             <w:lang w:val="en-US"/>
                           </w:rPr>
-                          <m:t>+</m:t>
-                        </m:r>
-                        <m:r>
-                          <w:rPr>
-                            <w:rFonts w:ascii="Cambria Math" w:hAnsi="Cambria Math" w:cstheme="minorHAnsi"/>
-                            <w:lang w:val="en-US"/>
-                          </w:rPr>
-                          <m:t>…+</m:t>
+                          <m:t>+…+</m:t>
                         </m:r>
                         <m:sSub>
                           <m:sSubPr>
@@ -9728,84 +9488,21 @@
                 <w:rFonts w:eastAsiaTheme="minorEastAsia" w:cstheme="minorHAnsi"/>
                 <w:lang w:val="en-US"/>
               </w:rPr>
-              <w:t>Estimate the parameters using the Maximum Likelihood Function and then by c</w:t>
+              <w:t xml:space="preserve">Estimate the parameters using the Maximum Likelihood Function and then by computing the partial derivatives of the </w:t>
             </w:r>
             <w:r>
               <w:rPr>
                 <w:rFonts w:eastAsiaTheme="minorEastAsia" w:cstheme="minorHAnsi"/>
                 <w:lang w:val="en-US"/>
               </w:rPr>
-              <w:t>omput</w:t>
+              <w:t>log likelihood</w:t>
             </w:r>
             <w:r>
               <w:rPr>
                 <w:rFonts w:eastAsiaTheme="minorEastAsia" w:cstheme="minorHAnsi"/>
                 <w:lang w:val="en-US"/>
               </w:rPr>
-              <w:t>ing</w:t>
-            </w:r>
-            <w:r>
-              <w:rPr>
-                <w:rFonts w:eastAsiaTheme="minorEastAsia" w:cstheme="minorHAnsi"/>
-                <w:lang w:val="en-US"/>
-              </w:rPr>
-              <w:t xml:space="preserve"> the partial d</w:t>
-            </w:r>
-            <w:r>
-              <w:rPr>
-                <w:rFonts w:eastAsiaTheme="minorEastAsia" w:cstheme="minorHAnsi"/>
-                <w:lang w:val="en-US"/>
-              </w:rPr>
-              <w:t xml:space="preserve">erivatives of the </w:t>
-            </w:r>
-            <w:r>
-              <w:rPr>
-                <w:rFonts w:eastAsiaTheme="minorEastAsia" w:cstheme="minorHAnsi"/>
-                <w:lang w:val="en-US"/>
-              </w:rPr>
-              <w:t>log likelihood</w:t>
-            </w:r>
-            <w:r>
-              <w:rPr>
-                <w:rFonts w:eastAsiaTheme="minorEastAsia" w:cstheme="minorHAnsi"/>
-                <w:lang w:val="en-US"/>
-              </w:rPr>
-              <w:t>, e</w:t>
-            </w:r>
-            <w:r>
-              <w:rPr>
-                <w:rFonts w:eastAsiaTheme="minorEastAsia" w:cstheme="minorHAnsi"/>
-                <w:lang w:val="en-US"/>
-              </w:rPr>
-              <w:t>quate each partial</w:t>
-            </w:r>
-            <w:r>
-              <w:rPr>
-                <w:rFonts w:eastAsiaTheme="minorEastAsia" w:cstheme="minorHAnsi"/>
-                <w:lang w:val="en-US"/>
-              </w:rPr>
-              <w:t xml:space="preserve"> </w:t>
-            </w:r>
-            <w:r>
-              <w:rPr>
-                <w:rFonts w:eastAsiaTheme="minorEastAsia" w:cstheme="minorHAnsi"/>
-                <w:lang w:val="en-US"/>
-              </w:rPr>
-              <w:t>derivative to zero, and solve the resulting</w:t>
-            </w:r>
-            <w:r>
-              <w:rPr>
-                <w:rFonts w:eastAsiaTheme="minorEastAsia" w:cstheme="minorHAnsi"/>
-                <w:lang w:val="en-US"/>
-              </w:rPr>
-              <w:t xml:space="preserve"> </w:t>
-            </w:r>
-            <w:r>
-              <w:rPr>
-                <w:rFonts w:eastAsiaTheme="minorEastAsia" w:cstheme="minorHAnsi"/>
-                <w:lang w:val="en-US"/>
-              </w:rPr>
-              <w:t>nonlinear equations</w:t>
+              <w:t>, equate each partial derivative to zero, and solve the resulting nonlinear equations</w:t>
             </w:r>
           </w:p>
         </w:tc>
@@ -10086,114 +9783,37 @@
                 <w:rFonts w:cstheme="minorHAnsi"/>
                 <w:lang w:val="en-US"/>
               </w:rPr>
-              <w:t xml:space="preserve">If k=1 </w:t>
+              <w:t xml:space="preserve">If k=1 the classification will </w:t>
             </w:r>
             <w:r>
               <w:rPr>
                 <w:rFonts w:cstheme="minorHAnsi"/>
                 <w:lang w:val="en-US"/>
               </w:rPr>
-              <w:t xml:space="preserve">the classification </w:t>
+              <w:t>be 1:1</w:t>
             </w:r>
             <w:r>
               <w:rPr>
                 <w:rFonts w:cstheme="minorHAnsi"/>
                 <w:lang w:val="en-US"/>
               </w:rPr>
-              <w:t xml:space="preserve">will </w:t>
-            </w:r>
-            <w:r>
+              <w:t xml:space="preserve"> sensitive to other data. </w:t>
+            </w:r>
+          </w:p>
+          <w:p>
+            <w:pPr>
+              <w:cnfStyle w:val="000000100000" w:firstRow="0" w:lastRow="0" w:firstColumn="0" w:lastColumn="0" w:oddVBand="0" w:evenVBand="0" w:oddHBand="1" w:evenHBand="0" w:firstRowFirstColumn="0" w:firstRowLastColumn="0" w:lastRowFirstColumn="0" w:lastRowLastColumn="0"/>
               <w:rPr>
                 <w:rFonts w:cstheme="minorHAnsi"/>
                 <w:lang w:val="en-US"/>
               </w:rPr>
-              <w:t>be 1:1</w:t>
-            </w:r>
+            </w:pPr>
             <w:r>
               <w:rPr>
                 <w:rFonts w:cstheme="minorHAnsi"/>
                 <w:lang w:val="en-US"/>
               </w:rPr>
-              <w:t xml:space="preserve"> </w:t>
-            </w:r>
-            <w:r>
-              <w:rPr>
-                <w:rFonts w:cstheme="minorHAnsi"/>
-                <w:lang w:val="en-US"/>
-              </w:rPr>
-              <w:t>sensitive to</w:t>
-            </w:r>
-            <w:r>
-              <w:rPr>
-                <w:rFonts w:cstheme="minorHAnsi"/>
-                <w:lang w:val="en-US"/>
-              </w:rPr>
-              <w:t xml:space="preserve"> other</w:t>
-            </w:r>
-            <w:r>
-              <w:rPr>
-                <w:rFonts w:cstheme="minorHAnsi"/>
-                <w:lang w:val="en-US"/>
-              </w:rPr>
-              <w:t xml:space="preserve"> data</w:t>
-            </w:r>
-            <w:r>
-              <w:rPr>
-                <w:rFonts w:cstheme="minorHAnsi"/>
-                <w:lang w:val="en-US"/>
-              </w:rPr>
-              <w:t xml:space="preserve">. </w:t>
-            </w:r>
-          </w:p>
-          <w:p>
-            <w:pPr>
-              <w:cnfStyle w:val="000000100000" w:firstRow="0" w:lastRow="0" w:firstColumn="0" w:lastColumn="0" w:oddVBand="0" w:evenVBand="0" w:oddHBand="1" w:evenHBand="0" w:firstRowFirstColumn="0" w:firstRowLastColumn="0" w:lastRowFirstColumn="0" w:lastRowLastColumn="0"/>
-              <w:rPr>
-                <w:rFonts w:cstheme="minorHAnsi"/>
-                <w:lang w:val="en-US"/>
-              </w:rPr>
-            </w:pPr>
-            <w:r>
-              <w:rPr>
-                <w:rFonts w:cstheme="minorHAnsi"/>
-                <w:lang w:val="en-US"/>
-              </w:rPr>
-              <w:t>If k</w:t>
-            </w:r>
-            <w:r>
-              <w:rPr>
-                <w:rFonts w:cstheme="minorHAnsi"/>
-                <w:lang w:val="en-US"/>
-              </w:rPr>
-              <w:t>=n</w:t>
-            </w:r>
-            <w:r>
-              <w:rPr>
-                <w:rFonts w:cstheme="minorHAnsi"/>
-                <w:lang w:val="en-US"/>
-              </w:rPr>
-              <w:t xml:space="preserve"> </w:t>
-            </w:r>
-            <w:r>
-              <w:rPr>
-                <w:rFonts w:cstheme="minorHAnsi"/>
-                <w:lang w:val="en-US"/>
-              </w:rPr>
-              <w:t xml:space="preserve">we’ll suffer high </w:t>
-            </w:r>
-            <w:r>
-              <w:rPr>
-                <w:rFonts w:cstheme="minorHAnsi"/>
-                <w:lang w:val="en-US"/>
-              </w:rPr>
-              <w:t>noise</w:t>
-            </w:r>
-            <w:r>
-              <w:rPr>
-                <w:rFonts w:cstheme="minorHAnsi"/>
-                <w:lang w:val="en-US"/>
-              </w:rPr>
-              <w:t xml:space="preserve">. </w:t>
+              <w:t xml:space="preserve">If k=n we’ll suffer high noise. </w:t>
             </w:r>
           </w:p>
           <w:p>
@@ -10244,34 +9864,23 @@
           <w:rFonts w:asciiTheme="minorHAnsi" w:hAnsiTheme="minorHAnsi" w:cstheme="minorHAnsi"/>
           <w:lang w:val="en-US"/>
         </w:rPr>
-        <w:t>Observe the behavior of the different algorithms: What is your first observation? What are</w:t>
-      </w:r>
-      <w:r>
-        <w:rPr>
-          <w:rFonts w:asciiTheme="minorHAnsi" w:hAnsiTheme="minorHAnsi" w:cstheme="minorHAnsi"/>
-          <w:lang w:val="en-US"/>
-        </w:rPr>
-        <w:t xml:space="preserve"> </w:t>
-      </w:r>
-      <w:r>
-        <w:rPr>
-          <w:rFonts w:asciiTheme="minorHAnsi" w:hAnsiTheme="minorHAnsi" w:cstheme="minorHAnsi"/>
-          <w:lang w:val="en-US"/>
-        </w:rPr>
-        <w:t>the measures used in the evaluation of the classifiers?</w:t>
+        <w:t>Observe the behavior of the different algorithms: What is your first observation? What are the measures used in the evaluation of the classifiers?</w:t>
       </w:r>
     </w:p>
     <w:p>
       <w:pPr>
         <w:rPr>
-          <w:rFonts w:cstheme="minorHAnsi"/>
           <w:lang w:val="en-US"/>
         </w:rPr>
       </w:pPr>
     </w:p>
     <w:p>
       <w:pPr>
-        <w:pStyle w:val="Heading2"/>
+        <w:pStyle w:val="Subtitle"/>
+        <w:numPr>
+          <w:ilvl w:val="0"/>
+          <w:numId w:val="9"/>
+        </w:numPr>
         <w:rPr>
           <w:rFonts w:asciiTheme="minorHAnsi" w:hAnsiTheme="minorHAnsi" w:cstheme="minorHAnsi"/>
           <w:lang w:val="en-US"/>
@@ -10282,90 +9891,371 @@
           <w:rFonts w:asciiTheme="minorHAnsi" w:hAnsiTheme="minorHAnsi" w:cstheme="minorHAnsi"/>
           <w:lang w:val="en-US"/>
         </w:rPr>
-        <w:t>Find methods that give you more information about the classification process (e.g., print</w:t>
-      </w:r>
-      <w:r>
-        <w:rPr>
-          <w:rFonts w:asciiTheme="minorHAnsi" w:hAnsiTheme="minorHAnsi" w:cstheme="minorHAnsi"/>
-          <w:lang w:val="en-US"/>
-        </w:rPr>
-        <w:t xml:space="preserve"> </w:t>
-      </w:r>
-      <w:r>
-        <w:rPr>
-          <w:rFonts w:asciiTheme="minorHAnsi" w:hAnsiTheme="minorHAnsi" w:cstheme="minorHAnsi"/>
-          <w:lang w:val="en-US"/>
-        </w:rPr>
-        <w:t>the tree)</w:t>
+        <w:t>Blood transfusion</w:t>
       </w:r>
     </w:p>
     <w:p>
       <w:pPr>
         <w:rPr>
-          <w:rFonts w:cstheme="minorHAnsi"/>
-          <w:lang w:val="en-US"/>
-        </w:rPr>
-      </w:pPr>
-    </w:p>
-    <w:p>
-      <w:pPr>
-        <w:pStyle w:val="Heading2"/>
-        <w:rPr>
-          <w:rFonts w:asciiTheme="minorHAnsi" w:hAnsiTheme="minorHAnsi" w:cstheme="minorHAnsi"/>
           <w:lang w:val="en-US"/>
         </w:rPr>
       </w:pPr>
       <w:r>
         <w:rPr>
-          <w:rFonts w:asciiTheme="minorHAnsi" w:hAnsiTheme="minorHAnsi" w:cstheme="minorHAnsi"/>
-          <w:lang w:val="en-US"/>
-        </w:rPr>
-        <w:t>What are the difficulties you have encountered to apply the algorithms on your datasets and</w:t>
-      </w:r>
-      <w:r>
-        <w:rPr>
-          <w:rFonts w:asciiTheme="minorHAnsi" w:hAnsiTheme="minorHAnsi" w:cstheme="minorHAnsi"/>
-          <w:lang w:val="en-US"/>
-        </w:rPr>
-        <w:t xml:space="preserve"> </w:t>
-      </w:r>
-      <w:r>
-        <w:rPr>
-          <w:rFonts w:asciiTheme="minorHAnsi" w:hAnsiTheme="minorHAnsi" w:cstheme="minorHAnsi"/>
-          <w:lang w:val="en-US"/>
-        </w:rPr>
-        <w:t>how did you solve them?</w:t>
+          <w:lang w:val="en-US"/>
+        </w:rPr>
+        <w:t xml:space="preserve">INTRODUCE ATTRIBUTE CLASS: BIG DONATOR – SMALL DONATOR </w:t>
       </w:r>
     </w:p>
     <w:p>
       <w:pPr>
-        <w:rPr>
-          <w:rFonts w:cstheme="minorHAnsi"/>
-          <w:lang w:val="en-US"/>
-        </w:rPr>
-      </w:pPr>
+        <w:pStyle w:val="Heading3"/>
+        <w:rPr>
+          <w:lang w:val="en-US"/>
+        </w:rPr>
+      </w:pPr>
+      <w:r>
+        <w:rPr>
+          <w:lang w:val="en-US"/>
+        </w:rPr>
+        <w:t>Decision Tree</w:t>
+      </w:r>
     </w:p>
     <w:p>
       <w:pPr>
-        <w:pStyle w:val="Heading1"/>
-        <w:rPr>
-          <w:rFonts w:asciiTheme="minorHAnsi" w:hAnsiTheme="minorHAnsi" w:cstheme="minorHAnsi"/>
+        <w:rPr>
+          <w:lang w:val="en-US"/>
+        </w:rPr>
+      </w:pPr>
+    </w:p>
+    <w:p>
+      <w:pPr>
+        <w:rPr>
           <w:lang w:val="en-US"/>
         </w:rPr>
       </w:pPr>
       <w:r>
         <w:rPr>
-          <w:rFonts w:asciiTheme="minorHAnsi" w:hAnsiTheme="minorHAnsi" w:cstheme="minorHAnsi"/>
-          <w:lang w:val="en-US"/>
-        </w:rPr>
-        <w:t xml:space="preserve">PROJECT STEP </w:t>
+          <w:noProof/>
+          <w:lang w:eastAsia="it-IT"/>
+        </w:rPr>
+        <w:drawing>
+          <wp:anchor distT="0" distB="0" distL="114300" distR="114300" simplePos="0" relativeHeight="251699200" behindDoc="1" locked="0" layoutInCell="1" allowOverlap="1" wp14:anchorId="635B0838" wp14:editId="365742F5">
+            <wp:simplePos x="0" y="0"/>
+            <wp:positionH relativeFrom="column">
+              <wp:posOffset>3080385</wp:posOffset>
+            </wp:positionH>
+            <wp:positionV relativeFrom="paragraph">
+              <wp:posOffset>236855</wp:posOffset>
+            </wp:positionV>
+            <wp:extent cx="2607310" cy="3012440"/>
+            <wp:effectExtent l="0" t="0" r="0" b="0"/>
+            <wp:wrapNone/>
+            <wp:docPr id="5" name="Picture 5"/>
+            <wp:cNvGraphicFramePr>
+              <a:graphicFrameLocks xmlns:a="http://schemas.openxmlformats.org/drawingml/2006/main" noChangeAspect="1"/>
+            </wp:cNvGraphicFramePr>
+            <a:graphic xmlns:a="http://schemas.openxmlformats.org/drawingml/2006/main">
+              <a:graphicData uri="http://schemas.openxmlformats.org/drawingml/2006/picture">
+                <pic:pic xmlns:pic="http://schemas.openxmlformats.org/drawingml/2006/picture">
+                  <pic:nvPicPr>
+                    <pic:cNvPr id="0" name=""/>
+                    <pic:cNvPicPr/>
+                  </pic:nvPicPr>
+                  <pic:blipFill rotWithShape="1">
+                    <a:blip r:embed="rId9">
+                      <a:extLst>
+                        <a:ext uri="{28A0092B-C50C-407E-A947-70E740481C1C}">
+                          <a14:useLocalDpi xmlns:a14="http://schemas.microsoft.com/office/drawing/2010/main" val="0"/>
+                        </a:ext>
+                      </a:extLst>
+                    </a:blip>
+                    <a:srcRect l="19450" t="16830" r="20367" b="9002"/>
+                    <a:stretch/>
+                  </pic:blipFill>
+                  <pic:spPr bwMode="auto">
+                    <a:xfrm>
+                      <a:off x="0" y="0"/>
+                      <a:ext cx="2607310" cy="3012440"/>
+                    </a:xfrm>
+                    <a:prstGeom prst="rect">
+                      <a:avLst/>
+                    </a:prstGeom>
+                    <a:ln>
+                      <a:noFill/>
+                    </a:ln>
+                    <a:extLst>
+                      <a:ext uri="{53640926-AAD7-44D8-BBD7-CCE9431645EC}">
+                        <a14:shadowObscured xmlns:a14="http://schemas.microsoft.com/office/drawing/2010/main"/>
+                      </a:ext>
+                    </a:extLst>
+                  </pic:spPr>
+                </pic:pic>
+              </a:graphicData>
+            </a:graphic>
+            <wp14:sizeRelH relativeFrom="page">
+              <wp14:pctWidth>0</wp14:pctWidth>
+            </wp14:sizeRelH>
+            <wp14:sizeRelV relativeFrom="page">
+              <wp14:pctHeight>0</wp14:pctHeight>
+            </wp14:sizeRelV>
+          </wp:anchor>
+        </w:drawing>
       </w:r>
       <w:r>
         <w:rPr>
+          <w:lang w:val="en-US"/>
+        </w:rPr>
+        <w:t>On the training set</w:t>
+      </w:r>
+      <w:r>
+        <w:rPr>
+          <w:lang w:val="en-US"/>
+        </w:rPr>
+        <w:tab/>
+      </w:r>
+      <w:r>
+        <w:rPr>
+          <w:lang w:val="en-US"/>
+        </w:rPr>
+        <w:tab/>
+      </w:r>
+      <w:r>
+        <w:rPr>
+          <w:lang w:val="en-US"/>
+        </w:rPr>
+        <w:tab/>
+      </w:r>
+      <w:r>
+        <w:rPr>
+          <w:lang w:val="en-US"/>
+        </w:rPr>
+        <w:tab/>
+      </w:r>
+      <w:r>
+        <w:rPr>
+          <w:lang w:val="en-US"/>
+        </w:rPr>
+        <w:tab/>
+      </w:r>
+      <w:proofErr w:type="gramStart"/>
+      <w:r>
+        <w:rPr>
+          <w:lang w:val="en-US"/>
+        </w:rPr>
+        <w:t>On</w:t>
+      </w:r>
+      <w:proofErr w:type="gramEnd"/>
+      <w:r>
+        <w:rPr>
+          <w:lang w:val="en-US"/>
+        </w:rPr>
+        <w:t xml:space="preserve"> the test set</w:t>
+      </w:r>
+    </w:p>
+    <w:p>
+      <w:pPr>
+        <w:rPr>
+          <w:lang w:val="en-US"/>
+        </w:rPr>
+      </w:pPr>
+      <w:r>
+        <w:rPr>
+          <w:noProof/>
+          <w:lang w:eastAsia="it-IT"/>
+        </w:rPr>
+        <w:pict>
+          <v:shapetype id="_x0000_t13" coordsize="21600,21600" o:spt="13" adj="16200,5400" path="m@0,l@0@1,0@1,0@2@0@2@0,21600,21600,10800xe">
+            <v:stroke joinstyle="miter"/>
+            <v:formulas>
+              <v:f eqn="val #0"/>
+              <v:f eqn="val #1"/>
+              <v:f eqn="sum height 0 #1"/>
+              <v:f eqn="sum 10800 0 #1"/>
+              <v:f eqn="sum width 0 #0"/>
+              <v:f eqn="prod @4 @3 10800"/>
+              <v:f eqn="sum width 0 @5"/>
+            </v:formulas>
+            <v:path o:connecttype="custom" o:connectlocs="@0,0;0,10800;@0,21600;21600,10800" o:connectangles="270,180,90,0" textboxrect="0,@1,@6,@2"/>
+            <v:handles>
+              <v:h position="#0,#1" xrange="0,21600" yrange="0,10800"/>
+            </v:handles>
+          </v:shapetype>
+          <v:shape id="_x0000_s1046" type="#_x0000_t13" style="position:absolute;margin-left:184.05pt;margin-top:80.85pt;width:37.5pt;height:37.5pt;z-index:251698176" fillcolor="#c0504d [3205]" strokecolor="#f2f2f2 [3041]" strokeweight="3pt">
+            <v:shadow on="t" type="perspective" color="#622423 [1605]" opacity=".5" offset="1pt" offset2="-1pt"/>
+          </v:shape>
+        </w:pict>
+      </w:r>
+      <w:r>
+        <w:rPr>
+          <w:noProof/>
+          <w:lang w:eastAsia="it-IT"/>
+        </w:rPr>
+        <w:drawing>
+          <wp:inline distT="0" distB="0" distL="0" distR="0" wp14:anchorId="72CEEB90" wp14:editId="072FE056">
+            <wp:extent cx="2152650" cy="2201760"/>
+            <wp:effectExtent l="0" t="0" r="0" b="0"/>
+            <wp:docPr id="6" name="Picture 6"/>
+            <wp:cNvGraphicFramePr>
+              <a:graphicFrameLocks xmlns:a="http://schemas.openxmlformats.org/drawingml/2006/main" noChangeAspect="1"/>
+            </wp:cNvGraphicFramePr>
+            <a:graphic xmlns:a="http://schemas.openxmlformats.org/drawingml/2006/main">
+              <a:graphicData uri="http://schemas.openxmlformats.org/drawingml/2006/picture">
+                <pic:pic xmlns:pic="http://schemas.openxmlformats.org/drawingml/2006/picture">
+                  <pic:nvPicPr>
+                    <pic:cNvPr id="0" name=""/>
+                    <pic:cNvPicPr/>
+                  </pic:nvPicPr>
+                  <pic:blipFill rotWithShape="1">
+                    <a:blip r:embed="rId10"/>
+                    <a:srcRect l="22000" t="22000" r="25400" b="10750"/>
+                    <a:stretch/>
+                  </pic:blipFill>
+                  <pic:spPr bwMode="auto">
+                    <a:xfrm>
+                      <a:off x="0" y="0"/>
+                      <a:ext cx="2152650" cy="2201760"/>
+                    </a:xfrm>
+                    <a:prstGeom prst="rect">
+                      <a:avLst/>
+                    </a:prstGeom>
+                    <a:ln>
+                      <a:noFill/>
+                    </a:ln>
+                    <a:extLst>
+                      <a:ext uri="{53640926-AAD7-44D8-BBD7-CCE9431645EC}">
+                        <a14:shadowObscured xmlns:a14="http://schemas.microsoft.com/office/drawing/2010/main"/>
+                      </a:ext>
+                    </a:extLst>
+                  </pic:spPr>
+                </pic:pic>
+              </a:graphicData>
+            </a:graphic>
+          </wp:inline>
+        </w:drawing>
+      </w:r>
+      <w:bookmarkStart w:id="0" w:name="_GoBack"/>
+      <w:bookmarkEnd w:id="0"/>
+    </w:p>
+    <w:p>
+      <w:pPr>
+        <w:rPr>
+          <w:lang w:val="en-US"/>
+        </w:rPr>
+      </w:pPr>
+    </w:p>
+    <w:p>
+      <w:pPr>
+        <w:rPr>
+          <w:lang w:val="en-US"/>
+        </w:rPr>
+      </w:pPr>
+    </w:p>
+    <w:p>
+      <w:pPr>
+        <w:rPr>
+          <w:lang w:val="en-US"/>
+        </w:rPr>
+      </w:pPr>
+    </w:p>
+    <w:p>
+      <w:pPr>
+        <w:rPr>
+          <w:lang w:val="en-US"/>
+        </w:rPr>
+      </w:pPr>
+    </w:p>
+    <w:p>
+      <w:pPr>
+        <w:pStyle w:val="Subtitle"/>
+        <w:numPr>
+          <w:ilvl w:val="0"/>
+          <w:numId w:val="9"/>
+        </w:numPr>
+        <w:rPr>
           <w:rFonts w:asciiTheme="minorHAnsi" w:hAnsiTheme="minorHAnsi" w:cstheme="minorHAnsi"/>
           <w:lang w:val="en-US"/>
         </w:rPr>
-        <w:t>FOUR</w:t>
+      </w:pPr>
+      <w:r>
+        <w:rPr>
+          <w:rFonts w:asciiTheme="minorHAnsi" w:hAnsiTheme="minorHAnsi" w:cstheme="minorHAnsi"/>
+          <w:lang w:val="en-US"/>
+        </w:rPr>
+        <w:t>Census-Income</w:t>
+      </w:r>
+    </w:p>
+    <w:p>
+      <w:pPr>
+        <w:rPr>
+          <w:rFonts w:cstheme="minorHAnsi"/>
+          <w:lang w:val="en-US"/>
+        </w:rPr>
+      </w:pPr>
+    </w:p>
+    <w:p>
+      <w:pPr>
+        <w:pStyle w:val="Heading2"/>
+        <w:rPr>
+          <w:rFonts w:asciiTheme="minorHAnsi" w:hAnsiTheme="minorHAnsi" w:cstheme="minorHAnsi"/>
+          <w:lang w:val="en-US"/>
+        </w:rPr>
+      </w:pPr>
+      <w:r>
+        <w:rPr>
+          <w:rFonts w:asciiTheme="minorHAnsi" w:hAnsiTheme="minorHAnsi" w:cstheme="minorHAnsi"/>
+          <w:lang w:val="en-US"/>
+        </w:rPr>
+        <w:t>Find methods that give you more information about the classification process (e.g., print the tree)</w:t>
+      </w:r>
+    </w:p>
+    <w:p>
+      <w:pPr>
+        <w:rPr>
+          <w:rFonts w:cstheme="minorHAnsi"/>
+          <w:lang w:val="en-US"/>
+        </w:rPr>
+      </w:pPr>
+    </w:p>
+    <w:p>
+      <w:pPr>
+        <w:pStyle w:val="Heading2"/>
+        <w:rPr>
+          <w:rFonts w:asciiTheme="minorHAnsi" w:hAnsiTheme="minorHAnsi" w:cstheme="minorHAnsi"/>
+          <w:lang w:val="en-US"/>
+        </w:rPr>
+      </w:pPr>
+      <w:r>
+        <w:rPr>
+          <w:rFonts w:asciiTheme="minorHAnsi" w:hAnsiTheme="minorHAnsi" w:cstheme="minorHAnsi"/>
+          <w:lang w:val="en-US"/>
+        </w:rPr>
+        <w:t>What are the difficulties you have encountered to apply the algorithms on your datasets and how did you solve them?</w:t>
+      </w:r>
+    </w:p>
+    <w:p>
+      <w:pPr>
+        <w:rPr>
+          <w:rFonts w:cstheme="minorHAnsi"/>
+          <w:lang w:val="en-US"/>
+        </w:rPr>
+      </w:pPr>
+    </w:p>
+    <w:p>
+      <w:pPr>
+        <w:pStyle w:val="Heading1"/>
+        <w:rPr>
+          <w:rFonts w:asciiTheme="minorHAnsi" w:hAnsiTheme="minorHAnsi" w:cstheme="minorHAnsi"/>
+          <w:lang w:val="en-US"/>
+        </w:rPr>
+      </w:pPr>
+      <w:r>
+        <w:rPr>
+          <w:rFonts w:asciiTheme="minorHAnsi" w:hAnsiTheme="minorHAnsi" w:cstheme="minorHAnsi"/>
+          <w:lang w:val="en-US"/>
+        </w:rPr>
+        <w:lastRenderedPageBreak/>
+        <w:t>PROJECT STEP FOUR</w:t>
       </w:r>
     </w:p>
     <w:p>
@@ -10475,6 +10365,92 @@
     </w:lvl>
   </w:abstractNum>
   <w:abstractNum w:abstractNumId="1">
+    <w:nsid w:val="1A97504C"/>
+    <w:multiLevelType w:val="hybridMultilevel"/>
+    <w:tmpl w:val="E022368E"/>
+    <w:lvl w:ilvl="0" w:tplc="0410000F">
+      <w:start w:val="1"/>
+      <w:numFmt w:val="decimal"/>
+      <w:lvlText w:val="%1."/>
+      <w:lvlJc w:val="left"/>
+      <w:pPr>
+        <w:ind w:left="720" w:hanging="360"/>
+      </w:pPr>
+    </w:lvl>
+    <w:lvl w:ilvl="1" w:tplc="04100019" w:tentative="1">
+      <w:start w:val="1"/>
+      <w:numFmt w:val="lowerLetter"/>
+      <w:lvlText w:val="%2."/>
+      <w:lvlJc w:val="left"/>
+      <w:pPr>
+        <w:ind w:left="1440" w:hanging="360"/>
+      </w:pPr>
+    </w:lvl>
+    <w:lvl w:ilvl="2" w:tplc="0410001B" w:tentative="1">
+      <w:start w:val="1"/>
+      <w:numFmt w:val="lowerRoman"/>
+      <w:lvlText w:val="%3."/>
+      <w:lvlJc w:val="right"/>
+      <w:pPr>
+        <w:ind w:left="2160" w:hanging="180"/>
+      </w:pPr>
+    </w:lvl>
+    <w:lvl w:ilvl="3" w:tplc="0410000F" w:tentative="1">
+      <w:start w:val="1"/>
+      <w:numFmt w:val="decimal"/>
+      <w:lvlText w:val="%4."/>
+      <w:lvlJc w:val="left"/>
+      <w:pPr>
+        <w:ind w:left="2880" w:hanging="360"/>
+      </w:pPr>
+    </w:lvl>
+    <w:lvl w:ilvl="4" w:tplc="04100019" w:tentative="1">
+      <w:start w:val="1"/>
+      <w:numFmt w:val="lowerLetter"/>
+      <w:lvlText w:val="%5."/>
+      <w:lvlJc w:val="left"/>
+      <w:pPr>
+        <w:ind w:left="3600" w:hanging="360"/>
+      </w:pPr>
+    </w:lvl>
+    <w:lvl w:ilvl="5" w:tplc="0410001B" w:tentative="1">
+      <w:start w:val="1"/>
+      <w:numFmt w:val="lowerRoman"/>
+      <w:lvlText w:val="%6."/>
+      <w:lvlJc w:val="right"/>
+      <w:pPr>
+        <w:ind w:left="4320" w:hanging="180"/>
+      </w:pPr>
+    </w:lvl>
+    <w:lvl w:ilvl="6" w:tplc="0410000F" w:tentative="1">
+      <w:start w:val="1"/>
+      <w:numFmt w:val="decimal"/>
+      <w:lvlText w:val="%7."/>
+      <w:lvlJc w:val="left"/>
+      <w:pPr>
+        <w:ind w:left="5040" w:hanging="360"/>
+      </w:pPr>
+    </w:lvl>
+    <w:lvl w:ilvl="7" w:tplc="04100019" w:tentative="1">
+      <w:start w:val="1"/>
+      <w:numFmt w:val="lowerLetter"/>
+      <w:lvlText w:val="%8."/>
+      <w:lvlJc w:val="left"/>
+      <w:pPr>
+        <w:ind w:left="5760" w:hanging="360"/>
+      </w:pPr>
+    </w:lvl>
+    <w:lvl w:ilvl="8" w:tplc="0410001B" w:tentative="1">
+      <w:start w:val="1"/>
+      <w:numFmt w:val="lowerRoman"/>
+      <w:lvlText w:val="%9."/>
+      <w:lvlJc w:val="right"/>
+      <w:pPr>
+        <w:ind w:left="6480" w:hanging="180"/>
+      </w:pPr>
+    </w:lvl>
+  </w:abstractNum>
+  <w:abstractNum w:abstractNumId="2">
     <w:nsid w:val="1B066145"/>
     <w:multiLevelType w:val="hybridMultilevel"/>
     <w:tmpl w:val="E022368E"/>
@@ -10560,7 +10536,7 @@
       </w:pPr>
     </w:lvl>
   </w:abstractNum>
-  <w:abstractNum w:abstractNumId="2">
+  <w:abstractNum w:abstractNumId="3">
     <w:nsid w:val="345D02CC"/>
     <w:multiLevelType w:val="hybridMultilevel"/>
     <w:tmpl w:val="E022368E"/>
@@ -10646,7 +10622,7 @@
       </w:pPr>
     </w:lvl>
   </w:abstractNum>
-  <w:abstractNum w:abstractNumId="3">
+  <w:abstractNum w:abstractNumId="4">
     <w:nsid w:val="39F227B6"/>
     <w:multiLevelType w:val="hybridMultilevel"/>
     <w:tmpl w:val="E022368E"/>
@@ -10732,7 +10708,7 @@
       </w:pPr>
     </w:lvl>
   </w:abstractNum>
-  <w:abstractNum w:abstractNumId="4">
+  <w:abstractNum w:abstractNumId="5">
     <w:nsid w:val="4D4352B0"/>
     <w:multiLevelType w:val="hybridMultilevel"/>
     <w:tmpl w:val="E022368E"/>
@@ -10818,7 +10794,7 @@
       </w:pPr>
     </w:lvl>
   </w:abstractNum>
-  <w:abstractNum w:abstractNumId="5">
+  <w:abstractNum w:abstractNumId="6">
     <w:nsid w:val="5ACC0C80"/>
     <w:multiLevelType w:val="hybridMultilevel"/>
     <w:tmpl w:val="C75C9322"/>
@@ -10907,7 +10883,7 @@
       </w:pPr>
     </w:lvl>
   </w:abstractNum>
-  <w:abstractNum w:abstractNumId="6">
+  <w:abstractNum w:abstractNumId="7">
     <w:nsid w:val="5DAD6E13"/>
     <w:multiLevelType w:val="hybridMultilevel"/>
     <w:tmpl w:val="E022368E"/>
@@ -10993,7 +10969,7 @@
       </w:pPr>
     </w:lvl>
   </w:abstractNum>
-  <w:abstractNum w:abstractNumId="7">
+  <w:abstractNum w:abstractNumId="8">
     <w:nsid w:val="61EF5130"/>
     <w:multiLevelType w:val="hybridMultilevel"/>
     <w:tmpl w:val="E022368E"/>
@@ -11080,28 +11056,31 @@
     </w:lvl>
   </w:abstractNum>
   <w:num w:numId="1">
+    <w:abstractNumId w:val="6"/>
+  </w:num>
+  <w:num w:numId="2">
+    <w:abstractNumId w:val="2"/>
+  </w:num>
+  <w:num w:numId="3">
     <w:abstractNumId w:val="5"/>
   </w:num>
-  <w:num w:numId="2">
-    <w:abstractNumId w:val="1"/>
+  <w:num w:numId="4">
+    <w:abstractNumId w:val="8"/>
   </w:num>
-  <w:num w:numId="3">
+  <w:num w:numId="5">
+    <w:abstractNumId w:val="7"/>
+  </w:num>
+  <w:num w:numId="6">
     <w:abstractNumId w:val="4"/>
   </w:num>
-  <w:num w:numId="4">
-    <w:abstractNumId w:val="7"/>
-  </w:num>
-  <w:num w:numId="5">
-    <w:abstractNumId w:val="6"/>
-  </w:num>
-  <w:num w:numId="6">
+  <w:num w:numId="7">
     <w:abstractNumId w:val="3"/>
-  </w:num>
-  <w:num w:numId="7">
-    <w:abstractNumId w:val="2"/>
   </w:num>
   <w:num w:numId="8">
     <w:abstractNumId w:val="0"/>
+  </w:num>
+  <w:num w:numId="9">
+    <w:abstractNumId w:val="1"/>
   </w:num>
 </w:numbering>
 </file>
@@ -11312,6 +11291,28 @@
       <w:color w:val="4F81BD" w:themeColor="accent1"/>
       <w:sz w:val="26"/>
       <w:szCs w:val="26"/>
+    </w:rPr>
+  </w:style>
+  <w:style w:type="paragraph" w:styleId="Heading3">
+    <w:name w:val="heading 3"/>
+    <w:basedOn w:val="Normal"/>
+    <w:next w:val="Normal"/>
+    <w:link w:val="Heading3Char"/>
+    <w:uiPriority w:val="9"/>
+    <w:unhideWhenUsed/>
+    <w:qFormat/>
+    <w:rsid w:val="00D42CB9"/>
+    <w:pPr>
+      <w:keepNext/>
+      <w:keepLines/>
+      <w:spacing w:before="200" w:after="0"/>
+      <w:outlineLvl w:val="2"/>
+    </w:pPr>
+    <w:rPr>
+      <w:rFonts w:asciiTheme="majorHAnsi" w:eastAsiaTheme="majorEastAsia" w:hAnsiTheme="majorHAnsi" w:cstheme="majorBidi"/>
+      <w:b/>
+      <w:bCs/>
+      <w:color w:val="4F81BD" w:themeColor="accent1"/>
     </w:rPr>
   </w:style>
   <w:style w:type="character" w:default="1" w:styleId="DefaultParagraphFont">
@@ -11757,6 +11758,19 @@
     <w:rsid w:val="00335CA1"/>
     <w:rPr>
       <w:color w:val="808080"/>
+    </w:rPr>
+  </w:style>
+  <w:style w:type="character" w:customStyle="1" w:styleId="Heading3Char">
+    <w:name w:val="Heading 3 Char"/>
+    <w:basedOn w:val="DefaultParagraphFont"/>
+    <w:link w:val="Heading3"/>
+    <w:uiPriority w:val="9"/>
+    <w:rsid w:val="00D42CB9"/>
+    <w:rPr>
+      <w:rFonts w:asciiTheme="majorHAnsi" w:eastAsiaTheme="majorEastAsia" w:hAnsiTheme="majorHAnsi" w:cstheme="majorBidi"/>
+      <w:b/>
+      <w:bCs/>
+      <w:color w:val="4F81BD" w:themeColor="accent1"/>
     </w:rPr>
   </w:style>
 </w:styles>
@@ -12395,8 +12409,8 @@
         </c:dLbls>
         <c:gapWidth val="150"/>
         <c:overlap val="100"/>
-        <c:axId val="261246464"/>
-        <c:axId val="261022848"/>
+        <c:axId val="143123968"/>
+        <c:axId val="148847936"/>
       </c:barChart>
       <c:lineChart>
         <c:grouping val="standard"/>
@@ -12487,11 +12501,11 @@
         </c:dLbls>
         <c:marker val="1"/>
         <c:smooth val="0"/>
-        <c:axId val="261246464"/>
-        <c:axId val="261022848"/>
+        <c:axId val="143123968"/>
+        <c:axId val="148847936"/>
       </c:lineChart>
       <c:catAx>
-        <c:axId val="261246464"/>
+        <c:axId val="143123968"/>
         <c:scaling>
           <c:orientation val="minMax"/>
         </c:scaling>
@@ -12526,7 +12540,7 @@
             <a:endParaRPr lang="it-IT"/>
           </a:p>
         </c:txPr>
-        <c:crossAx val="261022848"/>
+        <c:crossAx val="148847936"/>
         <c:crosses val="autoZero"/>
         <c:auto val="1"/>
         <c:lblAlgn val="ctr"/>
@@ -12536,7 +12550,7 @@
         <c:noMultiLvlLbl val="0"/>
       </c:catAx>
       <c:valAx>
-        <c:axId val="261022848"/>
+        <c:axId val="148847936"/>
         <c:scaling>
           <c:orientation val="minMax"/>
         </c:scaling>
@@ -12571,7 +12585,7 @@
             <a:endParaRPr lang="it-IT"/>
           </a:p>
         </c:txPr>
-        <c:crossAx val="261246464"/>
+        <c:crossAx val="143123968"/>
         <c:crosses val="autoZero"/>
         <c:crossBetween val="between"/>
       </c:valAx>
@@ -12915,8 +12929,8 @@
         </c:dLbls>
         <c:gapWidth val="150"/>
         <c:overlap val="100"/>
-        <c:axId val="279730688"/>
-        <c:axId val="261024576"/>
+        <c:axId val="143124480"/>
+        <c:axId val="189228160"/>
       </c:barChart>
       <c:lineChart>
         <c:grouping val="standard"/>
@@ -13007,11 +13021,11 @@
         </c:dLbls>
         <c:marker val="1"/>
         <c:smooth val="0"/>
-        <c:axId val="279730688"/>
-        <c:axId val="261024576"/>
+        <c:axId val="143124480"/>
+        <c:axId val="189228160"/>
       </c:lineChart>
       <c:catAx>
-        <c:axId val="279730688"/>
+        <c:axId val="143124480"/>
         <c:scaling>
           <c:orientation val="minMax"/>
         </c:scaling>
@@ -13046,7 +13060,7 @@
             <a:endParaRPr lang="it-IT"/>
           </a:p>
         </c:txPr>
-        <c:crossAx val="261024576"/>
+        <c:crossAx val="189228160"/>
         <c:crosses val="autoZero"/>
         <c:auto val="1"/>
         <c:lblAlgn val="ctr"/>
@@ -13056,7 +13070,7 @@
         <c:noMultiLvlLbl val="0"/>
       </c:catAx>
       <c:valAx>
-        <c:axId val="261024576"/>
+        <c:axId val="189228160"/>
         <c:scaling>
           <c:logBase val="2"/>
           <c:orientation val="minMax"/>
@@ -13092,7 +13106,7 @@
             <a:endParaRPr lang="it-IT"/>
           </a:p>
         </c:txPr>
-        <c:crossAx val="279730688"/>
+        <c:crossAx val="143124480"/>
         <c:crosses val="autoZero"/>
         <c:crossBetween val="between"/>
       </c:valAx>
@@ -13418,8 +13432,8 @@
         </c:dLbls>
         <c:gapWidth val="150"/>
         <c:overlap val="100"/>
-        <c:axId val="279731200"/>
-        <c:axId val="261026304"/>
+        <c:axId val="143126016"/>
+        <c:axId val="189229888"/>
       </c:barChart>
       <c:lineChart>
         <c:grouping val="standard"/>
@@ -13516,11 +13530,11 @@
         </c:dLbls>
         <c:marker val="1"/>
         <c:smooth val="0"/>
-        <c:axId val="279731200"/>
-        <c:axId val="261026304"/>
+        <c:axId val="143126016"/>
+        <c:axId val="189229888"/>
       </c:lineChart>
       <c:catAx>
-        <c:axId val="279731200"/>
+        <c:axId val="143126016"/>
         <c:scaling>
           <c:orientation val="minMax"/>
         </c:scaling>
@@ -13555,7 +13569,7 @@
             <a:endParaRPr lang="it-IT"/>
           </a:p>
         </c:txPr>
-        <c:crossAx val="261026304"/>
+        <c:crossAx val="189229888"/>
         <c:crosses val="autoZero"/>
         <c:auto val="1"/>
         <c:lblAlgn val="ctr"/>
@@ -13565,7 +13579,7 @@
         <c:noMultiLvlLbl val="0"/>
       </c:catAx>
       <c:valAx>
-        <c:axId val="261026304"/>
+        <c:axId val="189229888"/>
         <c:scaling>
           <c:orientation val="minMax"/>
         </c:scaling>
@@ -13600,7 +13614,7 @@
             <a:endParaRPr lang="it-IT"/>
           </a:p>
         </c:txPr>
-        <c:crossAx val="279731200"/>
+        <c:crossAx val="143126016"/>
         <c:crosses val="autoZero"/>
         <c:crossBetween val="between"/>
         <c:majorUnit val="10"/>

</xml_diff>

<commit_message>
sorry forgot bodoms part
</commit_message>
<xml_diff>
--- a/Data Mining Project.docx
+++ b/Data Mining Project.docx
@@ -178,6 +178,151 @@
     <w:p>
       <w:pPr>
         <w:rPr>
+          <w:rFonts w:eastAsiaTheme="majorEastAsia" w:cstheme="minorHAnsi"/>
+          <w:i/>
+          <w:iCs/>
+          <w:color w:val="4F81BD" w:themeColor="accent1"/>
+          <w:spacing w:val="15"/>
+          <w:sz w:val="24"/>
+          <w:szCs w:val="24"/>
+          <w:lang w:val="en-US"/>
+        </w:rPr>
+      </w:pPr>
+    </w:p>
+    <w:p>
+      <w:pPr>
+        <w:rPr>
+          <w:rFonts w:eastAsiaTheme="majorEastAsia" w:cstheme="minorHAnsi"/>
+          <w:i/>
+          <w:iCs/>
+          <w:color w:val="4F81BD" w:themeColor="accent1"/>
+          <w:spacing w:val="15"/>
+          <w:sz w:val="24"/>
+          <w:szCs w:val="24"/>
+          <w:lang w:val="en-US"/>
+        </w:rPr>
+      </w:pPr>
+    </w:p>
+    <w:p>
+      <w:pPr>
+        <w:rPr>
+          <w:rFonts w:eastAsiaTheme="majorEastAsia" w:cstheme="minorHAnsi"/>
+          <w:i/>
+          <w:iCs/>
+          <w:color w:val="4F81BD" w:themeColor="accent1"/>
+          <w:spacing w:val="15"/>
+          <w:sz w:val="24"/>
+          <w:szCs w:val="24"/>
+          <w:lang w:val="en-US"/>
+        </w:rPr>
+      </w:pPr>
+    </w:p>
+    <w:p>
+      <w:pPr>
+        <w:rPr>
+          <w:rFonts w:cstheme="minorHAnsi"/>
+          <w:lang w:val="en-US"/>
+        </w:rPr>
+      </w:pPr>
+    </w:p>
+    <w:p>
+      <w:pPr>
+        <w:rPr>
+          <w:rFonts w:cstheme="minorHAnsi"/>
+          <w:lang w:val="en-US"/>
+        </w:rPr>
+      </w:pPr>
+    </w:p>
+    <w:p>
+      <w:pPr>
+        <w:rPr>
+          <w:rFonts w:cstheme="minorHAnsi"/>
+          <w:lang w:val="en-US"/>
+        </w:rPr>
+      </w:pPr>
+    </w:p>
+    <w:p>
+      <w:pPr>
+        <w:rPr>
+          <w:rFonts w:cstheme="minorHAnsi"/>
+          <w:lang w:val="en-US"/>
+        </w:rPr>
+      </w:pPr>
+    </w:p>
+    <w:p>
+      <w:pPr>
+        <w:rPr>
+          <w:rFonts w:cstheme="minorHAnsi"/>
+          <w:lang w:val="en-US"/>
+        </w:rPr>
+      </w:pPr>
+    </w:p>
+    <w:p>
+      <w:pPr>
+        <w:rPr>
+          <w:rFonts w:cstheme="minorHAnsi"/>
+          <w:lang w:val="en-US"/>
+        </w:rPr>
+      </w:pPr>
+    </w:p>
+    <w:p>
+      <w:pPr>
+        <w:rPr>
+          <w:rFonts w:cstheme="minorHAnsi"/>
+          <w:lang w:val="en-US"/>
+        </w:rPr>
+      </w:pPr>
+    </w:p>
+    <w:p>
+      <w:pPr>
+        <w:rPr>
+          <w:rFonts w:cstheme="minorHAnsi"/>
+          <w:lang w:val="en-US"/>
+        </w:rPr>
+      </w:pPr>
+    </w:p>
+    <w:p>
+      <w:pPr>
+        <w:rPr>
+          <w:rFonts w:cstheme="minorHAnsi"/>
+          <w:lang w:val="en-US"/>
+        </w:rPr>
+      </w:pPr>
+    </w:p>
+    <w:p>
+      <w:pPr>
+        <w:rPr>
+          <w:rFonts w:cstheme="minorHAnsi"/>
+          <w:lang w:val="en-US"/>
+        </w:rPr>
+      </w:pPr>
+    </w:p>
+    <w:p>
+      <w:pPr>
+        <w:rPr>
+          <w:rFonts w:cstheme="minorHAnsi"/>
+          <w:lang w:val="en-US"/>
+        </w:rPr>
+      </w:pPr>
+    </w:p>
+    <w:p>
+      <w:pPr>
+        <w:pStyle w:val="Heading1"/>
+        <w:rPr>
+          <w:lang w:val="en-US"/>
+        </w:rPr>
+      </w:pPr>
+      <w:r>
+        <w:rPr>
+          <w:lang w:val="en-US"/>
+        </w:rPr>
+        <w:lastRenderedPageBreak/>
+        <w:t>The description of the datasets</w:t>
+      </w:r>
+    </w:p>
+    <w:p>
+      <w:pPr>
+        <w:rPr>
           <w:rFonts w:cstheme="minorHAnsi"/>
           <w:lang w:val="en-US"/>
         </w:rPr>
@@ -205,6 +350,201 @@
     </w:p>
     <w:p>
       <w:pPr>
+        <w:rPr>
+          <w:lang w:val="en-US"/>
+        </w:rPr>
+      </w:pPr>
+      <w:r>
+        <w:rPr>
+          <w:rFonts w:cstheme="minorHAnsi"/>
+          <w:lang w:val="en-US"/>
+        </w:rPr>
+        <w:t>This data is as the name says a collection of data taken from blood transfusions and to be more precise, it was collected at the Blood Transfusion Service Center in Hsin-Chu City in Taiwan. The data is collected randomly from donors and is used to achieve a Frequency-Metric-Model of donations</w:t>
+      </w:r>
+      <w:r>
+        <w:rPr>
+          <w:rFonts w:cstheme="minorHAnsi"/>
+          <w:lang w:val="en-US"/>
+        </w:rPr>
+        <w:t xml:space="preserve"> </w:t>
+      </w:r>
+      <w:r>
+        <w:rPr>
+          <w:lang w:val="en-US"/>
+        </w:rPr>
+        <w:t>focus</w:t>
+      </w:r>
+      <w:r>
+        <w:rPr>
+          <w:lang w:val="en-US"/>
+        </w:rPr>
+        <w:t>ing</w:t>
+      </w:r>
+      <w:r>
+        <w:rPr>
+          <w:lang w:val="en-US"/>
+        </w:rPr>
+        <w:t xml:space="preserve"> on the donor’s situation, namely on the amount of done donations before, of the total amount of donations and so on, for a total of 5 Attributes. The data collected is focused on March 2007, since one attribute collects exactly if one person donated in March 2007 or not.</w:t>
+      </w:r>
+    </w:p>
+    <w:p>
+      <w:pPr>
+        <w:pStyle w:val="PlainText"/>
+        <w:rPr>
+          <w:lang w:val="en-US"/>
+        </w:rPr>
+      </w:pPr>
+      <w:proofErr w:type="spellStart"/>
+      <w:proofErr w:type="gramStart"/>
+      <w:r>
+        <w:rPr>
+          <w:lang w:val="en-US"/>
+        </w:rPr>
+        <w:t>Recency</w:t>
+      </w:r>
+      <w:proofErr w:type="spellEnd"/>
+      <w:r>
+        <w:rPr>
+          <w:lang w:val="en-US"/>
+        </w:rPr>
+        <w:t>(</w:t>
+      </w:r>
+      <w:proofErr w:type="gramEnd"/>
+      <w:r>
+        <w:rPr>
+          <w:lang w:val="en-US"/>
+        </w:rPr>
+        <w:t>months) NUMERIC – months since last donation</w:t>
+      </w:r>
+    </w:p>
+    <w:p>
+      <w:pPr>
+        <w:pStyle w:val="PlainText"/>
+        <w:rPr>
+          <w:lang w:val="en-US"/>
+        </w:rPr>
+      </w:pPr>
+      <w:proofErr w:type="gramStart"/>
+      <w:r>
+        <w:rPr>
+          <w:lang w:val="en-US"/>
+        </w:rPr>
+        <w:t>Frequency(</w:t>
+      </w:r>
+      <w:proofErr w:type="gramEnd"/>
+      <w:r>
+        <w:rPr>
+          <w:lang w:val="en-US"/>
+        </w:rPr>
+        <w:t>times) NUMERIC - total number of donation</w:t>
+      </w:r>
+    </w:p>
+    <w:p>
+      <w:pPr>
+        <w:pStyle w:val="PlainText"/>
+        <w:rPr>
+          <w:lang w:val="en-US"/>
+        </w:rPr>
+      </w:pPr>
+      <w:proofErr w:type="gramStart"/>
+      <w:r>
+        <w:rPr>
+          <w:lang w:val="en-US"/>
+        </w:rPr>
+        <w:t>Monetary(</w:t>
+      </w:r>
+      <w:proofErr w:type="spellStart"/>
+      <w:proofErr w:type="gramEnd"/>
+      <w:r>
+        <w:rPr>
+          <w:lang w:val="en-US"/>
+        </w:rPr>
+        <w:t>c.c.blood</w:t>
+      </w:r>
+      <w:proofErr w:type="spellEnd"/>
+      <w:r>
+        <w:rPr>
+          <w:lang w:val="en-US"/>
+        </w:rPr>
+        <w:t>) NUMERIC – total blood donated in c.c.</w:t>
+      </w:r>
+    </w:p>
+    <w:p>
+      <w:pPr>
+        <w:pStyle w:val="PlainText"/>
+        <w:rPr>
+          <w:lang w:val="en-US"/>
+        </w:rPr>
+      </w:pPr>
+      <w:proofErr w:type="gramStart"/>
+      <w:r>
+        <w:rPr>
+          <w:lang w:val="en-US"/>
+        </w:rPr>
+        <w:t>Time(</w:t>
+      </w:r>
+      <w:proofErr w:type="gramEnd"/>
+      <w:r>
+        <w:rPr>
+          <w:lang w:val="en-US"/>
+        </w:rPr>
+        <w:t>months) NUMERIC – months since first donation</w:t>
+      </w:r>
+    </w:p>
+    <w:p>
+      <w:pPr>
+        <w:pStyle w:val="PlainText"/>
+        <w:rPr>
+          <w:lang w:val="en-US"/>
+        </w:rPr>
+      </w:pPr>
+      <w:proofErr w:type="gramStart"/>
+      <w:r>
+        <w:rPr>
+          <w:lang w:val="en-US"/>
+        </w:rPr>
+        <w:t>donatedmarch2007</w:t>
+      </w:r>
+      <w:proofErr w:type="gramEnd"/>
+      <w:r>
+        <w:rPr>
+          <w:lang w:val="en-US"/>
+        </w:rPr>
+        <w:t xml:space="preserve"> NUMERIC - donated blood in March 2007 (1 =  donating blood; 0 = not donating blood).</w:t>
+      </w:r>
+    </w:p>
+    <w:p>
+      <w:pPr>
+        <w:pStyle w:val="PlainText"/>
+        <w:rPr>
+          <w:lang w:val="en-US"/>
+        </w:rPr>
+      </w:pPr>
+    </w:p>
+    <w:p>
+      <w:pPr>
+        <w:rPr>
+          <w:rFonts w:cstheme="minorHAnsi"/>
+          <w:lang w:val="en-US"/>
+        </w:rPr>
+      </w:pPr>
+      <w:r>
+        <w:rPr>
+          <w:rFonts w:cstheme="minorHAnsi"/>
+          <w:lang w:val="en-US"/>
+        </w:rPr>
+        <w:t>There are n</w:t>
+      </w:r>
+      <w:r>
+        <w:rPr>
+          <w:rFonts w:cstheme="minorHAnsi"/>
+          <w:lang w:val="en-US"/>
+        </w:rPr>
+        <w:t>o missing values in the Dataset.</w:t>
+      </w:r>
+    </w:p>
+    <w:p>
+      <w:pPr>
         <w:pStyle w:val="Subtitle"/>
         <w:numPr>
           <w:ilvl w:val="0"/>
@@ -230,224 +570,822 @@
           <w:lang w:val="en-US"/>
         </w:rPr>
       </w:pPr>
+      <w:r>
+        <w:rPr>
+          <w:rFonts w:cstheme="minorHAnsi"/>
+          <w:lang w:val="en-US"/>
+        </w:rPr>
+        <w:t>This data is a census done by the US Census Bureau investigating about the income class of randomly taken people, taking in account their education, current living situation and so on.</w:t>
+      </w:r>
     </w:p>
     <w:p>
       <w:pPr>
-        <w:rPr>
-          <w:rFonts w:cstheme="minorHAnsi"/>
-          <w:lang w:val="en-US"/>
-        </w:rPr>
-      </w:pPr>
+        <w:pStyle w:val="PlainText"/>
+        <w:rPr>
+          <w:szCs w:val="22"/>
+          <w:lang w:val="en-US"/>
+        </w:rPr>
+      </w:pPr>
+      <w:r>
+        <w:rPr>
+          <w:szCs w:val="22"/>
+          <w:lang w:val="en-US"/>
+        </w:rPr>
+        <w:t>The data is described by 14 attributes detailing each person’s situation (i.e. martial-status).</w:t>
+      </w:r>
     </w:p>
     <w:p>
       <w:pPr>
-        <w:rPr>
-          <w:rFonts w:cstheme="minorHAnsi"/>
-          <w:lang w:val="en-US"/>
-        </w:rPr>
-      </w:pPr>
+        <w:pStyle w:val="PlainText"/>
+        <w:ind w:left="993" w:hanging="993"/>
+        <w:rPr>
+          <w:sz w:val="20"/>
+          <w:szCs w:val="22"/>
+          <w:lang w:val="en-US"/>
+        </w:rPr>
+      </w:pPr>
+      <w:proofErr w:type="gramStart"/>
+      <w:r>
+        <w:rPr>
+          <w:sz w:val="20"/>
+          <w:szCs w:val="22"/>
+          <w:lang w:val="en-US"/>
+        </w:rPr>
+        <w:t>age</w:t>
+      </w:r>
+      <w:proofErr w:type="gramEnd"/>
+      <w:r>
+        <w:rPr>
+          <w:sz w:val="20"/>
+          <w:szCs w:val="22"/>
+          <w:lang w:val="en-US"/>
+        </w:rPr>
+        <w:t xml:space="preserve"> </w:t>
+      </w:r>
+      <w:r>
+        <w:rPr>
+          <w:sz w:val="20"/>
+          <w:szCs w:val="22"/>
+          <w:lang w:val="en-US"/>
+        </w:rPr>
+        <w:tab/>
+      </w:r>
+      <w:r>
+        <w:rPr>
+          <w:sz w:val="20"/>
+          <w:szCs w:val="22"/>
+          <w:lang w:val="en-US"/>
+        </w:rPr>
+        <w:t xml:space="preserve"> NUMERIC</w:t>
+      </w:r>
     </w:p>
     <w:p>
       <w:pPr>
-        <w:rPr>
-          <w:rFonts w:cstheme="minorHAnsi"/>
-          <w:lang w:val="en-US"/>
-        </w:rPr>
-      </w:pPr>
+        <w:pStyle w:val="PlainText"/>
+        <w:ind w:left="993" w:hanging="993"/>
+        <w:rPr>
+          <w:sz w:val="20"/>
+          <w:szCs w:val="22"/>
+          <w:lang w:val="en-US"/>
+        </w:rPr>
+      </w:pPr>
+      <w:proofErr w:type="spellStart"/>
+      <w:proofErr w:type="gramStart"/>
+      <w:r>
+        <w:rPr>
+          <w:sz w:val="20"/>
+          <w:szCs w:val="22"/>
+          <w:lang w:val="en-US"/>
+        </w:rPr>
+        <w:t>workclass</w:t>
+      </w:r>
+      <w:proofErr w:type="spellEnd"/>
+      <w:proofErr w:type="gramEnd"/>
+      <w:r>
+        <w:rPr>
+          <w:sz w:val="20"/>
+          <w:szCs w:val="22"/>
+          <w:lang w:val="en-US"/>
+        </w:rPr>
+        <w:t xml:space="preserve"> {Private, Self-</w:t>
+      </w:r>
+      <w:proofErr w:type="spellStart"/>
+      <w:r>
+        <w:rPr>
+          <w:sz w:val="20"/>
+          <w:szCs w:val="22"/>
+          <w:lang w:val="en-US"/>
+        </w:rPr>
+        <w:t>emp</w:t>
+      </w:r>
+      <w:proofErr w:type="spellEnd"/>
+      <w:r>
+        <w:rPr>
+          <w:sz w:val="20"/>
+          <w:szCs w:val="22"/>
+          <w:lang w:val="en-US"/>
+        </w:rPr>
+        <w:t>-not-</w:t>
+      </w:r>
+      <w:proofErr w:type="spellStart"/>
+      <w:r>
+        <w:rPr>
+          <w:sz w:val="20"/>
+          <w:szCs w:val="22"/>
+          <w:lang w:val="en-US"/>
+        </w:rPr>
+        <w:t>inc</w:t>
+      </w:r>
+      <w:proofErr w:type="spellEnd"/>
+      <w:r>
+        <w:rPr>
+          <w:sz w:val="20"/>
+          <w:szCs w:val="22"/>
+          <w:lang w:val="en-US"/>
+        </w:rPr>
+        <w:t>, Self-</w:t>
+      </w:r>
+      <w:proofErr w:type="spellStart"/>
+      <w:r>
+        <w:rPr>
+          <w:sz w:val="20"/>
+          <w:szCs w:val="22"/>
+          <w:lang w:val="en-US"/>
+        </w:rPr>
+        <w:t>emp</w:t>
+      </w:r>
+      <w:proofErr w:type="spellEnd"/>
+      <w:r>
+        <w:rPr>
+          <w:sz w:val="20"/>
+          <w:szCs w:val="22"/>
+          <w:lang w:val="en-US"/>
+        </w:rPr>
+        <w:t>-</w:t>
+      </w:r>
+      <w:proofErr w:type="spellStart"/>
+      <w:r>
+        <w:rPr>
+          <w:sz w:val="20"/>
+          <w:szCs w:val="22"/>
+          <w:lang w:val="en-US"/>
+        </w:rPr>
+        <w:t>inc</w:t>
+      </w:r>
+      <w:proofErr w:type="spellEnd"/>
+      <w:r>
+        <w:rPr>
+          <w:sz w:val="20"/>
+          <w:szCs w:val="22"/>
+          <w:lang w:val="en-US"/>
+        </w:rPr>
+        <w:t>, Federal-</w:t>
+      </w:r>
+      <w:proofErr w:type="spellStart"/>
+      <w:r>
+        <w:rPr>
+          <w:sz w:val="20"/>
+          <w:szCs w:val="22"/>
+          <w:lang w:val="en-US"/>
+        </w:rPr>
+        <w:t>gov</w:t>
+      </w:r>
+      <w:proofErr w:type="spellEnd"/>
+      <w:r>
+        <w:rPr>
+          <w:sz w:val="20"/>
+          <w:szCs w:val="22"/>
+          <w:lang w:val="en-US"/>
+        </w:rPr>
+        <w:t>, Local-</w:t>
+      </w:r>
+      <w:proofErr w:type="spellStart"/>
+      <w:r>
+        <w:rPr>
+          <w:sz w:val="20"/>
+          <w:szCs w:val="22"/>
+          <w:lang w:val="en-US"/>
+        </w:rPr>
+        <w:t>gov</w:t>
+      </w:r>
+      <w:proofErr w:type="spellEnd"/>
+      <w:r>
+        <w:rPr>
+          <w:sz w:val="20"/>
+          <w:szCs w:val="22"/>
+          <w:lang w:val="en-US"/>
+        </w:rPr>
+        <w:t>, State-</w:t>
+      </w:r>
+      <w:proofErr w:type="spellStart"/>
+      <w:r>
+        <w:rPr>
+          <w:sz w:val="20"/>
+          <w:szCs w:val="22"/>
+          <w:lang w:val="en-US"/>
+        </w:rPr>
+        <w:t>gov</w:t>
+      </w:r>
+      <w:proofErr w:type="spellEnd"/>
+      <w:r>
+        <w:rPr>
+          <w:sz w:val="20"/>
+          <w:szCs w:val="22"/>
+          <w:lang w:val="en-US"/>
+        </w:rPr>
+        <w:t xml:space="preserve">, Without-pay, Never-worked} </w:t>
+      </w:r>
     </w:p>
     <w:p>
       <w:pPr>
-        <w:rPr>
-          <w:rFonts w:cstheme="minorHAnsi"/>
-          <w:lang w:val="en-US"/>
-        </w:rPr>
-      </w:pPr>
+        <w:pStyle w:val="PlainText"/>
+        <w:ind w:left="993" w:hanging="993"/>
+        <w:rPr>
+          <w:sz w:val="20"/>
+          <w:szCs w:val="22"/>
+          <w:lang w:val="en-US"/>
+        </w:rPr>
+      </w:pPr>
+      <w:proofErr w:type="spellStart"/>
+      <w:proofErr w:type="gramStart"/>
+      <w:r>
+        <w:rPr>
+          <w:sz w:val="20"/>
+          <w:szCs w:val="22"/>
+          <w:lang w:val="en-US"/>
+        </w:rPr>
+        <w:t>fnlwgt</w:t>
+      </w:r>
+      <w:proofErr w:type="spellEnd"/>
+      <w:proofErr w:type="gramEnd"/>
+      <w:r>
+        <w:rPr>
+          <w:sz w:val="20"/>
+          <w:szCs w:val="22"/>
+          <w:lang w:val="en-US"/>
+        </w:rPr>
+        <w:t xml:space="preserve"> </w:t>
+      </w:r>
+      <w:r>
+        <w:rPr>
+          <w:sz w:val="20"/>
+          <w:szCs w:val="22"/>
+          <w:lang w:val="en-US"/>
+        </w:rPr>
+        <w:tab/>
+      </w:r>
+      <w:r>
+        <w:rPr>
+          <w:sz w:val="20"/>
+          <w:szCs w:val="22"/>
+          <w:lang w:val="en-US"/>
+        </w:rPr>
+        <w:t xml:space="preserve">NUMERIC </w:t>
+      </w:r>
     </w:p>
     <w:p>
       <w:pPr>
-        <w:rPr>
-          <w:rFonts w:cstheme="minorHAnsi"/>
-          <w:lang w:val="en-US"/>
-        </w:rPr>
-      </w:pPr>
+        <w:pStyle w:val="PlainText"/>
+        <w:ind w:left="993" w:hanging="993"/>
+        <w:rPr>
+          <w:sz w:val="20"/>
+          <w:szCs w:val="22"/>
+          <w:lang w:val="en-US"/>
+        </w:rPr>
+      </w:pPr>
+      <w:r>
+        <w:rPr>
+          <w:sz w:val="20"/>
+          <w:szCs w:val="22"/>
+          <w:lang w:val="en-US"/>
+        </w:rPr>
+        <w:t xml:space="preserve">education {Bachelors, Some-college, 11th, HS-grad, Prof-school, </w:t>
+      </w:r>
+      <w:proofErr w:type="spellStart"/>
+      <w:r>
+        <w:rPr>
+          <w:sz w:val="20"/>
+          <w:szCs w:val="22"/>
+          <w:lang w:val="en-US"/>
+        </w:rPr>
+        <w:t>Assoc-acdm</w:t>
+      </w:r>
+      <w:proofErr w:type="spellEnd"/>
+      <w:r>
+        <w:rPr>
+          <w:sz w:val="20"/>
+          <w:szCs w:val="22"/>
+          <w:lang w:val="en-US"/>
+        </w:rPr>
+        <w:t xml:space="preserve">, </w:t>
+      </w:r>
+      <w:proofErr w:type="spellStart"/>
+      <w:r>
+        <w:rPr>
+          <w:sz w:val="20"/>
+          <w:szCs w:val="22"/>
+          <w:lang w:val="en-US"/>
+        </w:rPr>
+        <w:t>Assoc-voc</w:t>
+      </w:r>
+      <w:proofErr w:type="spellEnd"/>
+      <w:r>
+        <w:rPr>
+          <w:sz w:val="20"/>
+          <w:szCs w:val="22"/>
+          <w:lang w:val="en-US"/>
+        </w:rPr>
+        <w:t xml:space="preserve">, 9th, 7th-8th, 12th, Masters, 1st-4th, 10th, Doctorate, 5th-6th, Preschool} </w:t>
+      </w:r>
     </w:p>
     <w:p>
       <w:pPr>
-        <w:rPr>
-          <w:rFonts w:cstheme="minorHAnsi"/>
-          <w:lang w:val="en-US"/>
-        </w:rPr>
-      </w:pPr>
+        <w:pStyle w:val="PlainText"/>
+        <w:ind w:left="993" w:hanging="993"/>
+        <w:rPr>
+          <w:sz w:val="20"/>
+          <w:szCs w:val="22"/>
+          <w:lang w:val="en-US"/>
+        </w:rPr>
+      </w:pPr>
+      <w:proofErr w:type="gramStart"/>
+      <w:r>
+        <w:rPr>
+          <w:sz w:val="20"/>
+          <w:szCs w:val="22"/>
+          <w:lang w:val="en-US"/>
+        </w:rPr>
+        <w:t>education-</w:t>
+      </w:r>
+      <w:proofErr w:type="spellStart"/>
+      <w:r>
+        <w:rPr>
+          <w:sz w:val="20"/>
+          <w:szCs w:val="22"/>
+          <w:lang w:val="en-US"/>
+        </w:rPr>
+        <w:t>num</w:t>
+      </w:r>
+      <w:proofErr w:type="spellEnd"/>
+      <w:proofErr w:type="gramEnd"/>
+      <w:r>
+        <w:rPr>
+          <w:sz w:val="20"/>
+          <w:szCs w:val="22"/>
+          <w:lang w:val="en-US"/>
+        </w:rPr>
+        <w:t xml:space="preserve"> NUMERIC </w:t>
+      </w:r>
     </w:p>
     <w:p>
       <w:pPr>
-        <w:rPr>
-          <w:rFonts w:cstheme="minorHAnsi"/>
-          <w:lang w:val="en-US"/>
-        </w:rPr>
-      </w:pPr>
+        <w:pStyle w:val="PlainText"/>
+        <w:ind w:left="993" w:hanging="993"/>
+        <w:rPr>
+          <w:sz w:val="20"/>
+          <w:szCs w:val="22"/>
+          <w:lang w:val="en-US"/>
+        </w:rPr>
+      </w:pPr>
+      <w:proofErr w:type="gramStart"/>
+      <w:r>
+        <w:rPr>
+          <w:sz w:val="20"/>
+          <w:szCs w:val="22"/>
+          <w:lang w:val="en-US"/>
+        </w:rPr>
+        <w:t>marital-status</w:t>
+      </w:r>
+      <w:proofErr w:type="gramEnd"/>
+      <w:r>
+        <w:rPr>
+          <w:sz w:val="20"/>
+          <w:szCs w:val="22"/>
+          <w:lang w:val="en-US"/>
+        </w:rPr>
+        <w:t xml:space="preserve"> {Married-civ-spouse, Divorced, Never-married, Separated, Widowed, Married-spouse-absent, Married-AF-spouse} </w:t>
+      </w:r>
     </w:p>
     <w:p>
       <w:pPr>
-        <w:rPr>
-          <w:rFonts w:cstheme="minorHAnsi"/>
-          <w:lang w:val="en-US"/>
-        </w:rPr>
-      </w:pPr>
+        <w:pStyle w:val="PlainText"/>
+        <w:ind w:left="993" w:hanging="993"/>
+        <w:rPr>
+          <w:sz w:val="20"/>
+          <w:szCs w:val="22"/>
+          <w:lang w:val="en-US"/>
+        </w:rPr>
+      </w:pPr>
+      <w:proofErr w:type="gramStart"/>
+      <w:r>
+        <w:rPr>
+          <w:sz w:val="20"/>
+          <w:szCs w:val="22"/>
+          <w:lang w:val="en-US"/>
+        </w:rPr>
+        <w:t>occupation</w:t>
+      </w:r>
+      <w:proofErr w:type="gramEnd"/>
+      <w:r>
+        <w:rPr>
+          <w:sz w:val="20"/>
+          <w:szCs w:val="22"/>
+          <w:lang w:val="en-US"/>
+        </w:rPr>
+        <w:t xml:space="preserve"> {Tech-support, Craft-repair, Other-service, Sales, Exec-managerial, Prof-specialty, Handlers-cleaners, Machine-op-</w:t>
+      </w:r>
+      <w:proofErr w:type="spellStart"/>
+      <w:r>
+        <w:rPr>
+          <w:sz w:val="20"/>
+          <w:szCs w:val="22"/>
+          <w:lang w:val="en-US"/>
+        </w:rPr>
+        <w:t>inspct</w:t>
+      </w:r>
+      <w:proofErr w:type="spellEnd"/>
+      <w:r>
+        <w:rPr>
+          <w:sz w:val="20"/>
+          <w:szCs w:val="22"/>
+          <w:lang w:val="en-US"/>
+        </w:rPr>
+        <w:t xml:space="preserve">, </w:t>
+      </w:r>
+      <w:proofErr w:type="spellStart"/>
+      <w:r>
+        <w:rPr>
+          <w:sz w:val="20"/>
+          <w:szCs w:val="22"/>
+          <w:lang w:val="en-US"/>
+        </w:rPr>
+        <w:t>Adm</w:t>
+      </w:r>
+      <w:proofErr w:type="spellEnd"/>
+      <w:r>
+        <w:rPr>
+          <w:sz w:val="20"/>
+          <w:szCs w:val="22"/>
+          <w:lang w:val="en-US"/>
+        </w:rPr>
+        <w:t xml:space="preserve">-clerical, Farming-fishing, Transport-moving, </w:t>
+      </w:r>
+      <w:proofErr w:type="spellStart"/>
+      <w:r>
+        <w:rPr>
+          <w:sz w:val="20"/>
+          <w:szCs w:val="22"/>
+          <w:lang w:val="en-US"/>
+        </w:rPr>
+        <w:t>Priv</w:t>
+      </w:r>
+      <w:proofErr w:type="spellEnd"/>
+      <w:r>
+        <w:rPr>
+          <w:sz w:val="20"/>
+          <w:szCs w:val="22"/>
+          <w:lang w:val="en-US"/>
+        </w:rPr>
+        <w:t>-house-</w:t>
+      </w:r>
+      <w:proofErr w:type="spellStart"/>
+      <w:r>
+        <w:rPr>
+          <w:sz w:val="20"/>
+          <w:szCs w:val="22"/>
+          <w:lang w:val="en-US"/>
+        </w:rPr>
+        <w:t>serv</w:t>
+      </w:r>
+      <w:proofErr w:type="spellEnd"/>
+      <w:r>
+        <w:rPr>
+          <w:sz w:val="20"/>
+          <w:szCs w:val="22"/>
+          <w:lang w:val="en-US"/>
+        </w:rPr>
+        <w:t>, Protective-</w:t>
+      </w:r>
+      <w:proofErr w:type="spellStart"/>
+      <w:r>
+        <w:rPr>
+          <w:sz w:val="20"/>
+          <w:szCs w:val="22"/>
+          <w:lang w:val="en-US"/>
+        </w:rPr>
+        <w:t>serv</w:t>
+      </w:r>
+      <w:proofErr w:type="spellEnd"/>
+      <w:r>
+        <w:rPr>
+          <w:sz w:val="20"/>
+          <w:szCs w:val="22"/>
+          <w:lang w:val="en-US"/>
+        </w:rPr>
+        <w:t xml:space="preserve">, Armed-Forces} </w:t>
+      </w:r>
     </w:p>
     <w:p>
       <w:pPr>
-        <w:rPr>
-          <w:rFonts w:cstheme="minorHAnsi"/>
-          <w:lang w:val="en-US"/>
-        </w:rPr>
-      </w:pPr>
+        <w:pStyle w:val="PlainText"/>
+        <w:ind w:left="993" w:hanging="993"/>
+        <w:rPr>
+          <w:sz w:val="20"/>
+          <w:szCs w:val="22"/>
+          <w:lang w:val="en-US"/>
+        </w:rPr>
+      </w:pPr>
+      <w:proofErr w:type="gramStart"/>
+      <w:r>
+        <w:rPr>
+          <w:sz w:val="20"/>
+          <w:szCs w:val="22"/>
+          <w:lang w:val="en-US"/>
+        </w:rPr>
+        <w:t>relationship</w:t>
+      </w:r>
+      <w:proofErr w:type="gramEnd"/>
+      <w:r>
+        <w:rPr>
+          <w:sz w:val="20"/>
+          <w:szCs w:val="22"/>
+          <w:lang w:val="en-US"/>
+        </w:rPr>
+        <w:t xml:space="preserve"> {Wife, Own-child, Husband, Not-in-family, Other-relative, Unmarried}</w:t>
+      </w:r>
     </w:p>
     <w:p>
       <w:pPr>
-        <w:rPr>
-          <w:rFonts w:cstheme="minorHAnsi"/>
-          <w:lang w:val="en-US"/>
-        </w:rPr>
-      </w:pPr>
+        <w:pStyle w:val="PlainText"/>
+        <w:ind w:left="993" w:hanging="993"/>
+        <w:rPr>
+          <w:sz w:val="20"/>
+          <w:szCs w:val="22"/>
+          <w:lang w:val="en-US"/>
+        </w:rPr>
+      </w:pPr>
+      <w:r>
+        <w:rPr>
+          <w:sz w:val="20"/>
+          <w:szCs w:val="22"/>
+          <w:lang w:val="en-US"/>
+        </w:rPr>
+        <w:t xml:space="preserve"> </w:t>
+      </w:r>
+      <w:proofErr w:type="gramStart"/>
+      <w:r>
+        <w:rPr>
+          <w:sz w:val="20"/>
+          <w:szCs w:val="22"/>
+          <w:lang w:val="en-US"/>
+        </w:rPr>
+        <w:t>race</w:t>
+      </w:r>
+      <w:proofErr w:type="gramEnd"/>
+      <w:r>
+        <w:rPr>
+          <w:sz w:val="20"/>
+          <w:szCs w:val="22"/>
+          <w:lang w:val="en-US"/>
+        </w:rPr>
+        <w:tab/>
+      </w:r>
+      <w:r>
+        <w:rPr>
+          <w:sz w:val="20"/>
+          <w:szCs w:val="22"/>
+          <w:lang w:val="en-US"/>
+        </w:rPr>
+        <w:t xml:space="preserve"> {White, Asian-Pac-Islander, </w:t>
+      </w:r>
+      <w:proofErr w:type="spellStart"/>
+      <w:r>
+        <w:rPr>
+          <w:sz w:val="20"/>
+          <w:szCs w:val="22"/>
+          <w:lang w:val="en-US"/>
+        </w:rPr>
+        <w:t>Amer</w:t>
+      </w:r>
+      <w:proofErr w:type="spellEnd"/>
+      <w:r>
+        <w:rPr>
+          <w:sz w:val="20"/>
+          <w:szCs w:val="22"/>
+          <w:lang w:val="en-US"/>
+        </w:rPr>
+        <w:t xml:space="preserve">-Indian-Eskimo, Other, Black} </w:t>
+      </w:r>
     </w:p>
     <w:p>
       <w:pPr>
-        <w:pStyle w:val="Heading1"/>
-        <w:rPr>
-          <w:lang w:val="en-US"/>
-        </w:rPr>
-      </w:pPr>
-      <w:r>
-        <w:rPr>
-          <w:lang w:val="en-US"/>
-        </w:rPr>
-        <w:lastRenderedPageBreak/>
-        <w:t>The description of the datasets</w:t>
+        <w:pStyle w:val="PlainText"/>
+        <w:ind w:left="993" w:hanging="993"/>
+        <w:rPr>
+          <w:sz w:val="20"/>
+          <w:szCs w:val="22"/>
+          <w:lang w:val="en-US"/>
+        </w:rPr>
+      </w:pPr>
+      <w:proofErr w:type="gramStart"/>
+      <w:r>
+        <w:rPr>
+          <w:sz w:val="20"/>
+          <w:szCs w:val="22"/>
+          <w:lang w:val="en-US"/>
+        </w:rPr>
+        <w:t>sex</w:t>
+      </w:r>
+      <w:proofErr w:type="gramEnd"/>
+      <w:r>
+        <w:rPr>
+          <w:sz w:val="20"/>
+          <w:szCs w:val="22"/>
+          <w:lang w:val="en-US"/>
+        </w:rPr>
+        <w:t xml:space="preserve"> </w:t>
+      </w:r>
+      <w:r>
+        <w:rPr>
+          <w:sz w:val="20"/>
+          <w:szCs w:val="22"/>
+          <w:lang w:val="en-US"/>
+        </w:rPr>
+        <w:tab/>
+      </w:r>
+      <w:r>
+        <w:rPr>
+          <w:sz w:val="20"/>
+          <w:szCs w:val="22"/>
+          <w:lang w:val="en-US"/>
+        </w:rPr>
+        <w:t xml:space="preserve">{Female, Male} </w:t>
       </w:r>
     </w:p>
     <w:p>
       <w:pPr>
-        <w:rPr>
-          <w:rFonts w:cstheme="minorHAnsi"/>
-          <w:lang w:val="en-US"/>
-        </w:rPr>
-      </w:pPr>
+        <w:pStyle w:val="PlainText"/>
+        <w:ind w:left="993" w:hanging="993"/>
+        <w:rPr>
+          <w:sz w:val="20"/>
+          <w:szCs w:val="22"/>
+          <w:lang w:val="en-US"/>
+        </w:rPr>
+      </w:pPr>
+      <w:proofErr w:type="gramStart"/>
+      <w:r>
+        <w:rPr>
+          <w:sz w:val="20"/>
+          <w:szCs w:val="22"/>
+          <w:lang w:val="en-US"/>
+        </w:rPr>
+        <w:t>capital-gain</w:t>
+      </w:r>
+      <w:proofErr w:type="gramEnd"/>
+      <w:r>
+        <w:rPr>
+          <w:sz w:val="20"/>
+          <w:szCs w:val="22"/>
+          <w:lang w:val="en-US"/>
+        </w:rPr>
+        <w:t xml:space="preserve"> NUMERIC capital-loss NUMERIC </w:t>
+      </w:r>
     </w:p>
     <w:p>
       <w:pPr>
-        <w:pStyle w:val="Subtitle"/>
-        <w:numPr>
-          <w:ilvl w:val="0"/>
-          <w:numId w:val="3"/>
-        </w:numPr>
-        <w:rPr>
-          <w:rFonts w:asciiTheme="minorHAnsi" w:hAnsiTheme="minorHAnsi" w:cstheme="minorHAnsi"/>
-          <w:lang w:val="en-US"/>
-        </w:rPr>
-      </w:pPr>
-      <w:r>
-        <w:rPr>
-          <w:rFonts w:asciiTheme="minorHAnsi" w:hAnsiTheme="minorHAnsi" w:cstheme="minorHAnsi"/>
-          <w:lang w:val="en-US"/>
-        </w:rPr>
-        <w:t>Blood transfusion</w:t>
+        <w:pStyle w:val="PlainText"/>
+        <w:ind w:left="993" w:hanging="993"/>
+        <w:rPr>
+          <w:sz w:val="20"/>
+          <w:szCs w:val="22"/>
+          <w:lang w:val="en-US"/>
+        </w:rPr>
+      </w:pPr>
+      <w:proofErr w:type="gramStart"/>
+      <w:r>
+        <w:rPr>
+          <w:sz w:val="20"/>
+          <w:szCs w:val="22"/>
+          <w:lang w:val="en-US"/>
+        </w:rPr>
+        <w:t>hours-per-week</w:t>
+      </w:r>
+      <w:proofErr w:type="gramEnd"/>
+      <w:r>
+        <w:rPr>
+          <w:sz w:val="20"/>
+          <w:szCs w:val="22"/>
+          <w:lang w:val="en-US"/>
+        </w:rPr>
+        <w:t xml:space="preserve"> NUMERIC </w:t>
       </w:r>
     </w:p>
     <w:p>
       <w:pPr>
-        <w:rPr>
-          <w:rFonts w:cstheme="minorHAnsi"/>
-          <w:lang w:val="en-US"/>
-        </w:rPr>
-      </w:pPr>
-      <w:r>
-        <w:rPr>
-          <w:rFonts w:cstheme="minorHAnsi"/>
-          <w:lang w:val="en-US"/>
-        </w:rPr>
-        <w:t xml:space="preserve">This data is as the name says a collection of data taken from blood transfusions and to be more precise, it was collected at the Blood Transfusion Service Center in Hsin-Chu City in Taiwan. The data is collected randomly from donors and is used to achieve a Frequency-Metric-Model of donations, focusing on March 2007. </w:t>
+        <w:pStyle w:val="PlainText"/>
+        <w:ind w:left="993" w:hanging="993"/>
+        <w:rPr>
+          <w:sz w:val="20"/>
+          <w:szCs w:val="22"/>
+          <w:lang w:val="en-US"/>
+        </w:rPr>
+      </w:pPr>
+      <w:r>
+        <w:rPr>
+          <w:sz w:val="20"/>
+          <w:szCs w:val="22"/>
+          <w:lang w:val="en-US"/>
+        </w:rPr>
+        <w:t>native-country {United-States, Cambodia, England, Puerto-Rico, Canada, Germany, Outlying-US(Guam-USVI-</w:t>
+      </w:r>
+      <w:proofErr w:type="spellStart"/>
+      <w:r>
+        <w:rPr>
+          <w:sz w:val="20"/>
+          <w:szCs w:val="22"/>
+          <w:lang w:val="en-US"/>
+        </w:rPr>
+        <w:t>etc</w:t>
+      </w:r>
+      <w:proofErr w:type="spellEnd"/>
+      <w:r>
+        <w:rPr>
+          <w:sz w:val="20"/>
+          <w:szCs w:val="22"/>
+          <w:lang w:val="en-US"/>
+        </w:rPr>
+        <w:t>), India, Japan, Greece, South, China, Cuba, Iran, Honduras, Philippines, Italy</w:t>
+      </w:r>
+      <w:r>
+        <w:rPr>
+          <w:sz w:val="20"/>
+          <w:szCs w:val="22"/>
+          <w:lang w:val="en-US"/>
+        </w:rPr>
+        <w:t>, ECC ECC</w:t>
+      </w:r>
+      <w:r>
+        <w:rPr>
+          <w:sz w:val="20"/>
+          <w:szCs w:val="22"/>
+          <w:lang w:val="en-US"/>
+        </w:rPr>
+        <w:t xml:space="preserve">} </w:t>
       </w:r>
     </w:p>
     <w:p>
       <w:pPr>
-        <w:rPr>
-          <w:rFonts w:cstheme="minorHAnsi"/>
-          <w:lang w:val="en-US"/>
-        </w:rPr>
-      </w:pPr>
-      <w:r>
-        <w:rPr>
-          <w:rFonts w:cstheme="minorHAnsi"/>
-          <w:lang w:val="en-US"/>
-        </w:rPr>
-        <w:t xml:space="preserve">The data collected focuses on the donor’s situation, namely on the amount of done donations before, of the total amount of donations and so on, for a total of 5 Attributes. The data collected is focused on March 2007, since one attribute collects exactly if one person donated in March 2007 or not. All collected data is numerical, except for the donation in March ’07 which is a bit / Boolean attribute. </w:t>
+        <w:pStyle w:val="PlainText"/>
+        <w:ind w:left="993" w:hanging="993"/>
+        <w:rPr>
+          <w:sz w:val="20"/>
+          <w:szCs w:val="22"/>
+          <w:lang w:val="en-US"/>
+        </w:rPr>
+      </w:pPr>
+      <w:proofErr w:type="gramStart"/>
+      <w:r>
+        <w:rPr>
+          <w:sz w:val="20"/>
+          <w:szCs w:val="22"/>
+          <w:lang w:val="en-US"/>
+        </w:rPr>
+        <w:t>class</w:t>
+      </w:r>
+      <w:proofErr w:type="gramEnd"/>
+      <w:r>
+        <w:rPr>
+          <w:sz w:val="20"/>
+          <w:szCs w:val="22"/>
+          <w:lang w:val="en-US"/>
+        </w:rPr>
+        <w:t xml:space="preserve"> </w:t>
+      </w:r>
+      <w:r>
+        <w:rPr>
+          <w:sz w:val="20"/>
+          <w:szCs w:val="22"/>
+          <w:lang w:val="en-US"/>
+        </w:rPr>
+        <w:tab/>
+      </w:r>
+      <w:r>
+        <w:rPr>
+          <w:sz w:val="20"/>
+          <w:szCs w:val="22"/>
+          <w:lang w:val="en-US"/>
+        </w:rPr>
+        <w:t>{ &gt;50K, &lt;=50K}</w:t>
       </w:r>
     </w:p>
     <w:p>
       <w:pPr>
-        <w:rPr>
-          <w:rFonts w:cstheme="minorHAnsi"/>
-          <w:lang w:val="en-US"/>
-        </w:rPr>
-      </w:pPr>
-      <w:r>
-        <w:rPr>
-          <w:rFonts w:cstheme="minorHAnsi"/>
-          <w:lang w:val="en-US"/>
-        </w:rPr>
-        <w:t>No missing values in the Dataset.</w:t>
-      </w:r>
-    </w:p>
-    <w:p>
-      <w:pPr>
-        <w:pStyle w:val="Subtitle"/>
-        <w:numPr>
-          <w:ilvl w:val="0"/>
-          <w:numId w:val="3"/>
-        </w:numPr>
-        <w:rPr>
-          <w:rFonts w:asciiTheme="minorHAnsi" w:hAnsiTheme="minorHAnsi" w:cstheme="minorHAnsi"/>
-          <w:lang w:val="en-US"/>
-        </w:rPr>
-      </w:pPr>
-      <w:r>
-        <w:rPr>
-          <w:rFonts w:asciiTheme="minorHAnsi" w:hAnsiTheme="minorHAnsi" w:cstheme="minorHAnsi"/>
-          <w:lang w:val="en-US"/>
-        </w:rPr>
-        <w:t>Census-Income</w:t>
-      </w:r>
-    </w:p>
-    <w:p>
-      <w:pPr>
-        <w:rPr>
-          <w:rFonts w:cstheme="minorHAnsi"/>
-          <w:lang w:val="en-US"/>
-        </w:rPr>
-      </w:pPr>
-      <w:r>
-        <w:rPr>
-          <w:rFonts w:cstheme="minorHAnsi"/>
-          <w:lang w:val="en-US"/>
-        </w:rPr>
-        <w:t>This data is a census done by the US Census Bureau investigating about the income class of randomly taken people, taking in account their education, current living situation and so on.</w:t>
-      </w:r>
-    </w:p>
-    <w:p>
-      <w:pPr>
-        <w:rPr>
-          <w:rFonts w:cstheme="minorHAnsi"/>
-          <w:lang w:val="en-US"/>
-        </w:rPr>
-      </w:pPr>
-      <w:r>
-        <w:rPr>
-          <w:rFonts w:cstheme="minorHAnsi"/>
-          <w:lang w:val="en-US"/>
-        </w:rPr>
-        <w:t>The data is described by 14 attributes detailing each person’s situation (i.e. martial-status). The attributes type vary, since some are numerical values as the age, and others are explicit defined fields (nominal), such as the native country (i.e. United-States)</w:t>
-      </w:r>
+        <w:pStyle w:val="PlainText"/>
+        <w:ind w:left="993" w:hanging="993"/>
+        <w:rPr>
+          <w:lang w:val="en-US"/>
+        </w:rPr>
+      </w:pPr>
     </w:p>
     <w:p>
       <w:pPr>
@@ -649,185 +1587,20 @@
     </w:p>
     <w:p>
       <w:pPr>
-        <w:autoSpaceDE w:val="0"/>
-        <w:autoSpaceDN w:val="0"/>
-        <w:adjustRightInd w:val="0"/>
-        <w:spacing w:after="0" w:line="240" w:lineRule="auto"/>
-        <w:rPr>
-          <w:rFonts w:ascii="Times New Roman" w:hAnsi="Times New Roman" w:cs="Times New Roman"/>
-          <w:sz w:val="24"/>
-          <w:szCs w:val="24"/>
-          <w:lang w:val="en-US"/>
-        </w:rPr>
-      </w:pPr>
-      <w:commentRangeStart w:id="2"/>
-      <w:r>
-        <w:rPr>
-          <w:rFonts w:ascii="Times New Roman" w:hAnsi="Times New Roman" w:cs="Times New Roman"/>
-          <w:sz w:val="24"/>
-          <w:szCs w:val="24"/>
-          <w:lang w:val="en-US"/>
-        </w:rPr>
-        <w:t>Some attribute appear to have an imbalanced distribution of values</w:t>
-      </w:r>
-      <w:r>
-        <w:rPr>
-          <w:rFonts w:ascii="Times New Roman" w:hAnsi="Times New Roman" w:cs="Times New Roman"/>
-          <w:sz w:val="24"/>
-          <w:szCs w:val="24"/>
-          <w:lang w:val="en-US"/>
-        </w:rPr>
-        <w:t xml:space="preserve">, as for instance </w:t>
-      </w:r>
-      <w:r>
-        <w:rPr>
-          <w:rFonts w:ascii="Times New Roman" w:hAnsi="Times New Roman" w:cs="Times New Roman"/>
-          <w:i/>
-          <w:iCs/>
-          <w:sz w:val="24"/>
-          <w:szCs w:val="24"/>
-          <w:lang w:val="en-US"/>
-        </w:rPr>
-        <w:t xml:space="preserve">Age, education, capital-gain </w:t>
-      </w:r>
-      <w:r>
-        <w:rPr>
-          <w:rFonts w:ascii="Times New Roman" w:hAnsi="Times New Roman" w:cs="Times New Roman"/>
-          <w:sz w:val="24"/>
-          <w:szCs w:val="24"/>
-          <w:lang w:val="en-US"/>
-        </w:rPr>
-        <w:t xml:space="preserve">and </w:t>
-      </w:r>
-      <w:r>
-        <w:rPr>
-          <w:rFonts w:ascii="Times New Roman" w:hAnsi="Times New Roman" w:cs="Times New Roman"/>
-          <w:i/>
-          <w:iCs/>
-          <w:sz w:val="24"/>
-          <w:szCs w:val="24"/>
-          <w:lang w:val="en-US"/>
-        </w:rPr>
-        <w:t>capital-loss</w:t>
-      </w:r>
-      <w:r>
-        <w:rPr>
-          <w:rFonts w:ascii="Times New Roman" w:hAnsi="Times New Roman" w:cs="Times New Roman"/>
-          <w:i/>
-          <w:iCs/>
-          <w:sz w:val="24"/>
-          <w:szCs w:val="24"/>
-          <w:lang w:val="en-US"/>
-        </w:rPr>
-        <w:t xml:space="preserve"> </w:t>
-      </w:r>
-      <w:r>
-        <w:rPr>
-          <w:rFonts w:ascii="Times New Roman" w:hAnsi="Times New Roman" w:cs="Times New Roman"/>
-          <w:iCs/>
-          <w:sz w:val="24"/>
-          <w:szCs w:val="24"/>
-          <w:lang w:val="en-US"/>
-        </w:rPr>
-        <w:t>which are</w:t>
-      </w:r>
-      <w:r>
-        <w:rPr>
-          <w:rFonts w:ascii="Times New Roman" w:hAnsi="Times New Roman" w:cs="Times New Roman"/>
-          <w:i/>
-          <w:iCs/>
-          <w:sz w:val="24"/>
-          <w:szCs w:val="24"/>
-          <w:lang w:val="en-US"/>
-        </w:rPr>
-        <w:t xml:space="preserve"> </w:t>
-      </w:r>
-      <w:r>
-        <w:rPr>
-          <w:rFonts w:ascii="Times New Roman" w:hAnsi="Times New Roman" w:cs="Times New Roman"/>
-          <w:sz w:val="24"/>
-          <w:szCs w:val="24"/>
-          <w:lang w:val="en-US"/>
-        </w:rPr>
-        <w:t>very skewed towards lower values</w:t>
-      </w:r>
-      <w:commentRangeEnd w:id="2"/>
-      <w:r>
-        <w:rPr>
-          <w:rStyle w:val="CommentReference"/>
-        </w:rPr>
-        <w:commentReference w:id="2"/>
-      </w:r>
-    </w:p>
-    <w:p>
-      <w:pPr>
-        <w:autoSpaceDE w:val="0"/>
-        <w:autoSpaceDN w:val="0"/>
-        <w:adjustRightInd w:val="0"/>
-        <w:spacing w:after="0" w:line="240" w:lineRule="auto"/>
         <w:rPr>
           <w:rFonts w:cstheme="minorHAnsi"/>
           <w:lang w:val="en-US"/>
         </w:rPr>
       </w:pPr>
-    </w:p>
-    <w:p>
-      <w:pPr>
+      <w:bookmarkStart w:id="2" w:name="_GoBack"/>
+      <w:bookmarkEnd w:id="2"/>
+      <w:r>
         <w:rPr>
           <w:rFonts w:cstheme="minorHAnsi"/>
           <w:lang w:val="en-US"/>
         </w:rPr>
-      </w:pPr>
-      <w:r>
-        <w:rPr>
-          <w:rFonts w:cstheme="minorHAnsi"/>
-          <w:lang w:val="en-US"/>
-        </w:rPr>
         <w:t>Around 7% of Attributes are missing. To work with that data, we can easily set a default value, like for instance an average if the value is continuous or the most occurring in order to not affect statistics.</w:t>
       </w:r>
-    </w:p>
-    <w:p>
-      <w:pPr>
-        <w:rPr>
-          <w:rFonts w:cstheme="minorHAnsi"/>
-          <w:lang w:val="en-US"/>
-        </w:rPr>
-      </w:pPr>
-    </w:p>
-    <w:p>
-      <w:pPr>
-        <w:rPr>
-          <w:lang w:val="en-US"/>
-        </w:rPr>
-      </w:pPr>
-    </w:p>
-    <w:p>
-      <w:pPr>
-        <w:rPr>
-          <w:lang w:val="en-US"/>
-        </w:rPr>
-      </w:pPr>
-    </w:p>
-    <w:p>
-      <w:pPr>
-        <w:rPr>
-          <w:lang w:val="en-US"/>
-        </w:rPr>
-      </w:pPr>
-    </w:p>
-    <w:p>
-      <w:pPr>
-        <w:rPr>
-          <w:lang w:val="en-US"/>
-        </w:rPr>
-      </w:pPr>
-    </w:p>
-    <w:p>
-      <w:pPr>
-        <w:rPr>
-          <w:lang w:val="en-US"/>
-        </w:rPr>
-      </w:pPr>
     </w:p>
     <w:p>
       <w:pPr>
@@ -13235,7 +14008,6 @@
     <w:p>
       <w:pPr>
         <w:pStyle w:val="Heading2"/>
-        <w:cnfStyle w:val="101000000000" w:firstRow="1" w:lastRow="0" w:firstColumn="1" w:lastColumn="0" w:oddVBand="0" w:evenVBand="0" w:oddHBand="0" w:evenHBand="0" w:firstRowFirstColumn="0" w:firstRowLastColumn="0" w:lastRowFirstColumn="0" w:lastRowLastColumn="0"/>
         <w:rPr>
           <w:lang w:val="en-US"/>
         </w:rPr>
@@ -14021,7 +14793,6 @@
         <w:autoSpaceDN w:val="0"/>
         <w:adjustRightInd w:val="0"/>
         <w:spacing w:after="0" w:line="240" w:lineRule="auto"/>
-        <w:cnfStyle w:val="101000000000" w:firstRow="1" w:lastRow="0" w:firstColumn="1" w:lastColumn="0" w:oddVBand="0" w:evenVBand="0" w:oddHBand="0" w:evenHBand="0" w:firstRowFirstColumn="0" w:firstRowLastColumn="0" w:lastRowFirstColumn="0" w:lastRowLastColumn="0"/>
         <w:rPr>
           <w:lang w:val="en-US"/>
         </w:rPr>
@@ -14145,8 +14916,6 @@
         </w:rPr>
         <w:t>Logistic Regression</w:t>
       </w:r>
-      <w:bookmarkStart w:id="9" w:name="_GoBack"/>
-      <w:bookmarkEnd w:id="9"/>
     </w:p>
     <w:p>
       <w:pPr>
@@ -14162,7 +14931,7 @@
           <w:lang w:val="en-US"/>
         </w:rPr>
       </w:pPr>
-      <w:commentRangeStart w:id="10"/>
+      <w:commentRangeStart w:id="9"/>
       <w:r>
         <w:rPr>
           <w:rFonts w:ascii="Times New Roman" w:hAnsi="Times New Roman" w:cs="Times New Roman"/>
@@ -14571,7 +15340,6 @@
         <w:autoSpaceDN w:val="0"/>
         <w:adjustRightInd w:val="0"/>
         <w:spacing w:after="0" w:line="240" w:lineRule="auto"/>
-        <w:cnfStyle w:val="101000000000" w:firstRow="1" w:lastRow="0" w:firstColumn="1" w:lastColumn="0" w:oddVBand="0" w:evenVBand="0" w:oddHBand="0" w:evenHBand="0" w:firstRowFirstColumn="0" w:firstRowLastColumn="0" w:lastRowFirstColumn="0" w:lastRowLastColumn="0"/>
         <w:rPr>
           <w:lang w:val="en-US"/>
         </w:rPr>
@@ -14608,12 +15376,12 @@
         </w:rPr>
         <w:t>85.81%</w:t>
       </w:r>
-      <w:commentRangeEnd w:id="10"/>
+      <w:commentRangeEnd w:id="9"/>
       <w:r>
         <w:rPr>
           <w:rStyle w:val="CommentReference"/>
         </w:rPr>
-        <w:commentReference w:id="10"/>
+        <w:commentReference w:id="9"/>
       </w:r>
     </w:p>
     <w:p>
@@ -14650,7 +15418,7 @@
           <w:lang w:val="en-US"/>
         </w:rPr>
       </w:pPr>
-      <w:commentRangeStart w:id="11"/>
+      <w:commentRangeStart w:id="10"/>
       <w:r>
         <w:rPr>
           <w:rFonts w:ascii="Times New Roman" w:hAnsi="Times New Roman" w:cs="Times New Roman"/>
@@ -14939,12 +15707,12 @@
         </w:rPr>
         <w:t>.</w:t>
       </w:r>
-      <w:commentRangeEnd w:id="11"/>
+      <w:commentRangeEnd w:id="10"/>
       <w:r>
         <w:rPr>
           <w:rStyle w:val="CommentReference"/>
         </w:rPr>
-        <w:commentReference w:id="11"/>
+        <w:commentReference w:id="10"/>
       </w:r>
     </w:p>
     <w:sectPr>
@@ -15003,30 +15771,6 @@
       </w:r>
     </w:p>
   </w:comment>
-  <w:comment w:id="2" w:author="Fbihack" w:date="2010-11-08T16:23:00Z" w:initials="F">
-    <w:p>
-      <w:pPr>
-        <w:pStyle w:val="CommentText"/>
-        <w:rPr>
-          <w:lang w:val="en-US"/>
-        </w:rPr>
-      </w:pPr>
-      <w:r>
-        <w:rPr>
-          <w:rStyle w:val="CommentReference"/>
-        </w:rPr>
-        <w:annotationRef/>
-      </w:r>
-      <w:proofErr w:type="gramStart"/>
-      <w:r>
-        <w:rPr>
-          <w:lang w:val="en-US"/>
-        </w:rPr>
-        <w:t>also</w:t>
-      </w:r>
-      <w:proofErr w:type="gramEnd"/>
-    </w:p>
-  </w:comment>
   <w:comment w:id="3" w:author="Fbihack" w:date="2010-11-08T16:37:00Z" w:initials="F">
     <w:p>
       <w:pPr>
@@ -15145,6 +15889,9 @@
     <w:p>
       <w:pPr>
         <w:pStyle w:val="CommentText"/>
+        <w:rPr>
+          <w:lang w:val="en-US"/>
+        </w:rPr>
       </w:pPr>
       <w:r>
         <w:rPr>
@@ -15152,13 +15899,11 @@
         </w:rPr>
         <w:annotationRef/>
       </w:r>
-      <w:proofErr w:type="gramStart"/>
-      <w:r>
-        <w:t>MISSING</w:t>
-      </w:r>
-      <w:proofErr w:type="gramEnd"/>
-      <w:r>
-        <w:t xml:space="preserve"> EXPLANATIONS</w:t>
+      <w:r>
+        <w:rPr>
+          <w:lang w:val="en-US"/>
+        </w:rPr>
+        <w:t>MISSING EXPLANATIONS</w:t>
       </w:r>
     </w:p>
   </w:comment>
@@ -15166,6 +15911,9 @@
     <w:p>
       <w:pPr>
         <w:pStyle w:val="CommentText"/>
+        <w:rPr>
+          <w:lang w:val="en-US"/>
+        </w:rPr>
       </w:pPr>
       <w:r>
         <w:rPr>
@@ -15174,6 +15922,9 @@
         <w:annotationRef/>
       </w:r>
       <w:r>
+        <w:rPr>
+          <w:lang w:val="en-US"/>
+        </w:rPr>
         <w:t>REVIEW</w:t>
       </w:r>
     </w:p>
@@ -15182,6 +15933,9 @@
     <w:p>
       <w:pPr>
         <w:pStyle w:val="CommentText"/>
+        <w:rPr>
+          <w:lang w:val="en-US"/>
+        </w:rPr>
       </w:pPr>
       <w:r>
         <w:rPr>
@@ -15190,14 +15944,20 @@
         <w:annotationRef/>
       </w:r>
       <w:r>
+        <w:rPr>
+          <w:lang w:val="en-US"/>
+        </w:rPr>
         <w:t>REVIEW</w:t>
       </w:r>
     </w:p>
   </w:comment>
-  <w:comment w:id="10" w:author="Fbihack" w:date="2010-11-08T17:07:00Z" w:initials="F">
+  <w:comment w:id="9" w:author="Fbihack" w:date="2010-11-08T17:07:00Z" w:initials="F">
     <w:p>
       <w:pPr>
         <w:pStyle w:val="CommentText"/>
+        <w:rPr>
+          <w:lang w:val="en-US"/>
+        </w:rPr>
       </w:pPr>
       <w:r>
         <w:rPr>
@@ -15206,14 +15966,20 @@
         <w:annotationRef/>
       </w:r>
       <w:r>
+        <w:rPr>
+          <w:lang w:val="en-US"/>
+        </w:rPr>
         <w:t>REVIEW</w:t>
       </w:r>
     </w:p>
   </w:comment>
-  <w:comment w:id="11" w:author="Fbihack" w:date="2010-11-08T17:06:00Z" w:initials="F">
+  <w:comment w:id="10" w:author="Fbihack" w:date="2010-11-08T17:06:00Z" w:initials="F">
     <w:p>
       <w:pPr>
         <w:pStyle w:val="CommentText"/>
+        <w:rPr>
+          <w:lang w:val="en-US"/>
+        </w:rPr>
       </w:pPr>
       <w:r>
         <w:rPr>
@@ -15222,6 +15988,9 @@
         <w:annotationRef/>
       </w:r>
       <w:r>
+        <w:rPr>
+          <w:lang w:val="en-US"/>
+        </w:rPr>
         <w:t>REVIEW</w:t>
       </w:r>
     </w:p>
@@ -17059,6 +17828,34 @@
       <w:bCs/>
       <w:sz w:val="20"/>
       <w:szCs w:val="20"/>
+    </w:rPr>
+  </w:style>
+  <w:style w:type="paragraph" w:styleId="PlainText">
+    <w:name w:val="Plain Text"/>
+    <w:basedOn w:val="Normal"/>
+    <w:link w:val="PlainTextChar"/>
+    <w:uiPriority w:val="99"/>
+    <w:semiHidden/>
+    <w:unhideWhenUsed/>
+    <w:rsid w:val="00F55E62"/>
+    <w:pPr>
+      <w:spacing w:after="0" w:line="240" w:lineRule="auto"/>
+    </w:pPr>
+    <w:rPr>
+      <w:rFonts w:ascii="Calibri" w:hAnsi="Calibri"/>
+      <w:szCs w:val="21"/>
+    </w:rPr>
+  </w:style>
+  <w:style w:type="character" w:customStyle="1" w:styleId="PlainTextChar">
+    <w:name w:val="Plain Text Char"/>
+    <w:basedOn w:val="DefaultParagraphFont"/>
+    <w:link w:val="PlainText"/>
+    <w:uiPriority w:val="99"/>
+    <w:semiHidden/>
+    <w:rsid w:val="00F55E62"/>
+    <w:rPr>
+      <w:rFonts w:ascii="Calibri" w:hAnsi="Calibri"/>
+      <w:szCs w:val="21"/>
     </w:rPr>
   </w:style>
 </w:styles>
@@ -17697,8 +18494,8 @@
         </c:dLbls>
         <c:gapWidth val="150"/>
         <c:overlap val="100"/>
-        <c:axId val="174093824"/>
-        <c:axId val="174246144"/>
+        <c:axId val="230431232"/>
+        <c:axId val="73474624"/>
       </c:barChart>
       <c:lineChart>
         <c:grouping val="standard"/>
@@ -17789,11 +18586,11 @@
         </c:dLbls>
         <c:marker val="1"/>
         <c:smooth val="0"/>
-        <c:axId val="174093824"/>
-        <c:axId val="174246144"/>
+        <c:axId val="230431232"/>
+        <c:axId val="73474624"/>
       </c:lineChart>
       <c:catAx>
-        <c:axId val="174093824"/>
+        <c:axId val="230431232"/>
         <c:scaling>
           <c:orientation val="minMax"/>
         </c:scaling>
@@ -17828,7 +18625,7 @@
             <a:endParaRPr lang="it-IT"/>
           </a:p>
         </c:txPr>
-        <c:crossAx val="174246144"/>
+        <c:crossAx val="73474624"/>
         <c:crosses val="autoZero"/>
         <c:auto val="1"/>
         <c:lblAlgn val="ctr"/>
@@ -17838,7 +18635,7 @@
         <c:noMultiLvlLbl val="0"/>
       </c:catAx>
       <c:valAx>
-        <c:axId val="174246144"/>
+        <c:axId val="73474624"/>
         <c:scaling>
           <c:orientation val="minMax"/>
         </c:scaling>
@@ -17873,7 +18670,7 @@
             <a:endParaRPr lang="it-IT"/>
           </a:p>
         </c:txPr>
-        <c:crossAx val="174093824"/>
+        <c:crossAx val="230431232"/>
         <c:crosses val="autoZero"/>
         <c:crossBetween val="between"/>
       </c:valAx>
@@ -18217,8 +19014,8 @@
         </c:dLbls>
         <c:gapWidth val="150"/>
         <c:overlap val="100"/>
-        <c:axId val="208131072"/>
-        <c:axId val="174247872"/>
+        <c:axId val="221930496"/>
+        <c:axId val="174282368"/>
       </c:barChart>
       <c:lineChart>
         <c:grouping val="standard"/>
@@ -18309,11 +19106,11 @@
         </c:dLbls>
         <c:marker val="1"/>
         <c:smooth val="0"/>
-        <c:axId val="208131072"/>
-        <c:axId val="174247872"/>
+        <c:axId val="221930496"/>
+        <c:axId val="174282368"/>
       </c:lineChart>
       <c:catAx>
-        <c:axId val="208131072"/>
+        <c:axId val="221930496"/>
         <c:scaling>
           <c:orientation val="minMax"/>
         </c:scaling>
@@ -18348,7 +19145,7 @@
             <a:endParaRPr lang="it-IT"/>
           </a:p>
         </c:txPr>
-        <c:crossAx val="174247872"/>
+        <c:crossAx val="174282368"/>
         <c:crosses val="autoZero"/>
         <c:auto val="1"/>
         <c:lblAlgn val="ctr"/>
@@ -18358,7 +19155,7 @@
         <c:noMultiLvlLbl val="0"/>
       </c:catAx>
       <c:valAx>
-        <c:axId val="174247872"/>
+        <c:axId val="174282368"/>
         <c:scaling>
           <c:logBase val="2"/>
           <c:orientation val="minMax"/>
@@ -18394,7 +19191,7 @@
             <a:endParaRPr lang="it-IT"/>
           </a:p>
         </c:txPr>
-        <c:crossAx val="208131072"/>
+        <c:crossAx val="221930496"/>
         <c:crosses val="autoZero"/>
         <c:crossBetween val="between"/>
       </c:valAx>
@@ -18720,8 +19517,8 @@
         </c:dLbls>
         <c:gapWidth val="150"/>
         <c:overlap val="100"/>
-        <c:axId val="208132096"/>
-        <c:axId val="174249600"/>
+        <c:axId val="221931520"/>
+        <c:axId val="174284096"/>
       </c:barChart>
       <c:lineChart>
         <c:grouping val="standard"/>
@@ -18818,11 +19615,11 @@
         </c:dLbls>
         <c:marker val="1"/>
         <c:smooth val="0"/>
-        <c:axId val="208132096"/>
-        <c:axId val="174249600"/>
+        <c:axId val="221931520"/>
+        <c:axId val="174284096"/>
       </c:lineChart>
       <c:catAx>
-        <c:axId val="208132096"/>
+        <c:axId val="221931520"/>
         <c:scaling>
           <c:orientation val="minMax"/>
         </c:scaling>
@@ -18857,7 +19654,7 @@
             <a:endParaRPr lang="it-IT"/>
           </a:p>
         </c:txPr>
-        <c:crossAx val="174249600"/>
+        <c:crossAx val="174284096"/>
         <c:crosses val="autoZero"/>
         <c:auto val="1"/>
         <c:lblAlgn val="ctr"/>
@@ -18867,7 +19664,7 @@
         <c:noMultiLvlLbl val="0"/>
       </c:catAx>
       <c:valAx>
-        <c:axId val="174249600"/>
+        <c:axId val="174284096"/>
         <c:scaling>
           <c:orientation val="minMax"/>
         </c:scaling>
@@ -18902,7 +19699,7 @@
             <a:endParaRPr lang="it-IT"/>
           </a:p>
         </c:txPr>
-        <c:crossAx val="208132096"/>
+        <c:crossAx val="221931520"/>
         <c:crosses val="autoZero"/>
         <c:crossBetween val="between"/>
         <c:majorUnit val="10"/>

</xml_diff>

<commit_message>
added new comments on docs
</commit_message>
<xml_diff>
--- a/Data Mining Project.docx
+++ b/Data Mining Project.docx
@@ -1,6 +1,6 @@
 
 <file path=word/document.xml><?xml version="1.0" encoding="utf-8"?>
-<w:document xmlns:wpc="http://schemas.microsoft.com/office/word/2010/wordprocessingCanvas" xmlns:mc="http://schemas.openxmlformats.org/markup-compatibility/2006" xmlns:o="urn:schemas-microsoft-com:office:office" xmlns:r="http://schemas.openxmlformats.org/officeDocument/2006/relationships" xmlns:m="http://schemas.openxmlformats.org/officeDocument/2006/math" xmlns:v="urn:schemas-microsoft-com:vml" xmlns:wp14="http://schemas.microsoft.com/office/word/2010/wordprocessingDrawing" xmlns:wp="http://schemas.openxmlformats.org/drawingml/2006/wordprocessingDrawing" xmlns:w10="urn:schemas-microsoft-com:office:word" xmlns:w="http://schemas.openxmlformats.org/wordprocessingml/2006/main" xmlns:w14="http://schemas.microsoft.com/office/word/2010/wordml" xmlns:wpg="http://schemas.microsoft.com/office/word/2010/wordprocessingGroup" xmlns:wpi="http://schemas.microsoft.com/office/word/2010/wordprocessingInk" xmlns:wne="http://schemas.microsoft.com/office/word/2006/wordml" xmlns:wps="http://schemas.microsoft.com/office/word/2010/wordprocessingShape" mc:Ignorable="w14 wp14">
+<w:document xmlns:wpc="http://schemas.microsoft.com/office/word/2010/wordprocessingCanvas" xmlns:mo="http://schemas.microsoft.com/office/mac/office/2008/main" xmlns:mc="http://schemas.openxmlformats.org/markup-compatibility/2006" xmlns:mv="urn:schemas-microsoft-com:mac:vml" xmlns:o="urn:schemas-microsoft-com:office:office" xmlns:r="http://schemas.openxmlformats.org/officeDocument/2006/relationships" xmlns:m="http://schemas.openxmlformats.org/officeDocument/2006/math" xmlns:v="urn:schemas-microsoft-com:vml" xmlns:wp14="http://schemas.microsoft.com/office/word/2010/wordprocessingDrawing" xmlns:wp="http://schemas.openxmlformats.org/drawingml/2006/wordprocessingDrawing" xmlns:w10="urn:schemas-microsoft-com:office:word" xmlns:w="http://schemas.openxmlformats.org/wordprocessingml/2006/main" xmlns:w14="http://schemas.microsoft.com/office/word/2010/wordml" xmlns:wpg="http://schemas.microsoft.com/office/word/2010/wordprocessingGroup" xmlns:wpi="http://schemas.microsoft.com/office/word/2010/wordprocessingInk" xmlns:wne="http://schemas.microsoft.com/office/word/2006/wordml" xmlns:wps="http://schemas.microsoft.com/office/word/2010/wordprocessingShape" mc:Ignorable="w14 wp14 mv">
   <w:body>
     <w:p>
       <w:pPr>
@@ -317,7 +317,7 @@
           <w:lang w:val="en-US"/>
         </w:rPr>
         <w:lastRenderedPageBreak/>
-        <w:t>The description of the datasets</w:t>
+        <w:t>What is the data about? How many attributes describe the data? What are the types of these attributes?</w:t>
       </w:r>
     </w:p>
     <w:p>
@@ -394,6 +394,7 @@
           <w:lang w:val="en-US"/>
         </w:rPr>
       </w:pPr>
+      <w:commentRangeStart w:id="0"/>
       <w:proofErr w:type="spellStart"/>
       <w:proofErr w:type="gramStart"/>
       <w:r>
@@ -513,6 +514,7 @@
         <w:t xml:space="preserve"> NUMERIC - donated blood in March 2007 (1 =  donating blood; 0 = not donating blood).</w:t>
       </w:r>
     </w:p>
+    <w:commentRangeEnd w:id="0"/>
     <w:p>
       <w:pPr>
         <w:pStyle w:val="PlainText"/>
@@ -520,6 +522,13 @@
           <w:lang w:val="en-US"/>
         </w:rPr>
       </w:pPr>
+      <w:r>
+        <w:rPr>
+          <w:rStyle w:val="CommentReference"/>
+          <w:rFonts w:asciiTheme="minorHAnsi" w:hAnsiTheme="minorHAnsi"/>
+        </w:rPr>
+        <w:commentReference w:id="0"/>
+      </w:r>
     </w:p>
     <w:p>
       <w:pPr>
@@ -604,6 +613,7 @@
           <w:lang w:val="en-US"/>
         </w:rPr>
       </w:pPr>
+      <w:commentRangeStart w:id="1"/>
       <w:proofErr w:type="gramStart"/>
       <w:r>
         <w:rPr>
@@ -629,14 +639,164 @@
           <w:lang w:val="en-US"/>
         </w:rPr>
         <w:tab/>
-      </w:r>
-      <w:r>
+        <w:t xml:space="preserve"> NUMERIC</w:t>
+      </w:r>
+    </w:p>
+    <w:p>
+      <w:pPr>
+        <w:pStyle w:val="PlainText"/>
+        <w:ind w:left="993" w:hanging="993"/>
         <w:rPr>
           <w:sz w:val="20"/>
           <w:szCs w:val="22"/>
           <w:lang w:val="en-US"/>
         </w:rPr>
-        <w:t xml:space="preserve"> NUMERIC</w:t>
+      </w:pPr>
+      <w:proofErr w:type="spellStart"/>
+      <w:proofErr w:type="gramStart"/>
+      <w:r>
+        <w:rPr>
+          <w:sz w:val="20"/>
+          <w:szCs w:val="22"/>
+          <w:lang w:val="en-US"/>
+        </w:rPr>
+        <w:t>workclass</w:t>
+      </w:r>
+      <w:proofErr w:type="spellEnd"/>
+      <w:proofErr w:type="gramEnd"/>
+      <w:r>
+        <w:rPr>
+          <w:sz w:val="20"/>
+          <w:szCs w:val="22"/>
+          <w:lang w:val="en-US"/>
+        </w:rPr>
+        <w:t xml:space="preserve"> {Private, Self-</w:t>
+      </w:r>
+      <w:proofErr w:type="spellStart"/>
+      <w:r>
+        <w:rPr>
+          <w:sz w:val="20"/>
+          <w:szCs w:val="22"/>
+          <w:lang w:val="en-US"/>
+        </w:rPr>
+        <w:t>emp</w:t>
+      </w:r>
+      <w:proofErr w:type="spellEnd"/>
+      <w:r>
+        <w:rPr>
+          <w:sz w:val="20"/>
+          <w:szCs w:val="22"/>
+          <w:lang w:val="en-US"/>
+        </w:rPr>
+        <w:t>-not-</w:t>
+      </w:r>
+      <w:proofErr w:type="spellStart"/>
+      <w:r>
+        <w:rPr>
+          <w:sz w:val="20"/>
+          <w:szCs w:val="22"/>
+          <w:lang w:val="en-US"/>
+        </w:rPr>
+        <w:t>inc</w:t>
+      </w:r>
+      <w:proofErr w:type="spellEnd"/>
+      <w:r>
+        <w:rPr>
+          <w:sz w:val="20"/>
+          <w:szCs w:val="22"/>
+          <w:lang w:val="en-US"/>
+        </w:rPr>
+        <w:t>, Self-</w:t>
+      </w:r>
+      <w:proofErr w:type="spellStart"/>
+      <w:r>
+        <w:rPr>
+          <w:sz w:val="20"/>
+          <w:szCs w:val="22"/>
+          <w:lang w:val="en-US"/>
+        </w:rPr>
+        <w:t>emp</w:t>
+      </w:r>
+      <w:proofErr w:type="spellEnd"/>
+      <w:r>
+        <w:rPr>
+          <w:sz w:val="20"/>
+          <w:szCs w:val="22"/>
+          <w:lang w:val="en-US"/>
+        </w:rPr>
+        <w:t>-</w:t>
+      </w:r>
+      <w:proofErr w:type="spellStart"/>
+      <w:r>
+        <w:rPr>
+          <w:sz w:val="20"/>
+          <w:szCs w:val="22"/>
+          <w:lang w:val="en-US"/>
+        </w:rPr>
+        <w:t>inc</w:t>
+      </w:r>
+      <w:proofErr w:type="spellEnd"/>
+      <w:r>
+        <w:rPr>
+          <w:sz w:val="20"/>
+          <w:szCs w:val="22"/>
+          <w:lang w:val="en-US"/>
+        </w:rPr>
+        <w:t>, Federal-</w:t>
+      </w:r>
+      <w:proofErr w:type="spellStart"/>
+      <w:r>
+        <w:rPr>
+          <w:sz w:val="20"/>
+          <w:szCs w:val="22"/>
+          <w:lang w:val="en-US"/>
+        </w:rPr>
+        <w:t>gov</w:t>
+      </w:r>
+      <w:proofErr w:type="spellEnd"/>
+      <w:r>
+        <w:rPr>
+          <w:sz w:val="20"/>
+          <w:szCs w:val="22"/>
+          <w:lang w:val="en-US"/>
+        </w:rPr>
+        <w:t>, Local-</w:t>
+      </w:r>
+      <w:proofErr w:type="spellStart"/>
+      <w:r>
+        <w:rPr>
+          <w:sz w:val="20"/>
+          <w:szCs w:val="22"/>
+          <w:lang w:val="en-US"/>
+        </w:rPr>
+        <w:t>gov</w:t>
+      </w:r>
+      <w:proofErr w:type="spellEnd"/>
+      <w:r>
+        <w:rPr>
+          <w:sz w:val="20"/>
+          <w:szCs w:val="22"/>
+          <w:lang w:val="en-US"/>
+        </w:rPr>
+        <w:t>, State-</w:t>
+      </w:r>
+      <w:proofErr w:type="spellStart"/>
+      <w:r>
+        <w:rPr>
+          <w:sz w:val="20"/>
+          <w:szCs w:val="22"/>
+          <w:lang w:val="en-US"/>
+        </w:rPr>
+        <w:t>gov</w:t>
+      </w:r>
+      <w:proofErr w:type="spellEnd"/>
+      <w:r>
+        <w:rPr>
+          <w:sz w:val="20"/>
+          <w:szCs w:val="22"/>
+          <w:lang w:val="en-US"/>
+        </w:rPr>
+        <w:t xml:space="preserve">, Without-pay, Never-worked} </w:t>
       </w:r>
     </w:p>
     <w:p>
@@ -657,7 +817,7 @@
           <w:szCs w:val="22"/>
           <w:lang w:val="en-US"/>
         </w:rPr>
-        <w:t>workclass</w:t>
+        <w:t>fnlwgt</w:t>
       </w:r>
       <w:proofErr w:type="spellEnd"/>
       <w:proofErr w:type="gramEnd"/>
@@ -667,97 +827,100 @@
           <w:szCs w:val="22"/>
           <w:lang w:val="en-US"/>
         </w:rPr>
-        <w:t xml:space="preserve"> {Private, Self-</w:t>
-      </w:r>
-      <w:proofErr w:type="spellStart"/>
+        <w:t xml:space="preserve"> </w:t>
+      </w:r>
       <w:r>
         <w:rPr>
           <w:sz w:val="20"/>
           <w:szCs w:val="22"/>
           <w:lang w:val="en-US"/>
         </w:rPr>
-        <w:t>emp</w:t>
-      </w:r>
-      <w:proofErr w:type="spellEnd"/>
-      <w:r>
+        <w:tab/>
+        <w:t xml:space="preserve">NUMERIC </w:t>
+      </w:r>
+    </w:p>
+    <w:p>
+      <w:pPr>
+        <w:pStyle w:val="PlainText"/>
+        <w:ind w:left="993" w:hanging="993"/>
         <w:rPr>
           <w:sz w:val="20"/>
           <w:szCs w:val="22"/>
           <w:lang w:val="en-US"/>
         </w:rPr>
-        <w:t>-not-</w:t>
-      </w:r>
-      <w:proofErr w:type="spellStart"/>
+      </w:pPr>
       <w:r>
         <w:rPr>
           <w:sz w:val="20"/>
           <w:szCs w:val="22"/>
           <w:lang w:val="en-US"/>
         </w:rPr>
-        <w:t>inc</w:t>
-      </w:r>
-      <w:proofErr w:type="spellEnd"/>
+        <w:t xml:space="preserve">education {Bachelors, Some-college, 11th, HS-grad, Prof-school, </w:t>
+      </w:r>
+      <w:proofErr w:type="spellStart"/>
       <w:r>
         <w:rPr>
           <w:sz w:val="20"/>
           <w:szCs w:val="22"/>
           <w:lang w:val="en-US"/>
         </w:rPr>
-        <w:t>, Self-</w:t>
-      </w:r>
-      <w:proofErr w:type="spellStart"/>
+        <w:t>Assoc-acdm</w:t>
+      </w:r>
+      <w:proofErr w:type="spellEnd"/>
       <w:r>
         <w:rPr>
           <w:sz w:val="20"/>
           <w:szCs w:val="22"/>
           <w:lang w:val="en-US"/>
         </w:rPr>
-        <w:t>emp</w:t>
-      </w:r>
-      <w:proofErr w:type="spellEnd"/>
+        <w:t xml:space="preserve">, </w:t>
+      </w:r>
+      <w:proofErr w:type="spellStart"/>
       <w:r>
         <w:rPr>
           <w:sz w:val="20"/>
           <w:szCs w:val="22"/>
           <w:lang w:val="en-US"/>
         </w:rPr>
-        <w:t>-</w:t>
-      </w:r>
-      <w:proofErr w:type="spellStart"/>
+        <w:t>Assoc-voc</w:t>
+      </w:r>
+      <w:proofErr w:type="spellEnd"/>
       <w:r>
         <w:rPr>
           <w:sz w:val="20"/>
           <w:szCs w:val="22"/>
           <w:lang w:val="en-US"/>
         </w:rPr>
-        <w:t>inc</w:t>
-      </w:r>
-      <w:proofErr w:type="spellEnd"/>
-      <w:r>
+        <w:t xml:space="preserve">, 9th, 7th-8th, 12th, Masters, 1st-4th, 10th, Doctorate, 5th-6th, Preschool} </w:t>
+      </w:r>
+    </w:p>
+    <w:p>
+      <w:pPr>
+        <w:pStyle w:val="PlainText"/>
+        <w:ind w:left="993" w:hanging="993"/>
         <w:rPr>
           <w:sz w:val="20"/>
           <w:szCs w:val="22"/>
           <w:lang w:val="en-US"/>
         </w:rPr>
-        <w:t>, Federal-</w:t>
-      </w:r>
-      <w:proofErr w:type="spellStart"/>
+      </w:pPr>
+      <w:proofErr w:type="gramStart"/>
       <w:r>
         <w:rPr>
           <w:sz w:val="20"/>
           <w:szCs w:val="22"/>
           <w:lang w:val="en-US"/>
         </w:rPr>
-        <w:t>gov</w:t>
-      </w:r>
-      <w:proofErr w:type="spellEnd"/>
+        <w:t>education</w:t>
+      </w:r>
+      <w:proofErr w:type="gramEnd"/>
       <w:r>
         <w:rPr>
           <w:sz w:val="20"/>
           <w:szCs w:val="22"/>
           <w:lang w:val="en-US"/>
         </w:rPr>
-        <w:t>, Local-</w:t>
+        <w:t>-</w:t>
       </w:r>
       <w:proofErr w:type="spellStart"/>
       <w:r>
@@ -766,7 +929,7 @@
           <w:szCs w:val="22"/>
           <w:lang w:val="en-US"/>
         </w:rPr>
-        <w:t>gov</w:t>
+        <w:t>num</w:t>
       </w:r>
       <w:proofErr w:type="spellEnd"/>
       <w:r>
@@ -775,25 +938,36 @@
           <w:szCs w:val="22"/>
           <w:lang w:val="en-US"/>
         </w:rPr>
-        <w:t>, State-</w:t>
-      </w:r>
-      <w:proofErr w:type="spellStart"/>
-      <w:r>
+        <w:t xml:space="preserve"> NUMERIC </w:t>
+      </w:r>
+    </w:p>
+    <w:p>
+      <w:pPr>
+        <w:pStyle w:val="PlainText"/>
+        <w:ind w:left="993" w:hanging="993"/>
         <w:rPr>
           <w:sz w:val="20"/>
           <w:szCs w:val="22"/>
           <w:lang w:val="en-US"/>
         </w:rPr>
-        <w:t>gov</w:t>
-      </w:r>
-      <w:proofErr w:type="spellEnd"/>
+      </w:pPr>
+      <w:proofErr w:type="gramStart"/>
       <w:r>
         <w:rPr>
           <w:sz w:val="20"/>
           <w:szCs w:val="22"/>
           <w:lang w:val="en-US"/>
         </w:rPr>
-        <w:t xml:space="preserve">, Without-pay, Never-worked} </w:t>
+        <w:t>marital</w:t>
+      </w:r>
+      <w:proofErr w:type="gramEnd"/>
+      <w:r>
+        <w:rPr>
+          <w:sz w:val="20"/>
+          <w:szCs w:val="22"/>
+          <w:lang w:val="en-US"/>
+        </w:rPr>
+        <w:t xml:space="preserve">-status {Married-civ-spouse, Divorced, Never-married, Separated, Widowed, Married-spouse-absent, Married-AF-spouse} </w:t>
       </w:r>
     </w:p>
     <w:p>
@@ -806,7 +980,6 @@
           <w:lang w:val="en-US"/>
         </w:rPr>
       </w:pPr>
-      <w:proofErr w:type="spellStart"/>
       <w:proofErr w:type="gramStart"/>
       <w:r>
         <w:rPr>
@@ -814,9 +987,8 @@
           <w:szCs w:val="22"/>
           <w:lang w:val="en-US"/>
         </w:rPr>
-        <w:t>fnlwgt</w:t>
-      </w:r>
-      <w:proofErr w:type="spellEnd"/>
+        <w:t>occupation</w:t>
+      </w:r>
       <w:proofErr w:type="gramEnd"/>
       <w:r>
         <w:rPr>
@@ -824,23 +996,97 @@
           <w:szCs w:val="22"/>
           <w:lang w:val="en-US"/>
         </w:rPr>
-        <w:t xml:space="preserve"> </w:t>
-      </w:r>
+        <w:t xml:space="preserve"> {Tech-support, Craft-repair, Other-service, Sales, Exec-managerial, Prof-specialty, Handlers-cleaners, Machine-op-</w:t>
+      </w:r>
+      <w:proofErr w:type="spellStart"/>
       <w:r>
         <w:rPr>
           <w:sz w:val="20"/>
           <w:szCs w:val="22"/>
           <w:lang w:val="en-US"/>
         </w:rPr>
-        <w:tab/>
-      </w:r>
+        <w:t>inspct</w:t>
+      </w:r>
+      <w:proofErr w:type="spellEnd"/>
       <w:r>
         <w:rPr>
           <w:sz w:val="20"/>
           <w:szCs w:val="22"/>
           <w:lang w:val="en-US"/>
         </w:rPr>
-        <w:t xml:space="preserve">NUMERIC </w:t>
+        <w:t xml:space="preserve">, </w:t>
+      </w:r>
+      <w:proofErr w:type="spellStart"/>
+      <w:r>
+        <w:rPr>
+          <w:sz w:val="20"/>
+          <w:szCs w:val="22"/>
+          <w:lang w:val="en-US"/>
+        </w:rPr>
+        <w:t>Adm</w:t>
+      </w:r>
+      <w:proofErr w:type="spellEnd"/>
+      <w:r>
+        <w:rPr>
+          <w:sz w:val="20"/>
+          <w:szCs w:val="22"/>
+          <w:lang w:val="en-US"/>
+        </w:rPr>
+        <w:t xml:space="preserve">-clerical, Farming-fishing, Transport-moving, </w:t>
+      </w:r>
+      <w:proofErr w:type="spellStart"/>
+      <w:r>
+        <w:rPr>
+          <w:sz w:val="20"/>
+          <w:szCs w:val="22"/>
+          <w:lang w:val="en-US"/>
+        </w:rPr>
+        <w:t>Priv</w:t>
+      </w:r>
+      <w:proofErr w:type="spellEnd"/>
+      <w:r>
+        <w:rPr>
+          <w:sz w:val="20"/>
+          <w:szCs w:val="22"/>
+          <w:lang w:val="en-US"/>
+        </w:rPr>
+        <w:t>-house-</w:t>
+      </w:r>
+      <w:proofErr w:type="spellStart"/>
+      <w:r>
+        <w:rPr>
+          <w:sz w:val="20"/>
+          <w:szCs w:val="22"/>
+          <w:lang w:val="en-US"/>
+        </w:rPr>
+        <w:t>serv</w:t>
+      </w:r>
+      <w:proofErr w:type="spellEnd"/>
+      <w:r>
+        <w:rPr>
+          <w:sz w:val="20"/>
+          <w:szCs w:val="22"/>
+          <w:lang w:val="en-US"/>
+        </w:rPr>
+        <w:t>, Protective-</w:t>
+      </w:r>
+      <w:proofErr w:type="spellStart"/>
+      <w:r>
+        <w:rPr>
+          <w:sz w:val="20"/>
+          <w:szCs w:val="22"/>
+          <w:lang w:val="en-US"/>
+        </w:rPr>
+        <w:t>serv</w:t>
+      </w:r>
+      <w:proofErr w:type="spellEnd"/>
+      <w:r>
+        <w:rPr>
+          <w:sz w:val="20"/>
+          <w:szCs w:val="22"/>
+          <w:lang w:val="en-US"/>
+        </w:rPr>
+        <w:t xml:space="preserve">, Armed-Forces} </w:t>
       </w:r>
     </w:p>
     <w:p>
@@ -853,49 +1099,79 @@
           <w:lang w:val="en-US"/>
         </w:rPr>
       </w:pPr>
+      <w:proofErr w:type="gramStart"/>
       <w:r>
         <w:rPr>
           <w:sz w:val="20"/>
           <w:szCs w:val="22"/>
           <w:lang w:val="en-US"/>
         </w:rPr>
-        <w:t xml:space="preserve">education {Bachelors, Some-college, 11th, HS-grad, Prof-school, </w:t>
-      </w:r>
-      <w:proofErr w:type="spellStart"/>
+        <w:t>relationship</w:t>
+      </w:r>
+      <w:proofErr w:type="gramEnd"/>
       <w:r>
         <w:rPr>
           <w:sz w:val="20"/>
           <w:szCs w:val="22"/>
           <w:lang w:val="en-US"/>
         </w:rPr>
-        <w:t>Assoc-acdm</w:t>
-      </w:r>
-      <w:proofErr w:type="spellEnd"/>
-      <w:r>
+        <w:t xml:space="preserve"> {Wife, Own-child, Husband, Not-in-family, Other-relative, Unmarried}</w:t>
+      </w:r>
+    </w:p>
+    <w:p>
+      <w:pPr>
+        <w:pStyle w:val="PlainText"/>
+        <w:ind w:left="993" w:hanging="993"/>
         <w:rPr>
           <w:sz w:val="20"/>
           <w:szCs w:val="22"/>
           <w:lang w:val="en-US"/>
         </w:rPr>
-        <w:t xml:space="preserve">, </w:t>
-      </w:r>
-      <w:proofErr w:type="spellStart"/>
+      </w:pPr>
       <w:r>
         <w:rPr>
           <w:sz w:val="20"/>
           <w:szCs w:val="22"/>
           <w:lang w:val="en-US"/>
         </w:rPr>
-        <w:t>Assoc-voc</w:t>
-      </w:r>
-      <w:proofErr w:type="spellEnd"/>
+        <w:t xml:space="preserve"> </w:t>
+      </w:r>
+      <w:proofErr w:type="gramStart"/>
       <w:r>
         <w:rPr>
           <w:sz w:val="20"/>
           <w:szCs w:val="22"/>
           <w:lang w:val="en-US"/>
         </w:rPr>
-        <w:t xml:space="preserve">, 9th, 7th-8th, 12th, Masters, 1st-4th, 10th, Doctorate, 5th-6th, Preschool} </w:t>
+        <w:t>race</w:t>
+      </w:r>
+      <w:proofErr w:type="gramEnd"/>
+      <w:r>
+        <w:rPr>
+          <w:sz w:val="20"/>
+          <w:szCs w:val="22"/>
+          <w:lang w:val="en-US"/>
+        </w:rPr>
+        <w:tab/>
+        <w:t xml:space="preserve"> {White, Asian-Pac-Islander, </w:t>
+      </w:r>
+      <w:proofErr w:type="spellStart"/>
+      <w:r>
+        <w:rPr>
+          <w:sz w:val="20"/>
+          <w:szCs w:val="22"/>
+          <w:lang w:val="en-US"/>
+        </w:rPr>
+        <w:t>Amer</w:t>
+      </w:r>
+      <w:proofErr w:type="spellEnd"/>
+      <w:r>
+        <w:rPr>
+          <w:sz w:val="20"/>
+          <w:szCs w:val="22"/>
+          <w:lang w:val="en-US"/>
+        </w:rPr>
+        <w:t xml:space="preserve">-Indian-Eskimo, Other, Black} </w:t>
       </w:r>
     </w:p>
     <w:p>
@@ -915,26 +1191,25 @@
           <w:szCs w:val="22"/>
           <w:lang w:val="en-US"/>
         </w:rPr>
-        <w:t>education-</w:t>
-      </w:r>
-      <w:proofErr w:type="spellStart"/>
+        <w:t>sex</w:t>
+      </w:r>
+      <w:proofErr w:type="gramEnd"/>
       <w:r>
         <w:rPr>
           <w:sz w:val="20"/>
           <w:szCs w:val="22"/>
           <w:lang w:val="en-US"/>
         </w:rPr>
-        <w:t>num</w:t>
-      </w:r>
-      <w:proofErr w:type="spellEnd"/>
-      <w:proofErr w:type="gramEnd"/>
+        <w:t xml:space="preserve"> </w:t>
+      </w:r>
       <w:r>
         <w:rPr>
           <w:sz w:val="20"/>
           <w:szCs w:val="22"/>
           <w:lang w:val="en-US"/>
         </w:rPr>
-        <w:t xml:space="preserve"> NUMERIC </w:t>
+        <w:tab/>
+        <w:t xml:space="preserve">{Female, Male} </w:t>
       </w:r>
     </w:p>
     <w:p>
@@ -954,7 +1229,7 @@
           <w:szCs w:val="22"/>
           <w:lang w:val="en-US"/>
         </w:rPr>
-        <w:t>marital-status</w:t>
+        <w:t>capital</w:t>
       </w:r>
       <w:proofErr w:type="gramEnd"/>
       <w:r>
@@ -963,7 +1238,7 @@
           <w:szCs w:val="22"/>
           <w:lang w:val="en-US"/>
         </w:rPr>
-        <w:t xml:space="preserve"> {Married-civ-spouse, Divorced, Never-married, Separated, Widowed, Married-spouse-absent, Married-AF-spouse} </w:t>
+        <w:t xml:space="preserve">-gain NUMERIC capital-loss NUMERIC </w:t>
       </w:r>
     </w:p>
     <w:p>
@@ -983,7 +1258,7 @@
           <w:szCs w:val="22"/>
           <w:lang w:val="en-US"/>
         </w:rPr>
-        <w:t>occupation</w:t>
+        <w:t>hours</w:t>
       </w:r>
       <w:proofErr w:type="gramEnd"/>
       <w:r>
@@ -992,25 +1267,26 @@
           <w:szCs w:val="22"/>
           <w:lang w:val="en-US"/>
         </w:rPr>
-        <w:t xml:space="preserve"> {Tech-support, Craft-repair, Other-service, Sales, Exec-managerial, Prof-specialty, Handlers-cleaners, Machine-op-</w:t>
-      </w:r>
-      <w:proofErr w:type="spellStart"/>
-      <w:r>
+        <w:t xml:space="preserve">-per-week NUMERIC </w:t>
+      </w:r>
+    </w:p>
+    <w:p>
+      <w:pPr>
+        <w:pStyle w:val="PlainText"/>
+        <w:ind w:left="993" w:hanging="993"/>
         <w:rPr>
           <w:sz w:val="20"/>
           <w:szCs w:val="22"/>
           <w:lang w:val="en-US"/>
         </w:rPr>
-        <w:t>inspct</w:t>
-      </w:r>
-      <w:proofErr w:type="spellEnd"/>
+      </w:pPr>
       <w:r>
         <w:rPr>
           <w:sz w:val="20"/>
           <w:szCs w:val="22"/>
           <w:lang w:val="en-US"/>
         </w:rPr>
-        <w:t xml:space="preserve">, </w:t>
+        <w:t>native-country {United-States, Cambodia, England, Puerto-Rico, Canada, Germany, Outlying-US(Guam-USVI-</w:t>
       </w:r>
       <w:proofErr w:type="spellStart"/>
       <w:r>
@@ -1019,7 +1295,7 @@
           <w:szCs w:val="22"/>
           <w:lang w:val="en-US"/>
         </w:rPr>
-        <w:t>Adm</w:t>
+        <w:t>etc</w:t>
       </w:r>
       <w:proofErr w:type="spellEnd"/>
       <w:r>
@@ -1028,456 +1304,148 @@
           <w:szCs w:val="22"/>
           <w:lang w:val="en-US"/>
         </w:rPr>
-        <w:t xml:space="preserve">-clerical, Farming-fishing, Transport-moving, </w:t>
-      </w:r>
-      <w:proofErr w:type="spellStart"/>
-      <w:r>
+        <w:t xml:space="preserve">), India, Japan, Greece, South, China, Cuba, Iran, Honduras, Philippines, Italy, ECC ECC} </w:t>
+      </w:r>
+    </w:p>
+    <w:p>
+      <w:pPr>
+        <w:pStyle w:val="PlainText"/>
+        <w:ind w:left="993" w:hanging="993"/>
         <w:rPr>
           <w:sz w:val="20"/>
           <w:szCs w:val="22"/>
           <w:lang w:val="en-US"/>
         </w:rPr>
-        <w:t>Priv</w:t>
-      </w:r>
-      <w:proofErr w:type="spellEnd"/>
+      </w:pPr>
+      <w:proofErr w:type="gramStart"/>
       <w:r>
         <w:rPr>
           <w:sz w:val="20"/>
           <w:szCs w:val="22"/>
           <w:lang w:val="en-US"/>
         </w:rPr>
-        <w:t>-house-</w:t>
-      </w:r>
-      <w:proofErr w:type="spellStart"/>
+        <w:t>class</w:t>
+      </w:r>
+      <w:proofErr w:type="gramEnd"/>
       <w:r>
         <w:rPr>
           <w:sz w:val="20"/>
           <w:szCs w:val="22"/>
           <w:lang w:val="en-US"/>
         </w:rPr>
-        <w:t>serv</w:t>
-      </w:r>
-      <w:proofErr w:type="spellEnd"/>
+        <w:t xml:space="preserve"> </w:t>
+      </w:r>
       <w:r>
         <w:rPr>
           <w:sz w:val="20"/>
           <w:szCs w:val="22"/>
           <w:lang w:val="en-US"/>
         </w:rPr>
-        <w:t>, Protective-</w:t>
-      </w:r>
-      <w:proofErr w:type="spellStart"/>
-      <w:r>
-        <w:rPr>
-          <w:sz w:val="20"/>
-          <w:szCs w:val="22"/>
-          <w:lang w:val="en-US"/>
-        </w:rPr>
-        <w:t>serv</w:t>
-      </w:r>
-      <w:proofErr w:type="spellEnd"/>
-      <w:r>
-        <w:rPr>
-          <w:sz w:val="20"/>
-          <w:szCs w:val="22"/>
-          <w:lang w:val="en-US"/>
-        </w:rPr>
-        <w:t xml:space="preserve">, Armed-Forces} </w:t>
+        <w:tab/>
+        <w:t>{ &gt;50K, &lt;=50K}</w:t>
+      </w:r>
+    </w:p>
+    <w:commentRangeEnd w:id="1"/>
+    <w:p>
+      <w:pPr>
+        <w:pStyle w:val="PlainText"/>
+        <w:ind w:left="993" w:hanging="993"/>
+        <w:rPr>
+          <w:lang w:val="en-US"/>
+        </w:rPr>
+      </w:pPr>
+      <w:r>
+        <w:rPr>
+          <w:rStyle w:val="CommentReference"/>
+          <w:rFonts w:asciiTheme="minorHAnsi" w:hAnsiTheme="minorHAnsi"/>
+        </w:rPr>
+        <w:commentReference w:id="1"/>
       </w:r>
     </w:p>
     <w:p>
       <w:pPr>
-        <w:pStyle w:val="PlainText"/>
-        <w:ind w:left="993" w:hanging="993"/>
-        <w:rPr>
-          <w:sz w:val="20"/>
-          <w:szCs w:val="22"/>
-          <w:lang w:val="en-US"/>
-        </w:rPr>
-      </w:pPr>
+        <w:rPr>
+          <w:rFonts w:cstheme="minorHAnsi"/>
+          <w:lang w:val="en-US"/>
+        </w:rPr>
+      </w:pPr>
+      <w:commentRangeStart w:id="2"/>
+      <w:r>
+        <w:rPr>
+          <w:rFonts w:cstheme="minorHAnsi"/>
+          <w:lang w:val="en-US"/>
+        </w:rPr>
+        <w:t xml:space="preserve">It appears that two attribute listed are mirrors of one another. </w:t>
+      </w:r>
       <w:proofErr w:type="gramStart"/>
       <w:r>
         <w:rPr>
-          <w:sz w:val="20"/>
-          <w:szCs w:val="22"/>
-          <w:lang w:val="en-US"/>
-        </w:rPr>
-        <w:t>relationship</w:t>
+          <w:rFonts w:cstheme="minorHAnsi"/>
+          <w:lang w:val="en-US"/>
+        </w:rPr>
+        <w:t>Education</w:t>
+      </w:r>
+      <w:r>
+        <w:rPr>
+          <w:rFonts w:cstheme="minorHAnsi"/>
+          <w:lang w:val="en-US"/>
+        </w:rPr>
+        <w:t xml:space="preserve"> </w:t>
+      </w:r>
+      <w:r>
+        <w:rPr>
+          <w:rFonts w:cstheme="minorHAnsi"/>
+          <w:lang w:val="en-US"/>
+        </w:rPr>
+        <w:t>and Education-</w:t>
+      </w:r>
+      <w:proofErr w:type="spellStart"/>
+      <w:r>
+        <w:rPr>
+          <w:rFonts w:cstheme="minorHAnsi"/>
+          <w:lang w:val="en-US"/>
+        </w:rPr>
+        <w:t>Num</w:t>
+      </w:r>
+      <w:proofErr w:type="spellEnd"/>
+      <w:r>
+        <w:rPr>
+          <w:rFonts w:cstheme="minorHAnsi"/>
+          <w:lang w:val="en-US"/>
+        </w:rPr>
+        <w:t>, where Education-</w:t>
+      </w:r>
+      <w:proofErr w:type="spellStart"/>
+      <w:r>
+        <w:rPr>
+          <w:rFonts w:cstheme="minorHAnsi"/>
+          <w:lang w:val="en-US"/>
+        </w:rPr>
+        <w:t>Num</w:t>
+      </w:r>
+      <w:proofErr w:type="spellEnd"/>
+      <w:r>
+        <w:rPr>
+          <w:rFonts w:cstheme="minorHAnsi"/>
+          <w:lang w:val="en-US"/>
+        </w:rPr>
+        <w:t xml:space="preserve"> is a numeric representation of</w:t>
+      </w:r>
+      <w:r>
+        <w:rPr>
+          <w:rFonts w:cstheme="minorHAnsi"/>
+          <w:lang w:val="en-US"/>
+        </w:rPr>
+        <w:t xml:space="preserve"> </w:t>
+      </w:r>
+      <w:r>
+        <w:rPr>
+          <w:rFonts w:cstheme="minorHAnsi"/>
+          <w:lang w:val="en-US"/>
+        </w:rPr>
+        <w:t>the other.</w:t>
       </w:r>
       <w:proofErr w:type="gramEnd"/>
-      <w:r>
-        <w:rPr>
-          <w:sz w:val="20"/>
-          <w:szCs w:val="22"/>
-          <w:lang w:val="en-US"/>
-        </w:rPr>
-        <w:t xml:space="preserve"> {Wife, Own-child, Husband, Not-in-family, Other-relative, Unmarried}</w:t>
-      </w:r>
-    </w:p>
-    <w:p>
-      <w:pPr>
-        <w:pStyle w:val="PlainText"/>
-        <w:ind w:left="993" w:hanging="993"/>
-        <w:rPr>
-          <w:sz w:val="20"/>
-          <w:szCs w:val="22"/>
-          <w:lang w:val="en-US"/>
-        </w:rPr>
-      </w:pPr>
-      <w:r>
-        <w:rPr>
-          <w:sz w:val="20"/>
-          <w:szCs w:val="22"/>
-          <w:lang w:val="en-US"/>
-        </w:rPr>
-        <w:t xml:space="preserve"> </w:t>
-      </w:r>
-      <w:proofErr w:type="gramStart"/>
-      <w:r>
-        <w:rPr>
-          <w:sz w:val="20"/>
-          <w:szCs w:val="22"/>
-          <w:lang w:val="en-US"/>
-        </w:rPr>
-        <w:t>race</w:t>
-      </w:r>
-      <w:proofErr w:type="gramEnd"/>
-      <w:r>
-        <w:rPr>
-          <w:sz w:val="20"/>
-          <w:szCs w:val="22"/>
-          <w:lang w:val="en-US"/>
-        </w:rPr>
-        <w:tab/>
-      </w:r>
-      <w:r>
-        <w:rPr>
-          <w:sz w:val="20"/>
-          <w:szCs w:val="22"/>
-          <w:lang w:val="en-US"/>
-        </w:rPr>
-        <w:t xml:space="preserve"> {White, Asian-Pac-Islander, </w:t>
-      </w:r>
-      <w:proofErr w:type="spellStart"/>
-      <w:r>
-        <w:rPr>
-          <w:sz w:val="20"/>
-          <w:szCs w:val="22"/>
-          <w:lang w:val="en-US"/>
-        </w:rPr>
-        <w:t>Amer</w:t>
-      </w:r>
-      <w:proofErr w:type="spellEnd"/>
-      <w:r>
-        <w:rPr>
-          <w:sz w:val="20"/>
-          <w:szCs w:val="22"/>
-          <w:lang w:val="en-US"/>
-        </w:rPr>
-        <w:t xml:space="preserve">-Indian-Eskimo, Other, Black} </w:t>
-      </w:r>
-    </w:p>
-    <w:p>
-      <w:pPr>
-        <w:pStyle w:val="PlainText"/>
-        <w:ind w:left="993" w:hanging="993"/>
-        <w:rPr>
-          <w:sz w:val="20"/>
-          <w:szCs w:val="22"/>
-          <w:lang w:val="en-US"/>
-        </w:rPr>
-      </w:pPr>
-      <w:proofErr w:type="gramStart"/>
-      <w:r>
-        <w:rPr>
-          <w:sz w:val="20"/>
-          <w:szCs w:val="22"/>
-          <w:lang w:val="en-US"/>
-        </w:rPr>
-        <w:t>sex</w:t>
-      </w:r>
-      <w:proofErr w:type="gramEnd"/>
-      <w:r>
-        <w:rPr>
-          <w:sz w:val="20"/>
-          <w:szCs w:val="22"/>
-          <w:lang w:val="en-US"/>
-        </w:rPr>
-        <w:t xml:space="preserve"> </w:t>
-      </w:r>
-      <w:r>
-        <w:rPr>
-          <w:sz w:val="20"/>
-          <w:szCs w:val="22"/>
-          <w:lang w:val="en-US"/>
-        </w:rPr>
-        <w:tab/>
-      </w:r>
-      <w:r>
-        <w:rPr>
-          <w:sz w:val="20"/>
-          <w:szCs w:val="22"/>
-          <w:lang w:val="en-US"/>
-        </w:rPr>
-        <w:t xml:space="preserve">{Female, Male} </w:t>
-      </w:r>
-    </w:p>
-    <w:p>
-      <w:pPr>
-        <w:pStyle w:val="PlainText"/>
-        <w:ind w:left="993" w:hanging="993"/>
-        <w:rPr>
-          <w:sz w:val="20"/>
-          <w:szCs w:val="22"/>
-          <w:lang w:val="en-US"/>
-        </w:rPr>
-      </w:pPr>
-      <w:proofErr w:type="gramStart"/>
-      <w:r>
-        <w:rPr>
-          <w:sz w:val="20"/>
-          <w:szCs w:val="22"/>
-          <w:lang w:val="en-US"/>
-        </w:rPr>
-        <w:t>capital-gain</w:t>
-      </w:r>
-      <w:proofErr w:type="gramEnd"/>
-      <w:r>
-        <w:rPr>
-          <w:sz w:val="20"/>
-          <w:szCs w:val="22"/>
-          <w:lang w:val="en-US"/>
-        </w:rPr>
-        <w:t xml:space="preserve"> NUMERIC capital-loss NUMERIC </w:t>
-      </w:r>
-    </w:p>
-    <w:p>
-      <w:pPr>
-        <w:pStyle w:val="PlainText"/>
-        <w:ind w:left="993" w:hanging="993"/>
-        <w:rPr>
-          <w:sz w:val="20"/>
-          <w:szCs w:val="22"/>
-          <w:lang w:val="en-US"/>
-        </w:rPr>
-      </w:pPr>
-      <w:proofErr w:type="gramStart"/>
-      <w:r>
-        <w:rPr>
-          <w:sz w:val="20"/>
-          <w:szCs w:val="22"/>
-          <w:lang w:val="en-US"/>
-        </w:rPr>
-        <w:t>hours-per-week</w:t>
-      </w:r>
-      <w:proofErr w:type="gramEnd"/>
-      <w:r>
-        <w:rPr>
-          <w:sz w:val="20"/>
-          <w:szCs w:val="22"/>
-          <w:lang w:val="en-US"/>
-        </w:rPr>
-        <w:t xml:space="preserve"> NUMERIC </w:t>
-      </w:r>
-    </w:p>
-    <w:p>
-      <w:pPr>
-        <w:pStyle w:val="PlainText"/>
-        <w:ind w:left="993" w:hanging="993"/>
-        <w:rPr>
-          <w:sz w:val="20"/>
-          <w:szCs w:val="22"/>
-          <w:lang w:val="en-US"/>
-        </w:rPr>
-      </w:pPr>
-      <w:r>
-        <w:rPr>
-          <w:sz w:val="20"/>
-          <w:szCs w:val="22"/>
-          <w:lang w:val="en-US"/>
-        </w:rPr>
-        <w:t>native-country {United-States, Cambodia, England, Puerto-Rico, Canada, Germany, Outlying-US(Guam-USVI-</w:t>
-      </w:r>
-      <w:proofErr w:type="spellStart"/>
-      <w:r>
-        <w:rPr>
-          <w:sz w:val="20"/>
-          <w:szCs w:val="22"/>
-          <w:lang w:val="en-US"/>
-        </w:rPr>
-        <w:t>etc</w:t>
-      </w:r>
-      <w:proofErr w:type="spellEnd"/>
-      <w:r>
-        <w:rPr>
-          <w:sz w:val="20"/>
-          <w:szCs w:val="22"/>
-          <w:lang w:val="en-US"/>
-        </w:rPr>
-        <w:t>), India, Japan, Greece, South, China, Cuba, Iran, Honduras, Philippines, Italy</w:t>
-      </w:r>
-      <w:r>
-        <w:rPr>
-          <w:sz w:val="20"/>
-          <w:szCs w:val="22"/>
-          <w:lang w:val="en-US"/>
-        </w:rPr>
-        <w:t>, ECC ECC</w:t>
-      </w:r>
-      <w:r>
-        <w:rPr>
-          <w:sz w:val="20"/>
-          <w:szCs w:val="22"/>
-          <w:lang w:val="en-US"/>
-        </w:rPr>
-        <w:t xml:space="preserve">} </w:t>
-      </w:r>
-    </w:p>
-    <w:p>
-      <w:pPr>
-        <w:pStyle w:val="PlainText"/>
-        <w:ind w:left="993" w:hanging="993"/>
-        <w:rPr>
-          <w:sz w:val="20"/>
-          <w:szCs w:val="22"/>
-          <w:lang w:val="en-US"/>
-        </w:rPr>
-      </w:pPr>
-      <w:proofErr w:type="gramStart"/>
-      <w:r>
-        <w:rPr>
-          <w:sz w:val="20"/>
-          <w:szCs w:val="22"/>
-          <w:lang w:val="en-US"/>
-        </w:rPr>
-        <w:t>class</w:t>
-      </w:r>
-      <w:proofErr w:type="gramEnd"/>
-      <w:r>
-        <w:rPr>
-          <w:sz w:val="20"/>
-          <w:szCs w:val="22"/>
-          <w:lang w:val="en-US"/>
-        </w:rPr>
-        <w:t xml:space="preserve"> </w:t>
-      </w:r>
-      <w:r>
-        <w:rPr>
-          <w:sz w:val="20"/>
-          <w:szCs w:val="22"/>
-          <w:lang w:val="en-US"/>
-        </w:rPr>
-        <w:tab/>
-      </w:r>
-      <w:r>
-        <w:rPr>
-          <w:sz w:val="20"/>
-          <w:szCs w:val="22"/>
-          <w:lang w:val="en-US"/>
-        </w:rPr>
-        <w:t>{ &gt;50K, &lt;=50K}</w:t>
-      </w:r>
-    </w:p>
-    <w:p>
-      <w:pPr>
-        <w:pStyle w:val="PlainText"/>
-        <w:ind w:left="993" w:hanging="993"/>
-        <w:rPr>
-          <w:lang w:val="en-US"/>
-        </w:rPr>
-      </w:pPr>
-    </w:p>
-    <w:p>
-      <w:pPr>
-        <w:rPr>
-          <w:rFonts w:cstheme="minorHAnsi"/>
-          <w:lang w:val="en-US"/>
-        </w:rPr>
-      </w:pPr>
-      <w:commentRangeStart w:id="0"/>
-      <w:r>
-        <w:rPr>
-          <w:rFonts w:cstheme="minorHAnsi"/>
-          <w:lang w:val="en-US"/>
-        </w:rPr>
-        <w:t xml:space="preserve">It appears that two attribute listed are mirrors of one another. </w:t>
-      </w:r>
-      <w:proofErr w:type="gramStart"/>
-      <w:r>
-        <w:rPr>
-          <w:rFonts w:cstheme="minorHAnsi"/>
-          <w:lang w:val="en-US"/>
-        </w:rPr>
-        <w:t>Education</w:t>
-      </w:r>
-      <w:r>
-        <w:rPr>
-          <w:rFonts w:cstheme="minorHAnsi"/>
-          <w:lang w:val="en-US"/>
-        </w:rPr>
-        <w:t xml:space="preserve"> </w:t>
-      </w:r>
-      <w:r>
-        <w:rPr>
-          <w:rFonts w:cstheme="minorHAnsi"/>
-          <w:lang w:val="en-US"/>
-        </w:rPr>
-        <w:t>and Education-</w:t>
-      </w:r>
-      <w:proofErr w:type="spellStart"/>
-      <w:r>
-        <w:rPr>
-          <w:rFonts w:cstheme="minorHAnsi"/>
-          <w:lang w:val="en-US"/>
-        </w:rPr>
-        <w:t>Num</w:t>
-      </w:r>
-      <w:proofErr w:type="spellEnd"/>
-      <w:r>
-        <w:rPr>
-          <w:rFonts w:cstheme="minorHAnsi"/>
-          <w:lang w:val="en-US"/>
-        </w:rPr>
-        <w:t>, where Education-</w:t>
-      </w:r>
-      <w:proofErr w:type="spellStart"/>
-      <w:r>
-        <w:rPr>
-          <w:rFonts w:cstheme="minorHAnsi"/>
-          <w:lang w:val="en-US"/>
-        </w:rPr>
-        <w:t>Num</w:t>
-      </w:r>
-      <w:proofErr w:type="spellEnd"/>
-      <w:r>
-        <w:rPr>
-          <w:rFonts w:cstheme="minorHAnsi"/>
-          <w:lang w:val="en-US"/>
-        </w:rPr>
-        <w:t xml:space="preserve"> is a numeric representation of</w:t>
-      </w:r>
-      <w:r>
-        <w:rPr>
-          <w:rFonts w:cstheme="minorHAnsi"/>
-          <w:lang w:val="en-US"/>
-        </w:rPr>
-        <w:t xml:space="preserve"> </w:t>
-      </w:r>
-      <w:r>
-        <w:rPr>
-          <w:rFonts w:cstheme="minorHAnsi"/>
-          <w:lang w:val="en-US"/>
-        </w:rPr>
-        <w:t>the other.</w:t>
-      </w:r>
-      <w:commentRangeEnd w:id="0"/>
-      <w:proofErr w:type="gramEnd"/>
-      <w:r>
-        <w:rPr>
-          <w:rStyle w:val="CommentReference"/>
-        </w:rPr>
-        <w:commentReference w:id="0"/>
-      </w:r>
     </w:p>
     <w:p>
       <w:pPr>
@@ -1492,7 +1460,6 @@
           <w:lang w:val="en-US"/>
         </w:rPr>
       </w:pPr>
-      <w:commentRangeStart w:id="1"/>
       <w:r>
         <w:rPr>
           <w:rFonts w:cstheme="minorHAnsi"/>
@@ -1501,6 +1468,7 @@
         <w:t xml:space="preserve">There is an attribute called </w:t>
       </w:r>
       <w:proofErr w:type="spellStart"/>
+      <w:proofErr w:type="gramStart"/>
       <w:r>
         <w:rPr>
           <w:rFonts w:ascii="Times New Roman" w:hAnsi="Times New Roman" w:cs="Times New Roman"/>
@@ -1518,7 +1486,15 @@
           <w:rFonts w:cstheme="minorHAnsi"/>
           <w:lang w:val="en-US"/>
         </w:rPr>
-        <w:t xml:space="preserve"> which seems</w:t>
+        <w:t xml:space="preserve"> which</w:t>
+      </w:r>
+      <w:proofErr w:type="gramEnd"/>
+      <w:r>
+        <w:rPr>
+          <w:rFonts w:cstheme="minorHAnsi"/>
+          <w:lang w:val="en-US"/>
+        </w:rPr>
+        <w:t xml:space="preserve"> seems</w:t>
       </w:r>
       <w:r>
         <w:rPr>
@@ -1565,14 +1541,8 @@
         </w:rPr>
         <w:t>has no predictive power and can be ignored.</w:t>
       </w:r>
-      <w:commentRangeEnd w:id="1"/>
-      <w:r>
-        <w:rPr>
-          <w:rStyle w:val="CommentReference"/>
-        </w:rPr>
-        <w:commentReference w:id="1"/>
-      </w:r>
     </w:p>
+    <w:commentRangeEnd w:id="2"/>
     <w:p>
       <w:pPr>
         <w:autoSpaceDE w:val="0"/>
@@ -1584,26 +1554,15 @@
           <w:lang w:val="en-US"/>
         </w:rPr>
       </w:pPr>
+      <w:r>
+        <w:rPr>
+          <w:rStyle w:val="CommentReference"/>
+        </w:rPr>
+        <w:commentReference w:id="2"/>
+      </w:r>
     </w:p>
     <w:p>
       <w:pPr>
-        <w:rPr>
-          <w:rFonts w:cstheme="minorHAnsi"/>
-          <w:lang w:val="en-US"/>
-        </w:rPr>
-      </w:pPr>
-      <w:bookmarkStart w:id="2" w:name="_GoBack"/>
-      <w:bookmarkEnd w:id="2"/>
-      <w:r>
-        <w:rPr>
-          <w:rFonts w:cstheme="minorHAnsi"/>
-          <w:lang w:val="en-US"/>
-        </w:rPr>
-        <w:t>Around 7% of Attributes are missing. To work with that data, we can easily set a default value, like for instance an average if the value is continuous or the most occurring in order to not affect statistics.</w:t>
-      </w:r>
-    </w:p>
-    <w:p>
-      <w:pPr>
         <w:pStyle w:val="Heading1"/>
         <w:rPr>
           <w:lang w:val="en-US"/>
@@ -1614,19 +1573,7 @@
           <w:lang w:val="en-US"/>
         </w:rPr>
         <w:lastRenderedPageBreak/>
-        <w:t>The preprocessing operations performed on the data: missing values, outlier</w:t>
-      </w:r>
-      <w:r>
-        <w:rPr>
-          <w:lang w:val="en-US"/>
-        </w:rPr>
-        <w:t xml:space="preserve"> </w:t>
-      </w:r>
-      <w:r>
-        <w:rPr>
-          <w:lang w:val="en-US"/>
-        </w:rPr>
-        <w:t>detections (possibly removal)</w:t>
+        <w:t>Are there missing values (how to deal with them)?  Define the distribution of two attributes, representing them. Are there some conclusions? Some outliers?</w:t>
       </w:r>
     </w:p>
     <w:p>
@@ -1668,17 +1615,17 @@
         <w:rPr>
           <w:rFonts w:cstheme="minorHAnsi"/>
           <w:noProof/>
-          <w:lang w:eastAsia="it-IT"/>
+          <w:lang w:val="en-US"/>
         </w:rPr>
         <w:drawing>
-          <wp:inline distT="0" distB="0" distL="0" distR="0" wp14:anchorId="2519BA2F" wp14:editId="670853FF">
+          <wp:inline distT="0" distB="0" distL="0" distR="0" wp14:anchorId="5B7A69F2" wp14:editId="023F4ED2">
             <wp:extent cx="2905125" cy="3067050"/>
             <wp:effectExtent l="0" t="0" r="0" b="0"/>
             <wp:docPr id="1" name="Chart 1"/>
             <wp:cNvGraphicFramePr/>
             <a:graphic xmlns:a="http://schemas.openxmlformats.org/drawingml/2006/main">
               <a:graphicData uri="http://schemas.openxmlformats.org/drawingml/2006/chart">
-                <c:chart xmlns:c="http://schemas.openxmlformats.org/drawingml/2006/chart" xmlns:r="http://schemas.openxmlformats.org/officeDocument/2006/relationships" r:id="rId7"/>
+                <c:chart xmlns:c="http://schemas.openxmlformats.org/drawingml/2006/chart" xmlns:r="http://schemas.openxmlformats.org/officeDocument/2006/relationships" r:id="rId9"/>
               </a:graphicData>
             </a:graphic>
           </wp:inline>
@@ -1696,17 +1643,17 @@
         <w:rPr>
           <w:rFonts w:cstheme="minorHAnsi"/>
           <w:noProof/>
-          <w:lang w:eastAsia="it-IT"/>
+          <w:lang w:val="en-US"/>
         </w:rPr>
         <w:drawing>
-          <wp:inline distT="0" distB="0" distL="0" distR="0" wp14:anchorId="458B3CF2" wp14:editId="09ADEB8E">
+          <wp:inline distT="0" distB="0" distL="0" distR="0" wp14:anchorId="51BF82F7" wp14:editId="3B100BCF">
             <wp:extent cx="3048000" cy="3124200"/>
             <wp:effectExtent l="0" t="0" r="0" b="0"/>
             <wp:docPr id="2" name="Chart 2"/>
             <wp:cNvGraphicFramePr/>
             <a:graphic xmlns:a="http://schemas.openxmlformats.org/drawingml/2006/main">
               <a:graphicData uri="http://schemas.openxmlformats.org/drawingml/2006/chart">
-                <c:chart xmlns:c="http://schemas.openxmlformats.org/drawingml/2006/chart" xmlns:r="http://schemas.openxmlformats.org/officeDocument/2006/relationships" r:id="rId8"/>
+                <c:chart xmlns:c="http://schemas.openxmlformats.org/drawingml/2006/chart" xmlns:r="http://schemas.openxmlformats.org/officeDocument/2006/relationships" r:id="rId10"/>
               </a:graphicData>
             </a:graphic>
           </wp:inline>
@@ -1831,12 +1778,12 @@
               <w:rPr>
                 <w:noProof/>
               </w:rPr>
-              <w:pict>
-                <v:shapetype id="_x0000_t202" coordsize="21600,21600" o:spt="202" path="m,l,21600r21600,l21600,xe">
+              <w:pict w14:anchorId="71A1D904">
+                <v:shapetype id="_x0000_t202" coordsize="21600,21600" o:spt="202" path="m0,0l0,21600,21600,21600,21600,0xe">
                   <v:stroke joinstyle="miter"/>
                   <v:path gradientshapeok="t" o:connecttype="rect"/>
                 </v:shapetype>
-                <v:shape id="Text Box 2" o:spid="_x0000_s1046" type="#_x0000_t202" style="position:absolute;margin-left:126.55pt;margin-top:-4.35pt;width:191.45pt;height:322.9pt;z-index:251699200;visibility:visible;mso-wrap-style:square;mso-width-percent:400;mso-wrap-distance-left:9pt;mso-wrap-distance-top:0;mso-wrap-distance-right:9pt;mso-wrap-distance-bottom:0;mso-position-horizontal-relative:text;mso-position-vertical-relative:text;mso-width-percent:400;mso-width-relative:margin;mso-height-relative:margin;v-text-anchor:top" o:gfxdata="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">
+                <v:shape id="Text Box 2" o:spid="_x0000_s1046" type="#_x0000_t202" style="position:absolute;margin-left:126.55pt;margin-top:-4.35pt;width:191.75pt;height:322.9pt;z-index:251699200;visibility:visible;mso-wrap-style:square;mso-width-percent:400;mso-wrap-distance-left:9pt;mso-wrap-distance-top:0;mso-wrap-distance-right:9pt;mso-wrap-distance-bottom:0;mso-position-horizontal-relative:text;mso-position-vertical-relative:text;mso-width-percent:400;mso-width-relative:margin;mso-height-relative:margin;v-text-anchor:top" o:gfxdata="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">
                   <v:textbox>
                     <w:txbxContent>
                       <w:p>
@@ -4905,10 +4852,10 @@
                 <w:rFonts w:eastAsia="Times New Roman" w:cstheme="minorHAnsi"/>
                 <w:noProof/>
                 <w:color w:val="000000"/>
-                <w:lang w:eastAsia="it-IT"/>
+                <w:lang w:val="en-US"/>
               </w:rPr>
               <w:drawing>
-                <wp:anchor distT="0" distB="0" distL="114300" distR="114300" simplePos="0" relativeHeight="251701248" behindDoc="0" locked="0" layoutInCell="1" allowOverlap="1" wp14:anchorId="4CD9A4BF" wp14:editId="54920342">
+                <wp:anchor distT="0" distB="0" distL="114300" distR="114300" simplePos="0" relativeHeight="251701248" behindDoc="0" locked="0" layoutInCell="1" allowOverlap="1" wp14:anchorId="690F5FF8" wp14:editId="0DE18E21">
                   <wp:simplePos x="0" y="0"/>
                   <wp:positionH relativeFrom="column">
                     <wp:posOffset>127635</wp:posOffset>
@@ -4925,7 +4872,7 @@
                   </wp:cNvGraphicFramePr>
                   <a:graphic xmlns:a="http://schemas.openxmlformats.org/drawingml/2006/main">
                     <a:graphicData uri="http://schemas.openxmlformats.org/drawingml/2006/chart">
-                      <c:chart xmlns:c="http://schemas.openxmlformats.org/drawingml/2006/chart" xmlns:r="http://schemas.openxmlformats.org/officeDocument/2006/relationships" r:id="rId9"/>
+                      <c:chart xmlns:c="http://schemas.openxmlformats.org/drawingml/2006/chart" xmlns:r="http://schemas.openxmlformats.org/officeDocument/2006/relationships" r:id="rId11"/>
                     </a:graphicData>
                   </a:graphic>
                 </wp:anchor>
@@ -7866,13 +7813,7 @@
         <w:rPr>
           <w:lang w:val="en-US"/>
         </w:rPr>
-        <w:t>Similarity computation techn</w:t>
-      </w:r>
-      <w:r>
-        <w:rPr>
-          <w:lang w:val="en-US"/>
-        </w:rPr>
-        <w:t>iques relevant to your datasets</w:t>
+        <w:t>How to measure the similarity between the data objects according to the attribute types of your datasets?</w:t>
       </w:r>
     </w:p>
     <w:p>
@@ -7895,6 +7836,7 @@
         </w:rPr>
       </w:pPr>
       <w:commentRangeStart w:id="3"/>
+      <w:commentRangeStart w:id="4"/>
       <w:r>
         <w:rPr>
           <w:rFonts w:asciiTheme="minorHAnsi" w:hAnsiTheme="minorHAnsi" w:cstheme="minorHAnsi"/>
@@ -7950,6 +7892,7 @@
           <w:rFonts w:cstheme="minorHAnsi"/>
           <w:lang w:val="en-US"/>
         </w:rPr>
+        <w:lastRenderedPageBreak/>
         <w:t>Here we have in addition to numeric values also nominal values. In this case we can do a simple matching or we could create a binary mapping for those values</w:t>
       </w:r>
       <w:commentRangeEnd w:id="3"/>
@@ -7960,6 +7903,7 @@
         <w:commentReference w:id="3"/>
       </w:r>
     </w:p>
+    <w:commentRangeEnd w:id="4"/>
     <w:p>
       <w:pPr>
         <w:pStyle w:val="Heading1"/>
@@ -7969,16 +7913,19 @@
       </w:pPr>
       <w:r>
         <w:rPr>
-          <w:lang w:val="en-US"/>
-        </w:rPr>
-        <w:lastRenderedPageBreak/>
-        <w:t>Data mining tasks that you thi</w:t>
-      </w:r>
-      <w:r>
-        <w:rPr>
-          <w:lang w:val="en-US"/>
-        </w:rPr>
-        <w:t>nk are relevant to the datasets</w:t>
+          <w:rStyle w:val="CommentReference"/>
+          <w:rFonts w:asciiTheme="minorHAnsi" w:eastAsiaTheme="minorHAnsi" w:hAnsiTheme="minorHAnsi" w:cstheme="minorBidi"/>
+          <w:b w:val="0"/>
+          <w:bCs w:val="0"/>
+          <w:color w:val="auto"/>
+        </w:rPr>
+        <w:commentReference w:id="4"/>
+      </w:r>
+      <w:r>
+        <w:rPr>
+          <w:lang w:val="en-US"/>
+        </w:rPr>
+        <w:t>Which data mining tasks can you perform on the datasets?</w:t>
       </w:r>
     </w:p>
     <w:p>
@@ -8214,10 +8161,10 @@
           <w:noProof/>
           <w:lang w:val="en-US" w:eastAsia="it-IT"/>
         </w:rPr>
-        <w:pict>
+        <w:pict w14:anchorId="21164415">
           <v:oval id="Oval 4" o:spid="_x0000_s1047" style="position:absolute;margin-left:193.05pt;margin-top:-.2pt;width:62.25pt;height:30pt;z-index:251703296;visibility:visible;mso-height-relative:margin;v-text-anchor:middle" o:gfxdata="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" fillcolor="#bfb1d0 [1623]" strokecolor="#795d9b [3047]">
             <v:fill color2="#ece7f1 [503]" rotate="t" angle="180" colors="0 #c9b5e8;22938f #d9cbee;1 #f0eaf9" focus="100%" type="gradient"/>
-            <v:shadow on="t" color="black" opacity="24903f" origin=",.5" offset="0,.55556mm"/>
+            <v:shadow on="t" opacity="24903f" origin=",.5" offset="0,20000emu"/>
             <v:textbox>
               <w:txbxContent>
                 <w:p>
@@ -8247,8 +8194,8 @@
           <w:noProof/>
           <w:lang w:val="en-US" w:eastAsia="it-IT"/>
         </w:rPr>
-        <w:pict>
-          <v:shape id="_x0000_s1055" type="#_x0000_t202" style="position:absolute;margin-left:275.55pt;margin-top:4.35pt;width:57pt;height:110.55pt;z-index:251711488;visibility:visible;mso-height-percent:200;mso-height-percent:200;mso-width-relative:margin;mso-height-relative:margin" o:gfxdata="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" filled="f" stroked="f">
+        <w:pict w14:anchorId="6E3EA707">
+          <v:shape id="_x0000_s1055" type="#_x0000_t202" style="position:absolute;margin-left:275.55pt;margin-top:4.35pt;width:57pt;height:32.65pt;z-index:251711488;visibility:visible;mso-height-percent:200;mso-height-percent:200;mso-width-relative:margin;mso-height-relative:margin" o:gfxdata="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" filled="f" stroked="f">
             <v:textbox style="mso-fit-shape-to-text:t">
               <w:txbxContent>
                 <w:p>
@@ -8272,7 +8219,7 @@
           <w:noProof/>
           <w:lang w:val="en-US" w:eastAsia="it-IT"/>
         </w:rPr>
-        <w:pict>
+        <w:pict w14:anchorId="749AA9BB">
           <v:line id="Straight Connector 10" o:spid="_x0000_s1054" style="position:absolute;z-index:251710464;visibility:visible;mso-width-relative:margin;mso-height-relative:margin" from="232.05pt,8.1pt" to="304.8pt,31.35pt" o:gfxdata="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" strokecolor="#4579b8 [3044]"/>
         </w:pict>
       </w:r>
@@ -8282,8 +8229,8 @@
           <w:noProof/>
           <w:lang w:val="en-US" w:eastAsia="it-IT"/>
         </w:rPr>
-        <w:pict>
-          <v:shape id="_x0000_s1053" type="#_x0000_t202" style="position:absolute;margin-left:156.3pt;margin-top:7.35pt;width:57pt;height:110.55pt;z-index:251709440;visibility:visible;mso-height-percent:200;mso-height-percent:200;mso-width-relative:margin;mso-height-relative:margin" o:gfxdata="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" filled="f" stroked="f">
+        <w:pict w14:anchorId="6C6E643D">
+          <v:shape id="_x0000_s1053" type="#_x0000_t202" style="position:absolute;margin-left:156.3pt;margin-top:7.35pt;width:57pt;height:32.65pt;z-index:251709440;visibility:visible;mso-height-percent:200;mso-height-percent:200;mso-width-relative:margin;mso-height-relative:margin" o:gfxdata="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" filled="f" stroked="f">
             <v:textbox style="mso-fit-shape-to-text:t">
               <w:txbxContent>
                 <w:p>
@@ -8307,7 +8254,7 @@
           <w:noProof/>
           <w:lang w:val="en-US" w:eastAsia="it-IT"/>
         </w:rPr>
-        <w:pict>
+        <w:pict w14:anchorId="62087B5C">
           <v:line id="Straight Connector 8" o:spid="_x0000_s1051" style="position:absolute;flip:x;z-index:251707392;visibility:visible;mso-width-relative:margin" from="173.55pt,8.85pt" to="222.3pt,28.35pt" o:gfxdata="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" strokecolor="#4579b8 [3044]"/>
         </w:pict>
       </w:r>
@@ -8325,10 +8272,10 @@
           <w:noProof/>
           <w:lang w:val="en-US" w:eastAsia="it-IT"/>
         </w:rPr>
-        <w:pict>
+        <w:pict w14:anchorId="7A71545B">
           <v:oval id="Oval 6" o:spid="_x0000_s1049" style="position:absolute;margin-left:255.3pt;margin-top:5.9pt;width:104.25pt;height:30pt;z-index:251705344;visibility:visible;mso-width-relative:margin;mso-height-relative:margin;v-text-anchor:middle" o:gfxdata="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" fillcolor="#bfb1d0 [1623]" strokecolor="#795d9b [3047]">
             <v:fill color2="#ece7f1 [503]" rotate="t" angle="180" colors="0 #c9b5e8;22938f #d9cbee;1 #f0eaf9" focus="100%" type="gradient"/>
-            <v:shadow on="t" color="black" opacity="24903f" origin=",.5" offset="0,.55556mm"/>
+            <v:shadow on="t" opacity="24903f" origin=",.5" offset="0,20000emu"/>
             <v:textbox>
               <w:txbxContent>
                 <w:p>
@@ -8359,10 +8306,10 @@
           <w:noProof/>
           <w:lang w:val="en-US" w:eastAsia="it-IT"/>
         </w:rPr>
-        <w:pict>
+        <w:pict w14:anchorId="68BE2263">
           <v:oval id="Oval 5" o:spid="_x0000_s1048" style="position:absolute;margin-left:125.5pt;margin-top:2.9pt;width:87.75pt;height:30pt;z-index:251704320;visibility:visible;mso-width-relative:margin;mso-height-relative:margin;v-text-anchor:middle" o:gfxdata="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" fillcolor="#bfb1d0 [1623]" strokecolor="#795d9b [3047]">
             <v:fill color2="#ece7f1 [503]" rotate="t" angle="180" colors="0 #c9b5e8;22938f #d9cbee;1 #f0eaf9" focus="100%" type="gradient"/>
-            <v:shadow on="t" color="black" opacity="24903f" origin=",.5" offset="0,.55556mm"/>
+            <v:shadow on="t" opacity="24903f" origin=",.5" offset="0,20000emu"/>
             <v:textbox>
               <w:txbxContent>
                 <w:p>
@@ -8392,7 +8339,7 @@
           <w:noProof/>
           <w:lang w:val="en-US" w:eastAsia="it-IT"/>
         </w:rPr>
-        <w:pict>
+        <w:pict w14:anchorId="613A2F91">
           <v:shape id="_x0000_s1065" type="#_x0000_t202" style="position:absolute;margin-left:337.8pt;margin-top:7.45pt;width:33.75pt;height:23.25pt;z-index:251721728;visibility:visible;mso-width-relative:margin;mso-height-relative:margin" o:gfxdata="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" filled="f" stroked="f">
             <v:textbox>
               <w:txbxContent>
@@ -8417,7 +8364,7 @@
           <w:noProof/>
           <w:lang w:val="en-US" w:eastAsia="it-IT"/>
         </w:rPr>
-        <w:pict>
+        <w:pict w14:anchorId="103FB455">
           <v:shape id="_x0000_s1064" type="#_x0000_t202" style="position:absolute;margin-left:255.3pt;margin-top:7.45pt;width:33.75pt;height:23.25pt;z-index:251720704;visibility:visible;mso-width-relative:margin;mso-height-relative:margin" o:gfxdata="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" filled="f" stroked="f">
             <v:textbox>
               <w:txbxContent>
@@ -8442,7 +8389,7 @@
           <w:noProof/>
           <w:lang w:val="en-US" w:eastAsia="it-IT"/>
         </w:rPr>
-        <w:pict>
+        <w:pict w14:anchorId="76F5CE82">
           <v:shape id="_x0000_s1063" type="#_x0000_t202" style="position:absolute;margin-left:196.05pt;margin-top:4.45pt;width:33.75pt;height:23.25pt;z-index:251719680;visibility:visible;mso-width-relative:margin;mso-height-relative:margin" o:gfxdata="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" filled="f" stroked="f">
             <v:textbox>
               <w:txbxContent>
@@ -8467,7 +8414,7 @@
           <w:noProof/>
           <w:lang w:val="en-US" w:eastAsia="it-IT"/>
         </w:rPr>
-        <w:pict>
+        <w:pict w14:anchorId="4F0042D1">
           <v:shape id="_x0000_s1052" type="#_x0000_t202" style="position:absolute;margin-left:106.05pt;margin-top:6.7pt;width:33.75pt;height:23.25pt;z-index:251708416;visibility:visible;mso-width-relative:margin;mso-height-relative:margin" o:gfxdata="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" filled="f" stroked="f">
             <v:textbox>
               <w:txbxContent>
@@ -8492,7 +8439,7 @@
           <w:noProof/>
           <w:lang w:val="en-US" w:eastAsia="it-IT"/>
         </w:rPr>
-        <w:pict>
+        <w:pict w14:anchorId="581033DA">
           <v:line id="Straight Connector 14" o:spid="_x0000_s1058" style="position:absolute;z-index:251714560;visibility:visible;mso-width-relative:margin" from="319.1pt,10.8pt" to="345.35pt,30.3pt" o:gfxdata="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" strokecolor="#4579b8 [3044]"/>
         </w:pict>
       </w:r>
@@ -8502,7 +8449,7 @@
           <w:noProof/>
           <w:lang w:val="en-US" w:eastAsia="it-IT"/>
         </w:rPr>
-        <w:pict>
+        <w:pict w14:anchorId="00A20991">
           <v:line id="Straight Connector 13" o:spid="_x0000_s1057" style="position:absolute;z-index:251713536;visibility:visible;mso-width-relative:margin" from="180.3pt,7.45pt" to="206.55pt,26.95pt" o:gfxdata="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" strokecolor="#4579b8 [3044]"/>
         </w:pict>
       </w:r>
@@ -8512,7 +8459,7 @@
           <w:noProof/>
           <w:lang w:val="en-US" w:eastAsia="it-IT"/>
         </w:rPr>
-        <w:pict>
+        <w:pict w14:anchorId="6355AB35">
           <v:line id="Straight Connector 12" o:spid="_x0000_s1056" style="position:absolute;flip:x;z-index:251712512;visibility:visible;mso-width-relative:margin" from="276.3pt,10.8pt" to="307.05pt,30.3pt" o:gfxdata="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" strokecolor="#4579b8 [3044]"/>
         </w:pict>
       </w:r>
@@ -8522,7 +8469,7 @@
           <w:noProof/>
           <w:lang w:val="en-US" w:eastAsia="it-IT"/>
         </w:rPr>
-        <w:pict>
+        <w:pict w14:anchorId="6895FE8C">
           <v:line id="Straight Connector 7" o:spid="_x0000_s1050" style="position:absolute;flip:x;z-index:251706368;visibility:visible;mso-width-relative:margin" from="125.55pt,7.45pt" to="156.3pt,26.95pt" o:gfxdata="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" strokecolor="#4579b8 [3044]"/>
         </w:pict>
       </w:r>
@@ -8540,10 +8487,10 @@
           <w:noProof/>
           <w:lang w:val="en-US" w:eastAsia="it-IT"/>
         </w:rPr>
-        <w:pict>
+        <w:pict w14:anchorId="5D53348C">
           <v:oval id="Oval 17" o:spid="_x0000_s1061" style="position:absolute;margin-left:255.3pt;margin-top:2.25pt;width:45.75pt;height:30pt;z-index:251717632;visibility:visible;mso-width-relative:margin;mso-height-relative:margin;v-text-anchor:middle" o:gfxdata="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" fillcolor="#cdddac [1622]" strokecolor="#94b64e [3046]">
             <v:fill color2="#f0f4e6 [502]" rotate="t" angle="180" colors="0 #dafda7;22938f #e4fdc2;1 #f5ffe6" focus="100%" type="gradient"/>
-            <v:shadow on="t" color="black" opacity="24903f" origin=",.5" offset="0,.55556mm"/>
+            <v:shadow on="t" opacity="24903f" origin=",.5" offset="0,20000emu"/>
             <v:textbox>
               <w:txbxContent>
                 <w:p>
@@ -8565,10 +8512,10 @@
           <w:noProof/>
           <w:lang w:val="en-US" w:eastAsia="it-IT"/>
         </w:rPr>
-        <w:pict>
+        <w:pict w14:anchorId="5C13CA15">
           <v:oval id="Oval 15" o:spid="_x0000_s1059" style="position:absolute;margin-left:100.8pt;margin-top:1.5pt;width:45pt;height:30pt;z-index:251715584;visibility:visible;mso-width-relative:margin;mso-height-relative:margin;v-text-anchor:middle" o:gfxdata="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" fillcolor="#cdddac [1622]" strokecolor="#94b64e [3046]">
             <v:fill color2="#f0f4e6 [502]" rotate="t" angle="180" colors="0 #dafda7;22938f #e4fdc2;1 #f5ffe6" focus="100%" type="gradient"/>
-            <v:shadow on="t" color="black" opacity="24903f" origin=",.5" offset="0,.55556mm"/>
+            <v:shadow on="t" opacity="24903f" origin=",.5" offset="0,20000emu"/>
             <v:textbox>
               <w:txbxContent>
                 <w:p>
@@ -8587,10 +8534,10 @@
           <w:noProof/>
           <w:lang w:val="en-US" w:eastAsia="it-IT"/>
         </w:rPr>
-        <w:pict>
+        <w:pict w14:anchorId="7E3C5EB1">
           <v:oval id="Oval 18" o:spid="_x0000_s1062" style="position:absolute;margin-left:322.05pt;margin-top:4.55pt;width:62.25pt;height:30pt;z-index:251718656;visibility:visible;mso-height-relative:margin;v-text-anchor:middle" o:gfxdata="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" fillcolor="#cdddac [1622]" strokecolor="#94b64e [3046]">
             <v:fill color2="#f0f4e6 [502]" rotate="t" angle="180" colors="0 #dafda7;22938f #e4fdc2;1 #f5ffe6" focus="100%" type="gradient"/>
-            <v:shadow on="t" color="black" opacity="24903f" origin=",.5" offset="0,.55556mm"/>
+            <v:shadow on="t" opacity="24903f" origin=",.5" offset="0,20000emu"/>
             <v:textbox>
               <w:txbxContent>
                 <w:p>
@@ -8612,10 +8559,10 @@
           <w:noProof/>
           <w:lang w:val="en-US" w:eastAsia="it-IT"/>
         </w:rPr>
-        <w:pict>
+        <w:pict w14:anchorId="6D09AF0C">
           <v:oval id="Oval 16" o:spid="_x0000_s1060" style="position:absolute;margin-left:178.8pt;margin-top:1.55pt;width:62.25pt;height:30pt;z-index:251716608;visibility:visible;mso-height-relative:margin;v-text-anchor:middle" o:gfxdata="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" fillcolor="#cdddac [1622]" strokecolor="#94b64e [3046]">
             <v:fill color2="#f0f4e6 [502]" rotate="t" angle="180" colors="0 #dafda7;22938f #e4fdc2;1 #f5ffe6" focus="100%" type="gradient"/>
-            <v:shadow on="t" color="black" opacity="24903f" origin=",.5" offset="0,.55556mm"/>
+            <v:shadow on="t" opacity="24903f" origin=",.5" offset="0,20000emu"/>
             <v:textbox>
               <w:txbxContent>
                 <w:p>
@@ -8672,75 +8619,31 @@
     </w:p>
     <w:p>
       <w:pPr>
-        <w:rPr>
+        <w:pStyle w:val="Heading2"/>
+        <w:rPr>
+          <w:rFonts w:asciiTheme="minorHAnsi" w:hAnsiTheme="minorHAnsi" w:cstheme="minorHAnsi"/>
           <w:lang w:val="en-US"/>
         </w:rPr>
       </w:pPr>
     </w:p>
     <w:p>
       <w:pPr>
-        <w:rPr>
-          <w:lang w:val="en-US"/>
-        </w:rPr>
-      </w:pPr>
+        <w:pStyle w:val="Heading2"/>
+        <w:rPr>
+          <w:rFonts w:asciiTheme="minorHAnsi" w:hAnsiTheme="minorHAnsi" w:cstheme="minorHAnsi"/>
+          <w:lang w:val="en-US"/>
+        </w:rPr>
+      </w:pPr>
+      <w:r>
+        <w:rPr>
+          <w:rFonts w:asciiTheme="minorHAnsi" w:hAnsiTheme="minorHAnsi" w:cstheme="minorHAnsi"/>
+          <w:lang w:val="en-US"/>
+        </w:rPr>
+        <w:t>Very brief presentation of the algorithms</w:t>
+      </w:r>
     </w:p>
     <w:p>
       <w:pPr>
-        <w:rPr>
-          <w:lang w:val="en-US"/>
-        </w:rPr>
-      </w:pPr>
-    </w:p>
-    <w:p>
-      <w:pPr>
-        <w:rPr>
-          <w:lang w:val="en-US"/>
-        </w:rPr>
-      </w:pPr>
-    </w:p>
-    <w:p>
-      <w:pPr>
-        <w:pStyle w:val="Heading1"/>
-        <w:rPr>
-          <w:lang w:val="en-US"/>
-        </w:rPr>
-      </w:pPr>
-      <w:r>
-        <w:rPr>
-          <w:lang w:val="en-US"/>
-        </w:rPr>
-        <w:lastRenderedPageBreak/>
-        <w:t>Give a very brief description of the different classification algorithms mentioning their key</w:t>
-      </w:r>
-      <w:r>
-        <w:rPr>
-          <w:lang w:val="en-US"/>
-        </w:rPr>
-        <w:t xml:space="preserve"> </w:t>
-      </w:r>
-      <w:r>
-        <w:rPr>
-          <w:lang w:val="en-US"/>
-        </w:rPr>
-        <w:t>ideas and</w:t>
-      </w:r>
-      <w:r>
-        <w:rPr>
-          <w:lang w:val="en-US"/>
-        </w:rPr>
-        <w:t xml:space="preserve"> their fundamental differences</w:t>
-      </w:r>
-    </w:p>
-    <w:p>
-      <w:pPr>
-        <w:rPr>
-          <w:rFonts w:cstheme="minorHAnsi"/>
-          <w:lang w:val="en-US"/>
-        </w:rPr>
-      </w:pPr>
-    </w:p>
-    <w:p>
-      <w:pPr>
         <w:pStyle w:val="Heading2"/>
         <w:rPr>
           <w:rFonts w:asciiTheme="minorHAnsi" w:hAnsiTheme="minorHAnsi" w:cstheme="minorHAnsi"/>
@@ -8752,7 +8655,26 @@
           <w:rFonts w:asciiTheme="minorHAnsi" w:hAnsiTheme="minorHAnsi" w:cstheme="minorHAnsi"/>
           <w:lang w:val="en-US"/>
         </w:rPr>
-        <w:t>Define the important parameters of each algorithm</w:t>
+        <w:t xml:space="preserve">What are the important parameters of each algorithm? What is the first observation by observing the behavior? What are the measures used in the evaluation of the classifiers? </w:t>
+      </w:r>
+      <w:commentRangeStart w:id="5"/>
+      <w:r>
+        <w:rPr>
+          <w:rFonts w:asciiTheme="minorHAnsi" w:hAnsiTheme="minorHAnsi" w:cstheme="minorHAnsi"/>
+          <w:lang w:val="en-US"/>
+        </w:rPr>
+        <w:t>What are the difficulties you encountered to apply the algorithms and how did you solve them?</w:t>
+      </w:r>
+      <w:commentRangeEnd w:id="5"/>
+      <w:r>
+        <w:rPr>
+          <w:rStyle w:val="CommentReference"/>
+          <w:rFonts w:asciiTheme="minorHAnsi" w:eastAsiaTheme="minorHAnsi" w:hAnsiTheme="minorHAnsi" w:cstheme="minorBidi"/>
+          <w:b w:val="0"/>
+          <w:bCs w:val="0"/>
+          <w:color w:val="auto"/>
+        </w:rPr>
+        <w:commentReference w:id="5"/>
       </w:r>
     </w:p>
     <w:tbl>
@@ -10839,6 +10761,39 @@
     <w:p>
       <w:pPr>
         <w:rPr>
+          <w:lang w:val="en-US"/>
+        </w:rPr>
+      </w:pPr>
+    </w:p>
+    <w:p>
+      <w:r>
+        <w:rPr>
+          <w:lang w:val="en-US"/>
+        </w:rPr>
+        <w:t>Which settings did you try</w:t>
+      </w:r>
+      <w:r>
+        <w:rPr>
+          <w:lang w:val="en-US"/>
+        </w:rPr>
+        <w:t>?</w:t>
+      </w:r>
+      <w:r>
+        <w:rPr>
+          <w:lang w:val="en-US"/>
+        </w:rPr>
+        <w:t xml:space="preserve"> </w:t>
+      </w:r>
+      <w:r>
+        <w:rPr>
+          <w:lang w:val="en-US"/>
+        </w:rPr>
+        <w:t>Justify the decision regarding the choice of the parameters</w:t>
+      </w:r>
+    </w:p>
+    <w:p>
+      <w:pPr>
+        <w:rPr>
           <w:rFonts w:cstheme="minorHAnsi"/>
           <w:lang w:val="en-US"/>
         </w:rPr>
@@ -10924,31 +10879,39 @@
           <w:lang w:val="en-US"/>
         </w:rPr>
       </w:pPr>
+      <w:commentRangeStart w:id="6"/>
       <w:r>
         <w:rPr>
           <w:lang w:val="en-US"/>
         </w:rPr>
         <w:t xml:space="preserve">The class was leaved empty on the test set, which is the entire </w:t>
       </w:r>
-      <w:commentRangeStart w:id="4"/>
+      <w:commentRangeStart w:id="7"/>
       <w:r>
         <w:rPr>
           <w:lang w:val="en-US"/>
         </w:rPr>
         <w:t>dataset</w:t>
       </w:r>
-      <w:commentRangeEnd w:id="4"/>
+      <w:commentRangeEnd w:id="7"/>
       <w:r>
         <w:rPr>
           <w:rStyle w:val="CommentReference"/>
         </w:rPr>
-        <w:commentReference w:id="4"/>
+        <w:commentReference w:id="7"/>
       </w:r>
       <w:r>
         <w:rPr>
           <w:lang w:val="en-US"/>
         </w:rPr>
         <w:t>.</w:t>
+      </w:r>
+      <w:commentRangeEnd w:id="6"/>
+      <w:r>
+        <w:rPr>
+          <w:rStyle w:val="CommentReference"/>
+        </w:rPr>
+        <w:commentReference w:id="6"/>
       </w:r>
     </w:p>
     <w:p>
@@ -10990,7 +10953,7 @@
           <w:lang w:val="en-US"/>
         </w:rPr>
       </w:pPr>
-      <w:commentRangeStart w:id="5"/>
+      <w:commentRangeStart w:id="8"/>
       <w:r>
         <w:rPr>
           <w:lang w:val="en-US"/>
@@ -11106,7 +11069,7 @@
           <w:szCs w:val="24"/>
           <w:lang w:val="en-US"/>
         </w:rPr>
-        <w:t>measure ranked the attributes (in order of importance): 8</w:t>
+        <w:t xml:space="preserve">measure ranked the attributes (in order of importance): 8,6, 7, 1, 4, 5, 11, 13, 10, 12, 2, 14, </w:t>
       </w:r>
       <w:proofErr w:type="gramStart"/>
       <w:r>
@@ -11116,18 +11079,9 @@
           <w:szCs w:val="24"/>
           <w:lang w:val="en-US"/>
         </w:rPr>
-        <w:t>,6</w:t>
+        <w:t>9 ,3</w:t>
       </w:r>
       <w:proofErr w:type="gramEnd"/>
-      <w:r>
-        <w:rPr>
-          <w:rFonts w:ascii="Times New Roman" w:hAnsi="Times New Roman" w:cs="Times New Roman"/>
-          <w:sz w:val="24"/>
-          <w:szCs w:val="24"/>
-          <w:lang w:val="en-US"/>
-        </w:rPr>
-        <w:t>, 7, 1, 4, 5, 11, 13, 10, 12, 2, 14, 9 ,3</w:t>
-      </w:r>
     </w:p>
     <w:p>
       <w:pPr>
@@ -11153,6 +11107,7 @@
           <w:lang w:val="en-US"/>
         </w:rPr>
       </w:pPr>
+      <w:commentRangeStart w:id="9"/>
       <w:r>
         <w:rPr>
           <w:rFonts w:ascii="Times New Roman" w:hAnsi="Times New Roman" w:cs="Times New Roman"/>
@@ -11239,12 +11194,19 @@
         </w:rPr>
         <w:t>.</w:t>
       </w:r>
-      <w:commentRangeEnd w:id="5"/>
+      <w:commentRangeEnd w:id="8"/>
       <w:r>
         <w:rPr>
           <w:rStyle w:val="CommentReference"/>
         </w:rPr>
-        <w:commentReference w:id="5"/>
+        <w:commentReference w:id="8"/>
+      </w:r>
+      <w:commentRangeEnd w:id="9"/>
+      <w:r>
+        <w:rPr>
+          <w:rStyle w:val="CommentReference"/>
+        </w:rPr>
+        <w:commentReference w:id="9"/>
       </w:r>
     </w:p>
     <w:p>
@@ -11284,7 +11246,6 @@
       <w:pPr>
         <w:pStyle w:val="Heading1"/>
         <w:rPr>
-          <w:rFonts w:cstheme="minorHAnsi"/>
           <w:lang w:val="en-US"/>
         </w:rPr>
       </w:pPr>
@@ -11308,6 +11269,33 @@
         <w:t>the datasets.</w:t>
       </w:r>
     </w:p>
+    <w:p>
+      <w:pPr>
+        <w:pStyle w:val="Heading1"/>
+        <w:rPr>
+          <w:lang w:val="en-US"/>
+        </w:rPr>
+      </w:pPr>
+      <w:r>
+        <w:rPr>
+          <w:lang w:val="en-US"/>
+        </w:rPr>
+        <w:t>How reliable are the results</w:t>
+      </w:r>
+      <w:r>
+        <w:rPr>
+          <w:lang w:val="en-US"/>
+        </w:rPr>
+        <w:t>? What evaluation measures did you use to compare the results and why?</w:t>
+      </w:r>
+      <w:r>
+        <w:rPr>
+          <w:lang w:val="en-US"/>
+        </w:rPr>
+        <w:t xml:space="preserve"> What are your best results? How reliable are the results?</w:t>
+      </w:r>
+    </w:p>
+    <w:p/>
     <w:p>
       <w:pPr>
         <w:pStyle w:val="Subtitle"/>
@@ -11320,6 +11308,7 @@
           <w:lang w:val="en-US"/>
         </w:rPr>
       </w:pPr>
+      <w:commentRangeStart w:id="10"/>
       <w:r>
         <w:rPr>
           <w:rFonts w:asciiTheme="minorHAnsi" w:hAnsiTheme="minorHAnsi" w:cstheme="minorHAnsi"/>
@@ -11327,7 +11316,7 @@
         </w:rPr>
         <w:t xml:space="preserve">Blood </w:t>
       </w:r>
-      <w:commentRangeStart w:id="6"/>
+      <w:commentRangeStart w:id="11"/>
       <w:r>
         <w:rPr>
           <w:rFonts w:asciiTheme="minorHAnsi" w:hAnsiTheme="minorHAnsi" w:cstheme="minorHAnsi"/>
@@ -11335,7 +11324,7 @@
         </w:rPr>
         <w:t>transfusion</w:t>
       </w:r>
-      <w:commentRangeEnd w:id="6"/>
+      <w:commentRangeEnd w:id="11"/>
       <w:r>
         <w:rPr>
           <w:rStyle w:val="CommentReference"/>
@@ -11345,7 +11334,19 @@
           <w:color w:val="auto"/>
           <w:spacing w:val="0"/>
         </w:rPr>
-        <w:commentReference w:id="6"/>
+        <w:commentReference w:id="11"/>
+      </w:r>
+      <w:commentRangeEnd w:id="10"/>
+      <w:r>
+        <w:rPr>
+          <w:rStyle w:val="CommentReference"/>
+          <w:rFonts w:asciiTheme="minorHAnsi" w:eastAsiaTheme="minorHAnsi" w:hAnsiTheme="minorHAnsi" w:cstheme="minorBidi"/>
+          <w:i w:val="0"/>
+          <w:iCs w:val="0"/>
+          <w:color w:val="auto"/>
+          <w:spacing w:val="0"/>
+        </w:rPr>
+        <w:commentReference w:id="10"/>
       </w:r>
     </w:p>
     <w:p>
@@ -11433,10 +11434,10 @@
             <w:r>
               <w:rPr>
                 <w:noProof/>
-                <w:lang w:eastAsia="it-IT"/>
+                <w:lang w:val="en-US"/>
               </w:rPr>
               <w:drawing>
-                <wp:inline distT="0" distB="0" distL="0" distR="0" wp14:anchorId="4A18E619" wp14:editId="38402B1E">
+                <wp:inline distT="0" distB="0" distL="0" distR="0" wp14:anchorId="278D5E37" wp14:editId="75642B62">
                   <wp:extent cx="2152650" cy="2201760"/>
                   <wp:effectExtent l="0" t="0" r="0" b="0"/>
                   <wp:docPr id="4" name="Picture 6"/>
@@ -11451,7 +11452,7 @@
                           <pic:cNvPicPr/>
                         </pic:nvPicPr>
                         <pic:blipFill rotWithShape="1">
-                          <a:blip r:embed="rId10" cstate="print"/>
+                          <a:blip r:embed="rId12" cstate="print"/>
                           <a:srcRect l="22000" t="22000" r="25400" b="10750"/>
                           <a:stretch/>
                         </pic:blipFill>
@@ -11467,7 +11468,7 @@
                             <a:noFill/>
                           </a:ln>
                           <a:extLst>
-                            <a:ext uri="{53640926-AAD7-44D8-BBD7-CCE9431645EC}">
+                            <a:ext uri="{53640926-AAD7-44d8-BBD7-CCE9431645EC}">
                               <a14:shadowObscured xmlns:a14="http://schemas.microsoft.com/office/drawing/2010/main"/>
                             </a:ext>
                           </a:extLst>
@@ -11643,10 +11644,10 @@
               <w:rPr>
                 <w:b/>
                 <w:noProof/>
-                <w:lang w:eastAsia="it-IT"/>
+                <w:lang w:val="en-US"/>
               </w:rPr>
               <w:drawing>
-                <wp:inline distT="0" distB="0" distL="0" distR="0" wp14:anchorId="10C2F62B" wp14:editId="226A820D">
+                <wp:inline distT="0" distB="0" distL="0" distR="0" wp14:anchorId="1EE152C7" wp14:editId="45315FA7">
                   <wp:extent cx="2609850" cy="3009900"/>
                   <wp:effectExtent l="19050" t="0" r="0" b="0"/>
                   <wp:docPr id="7" name="Picture 5"/>
@@ -11661,7 +11662,7 @@
                           <pic:cNvPicPr/>
                         </pic:nvPicPr>
                         <pic:blipFill rotWithShape="1">
-                          <a:blip r:embed="rId11" cstate="print">
+                          <a:blip r:embed="rId13" cstate="print">
                             <a:extLst>
                               <a:ext uri="{28A0092B-C50C-407E-A947-70E740481C1C}">
                                 <a14:useLocalDpi xmlns:a14="http://schemas.microsoft.com/office/drawing/2010/main" val="0"/>
@@ -11683,7 +11684,7 @@
                             <a:noFill/>
                           </a:ln>
                           <a:extLst>
-                            <a:ext uri="{53640926-AAD7-44D8-BBD7-CCE9431645EC}">
+                            <a:ext uri="{53640926-AAD7-44d8-BBD7-CCE9431645EC}">
                               <a14:shadowObscured xmlns:a14="http://schemas.microsoft.com/office/drawing/2010/main"/>
                             </a:ext>
                           </a:extLst>
@@ -12084,6 +12085,7 @@
                 <w:sz w:val="14"/>
                 <w:lang w:val="en-US"/>
               </w:rPr>
+              <w:lastRenderedPageBreak/>
               <w:t xml:space="preserve">                 0.923     0.316      0.667     0.923     0.774      0.872    SMALL</w:t>
             </w:r>
           </w:p>
@@ -12193,6 +12195,7 @@
                 <w:b/>
                 <w:lang w:val="en-US"/>
               </w:rPr>
+              <w:lastRenderedPageBreak/>
               <w:t>Correctly Classified Instances</w:t>
             </w:r>
             <w:r>
@@ -12332,6 +12335,7 @@
                 <w:sz w:val="14"/>
                 <w:lang w:val="en-US"/>
               </w:rPr>
+              <w:lastRenderedPageBreak/>
               <w:t xml:space="preserve">                 0.882     0.031      0.741     0.882     0.805      0.981    SMALL</w:t>
             </w:r>
           </w:p>
@@ -13760,6 +13764,7 @@
               <w:rPr>
                 <w:lang w:val="en-US"/>
               </w:rPr>
+              <w:lastRenderedPageBreak/>
               <w:t>Incorrectly Classified Instances         6         18.75   %</w:t>
             </w:r>
           </w:p>
@@ -13859,6 +13864,7 @@
                 <w:b/>
                 <w:lang w:val="en-US"/>
               </w:rPr>
+              <w:lastRenderedPageBreak/>
               <w:t xml:space="preserve">Correctly Classified Instances </w:t>
             </w:r>
             <w:r>
@@ -13889,6 +13895,7 @@
                 <w:b/>
                 <w:lang w:val="en-US"/>
               </w:rPr>
+              <w:lastRenderedPageBreak/>
               <w:t>Incorrectly Classified Instances         7         0.9358 %</w:t>
             </w:r>
           </w:p>
@@ -14001,7 +14008,6 @@
           <w:rFonts w:asciiTheme="minorHAnsi" w:hAnsiTheme="minorHAnsi" w:cstheme="minorHAnsi"/>
           <w:lang w:val="en-US"/>
         </w:rPr>
-        <w:lastRenderedPageBreak/>
         <w:t>Census-Income</w:t>
       </w:r>
     </w:p>
@@ -14033,7 +14039,8 @@
           <w:lang w:val="en-US"/>
         </w:rPr>
       </w:pPr>
-      <w:commentRangeStart w:id="7"/>
+      <w:commentRangeStart w:id="12"/>
+      <w:commentRangeStart w:id="13"/>
       <w:r>
         <w:rPr>
           <w:rFonts w:ascii="Times New Roman" w:hAnsi="Times New Roman" w:cs="Times New Roman"/>
@@ -14506,14 +14513,15 @@
         </w:rPr>
         <w:t>86.02%.</w:t>
       </w:r>
-      <w:commentRangeEnd w:id="7"/>
+      <w:commentRangeEnd w:id="12"/>
       <w:r>
         <w:rPr>
           <w:rStyle w:val="CommentReference"/>
         </w:rPr>
-        <w:commentReference w:id="7"/>
+        <w:commentReference w:id="12"/>
       </w:r>
     </w:p>
+    <w:commentRangeEnd w:id="13"/>
     <w:p>
       <w:pPr>
         <w:pStyle w:val="Heading2"/>
@@ -14521,6 +14529,16 @@
           <w:lang w:val="en-US"/>
         </w:rPr>
       </w:pPr>
+      <w:r>
+        <w:rPr>
+          <w:rStyle w:val="CommentReference"/>
+          <w:rFonts w:asciiTheme="minorHAnsi" w:eastAsiaTheme="minorHAnsi" w:hAnsiTheme="minorHAnsi" w:cstheme="minorBidi"/>
+          <w:b w:val="0"/>
+          <w:bCs w:val="0"/>
+          <w:color w:val="auto"/>
+        </w:rPr>
+        <w:commentReference w:id="13"/>
+      </w:r>
       <w:r>
         <w:rPr>
           <w:lang w:val="en-US"/>
@@ -14541,7 +14559,8 @@
           <w:lang w:val="en-US"/>
         </w:rPr>
       </w:pPr>
-      <w:commentRangeStart w:id="8"/>
+      <w:commentRangeStart w:id="14"/>
+      <w:commentRangeStart w:id="15"/>
       <w:r>
         <w:rPr>
           <w:rFonts w:ascii="Times New Roman" w:hAnsi="Times New Roman" w:cs="Times New Roman"/>
@@ -14857,12 +14876,12 @@
         </w:rPr>
         <w:t>gain) were discretized</w:t>
       </w:r>
-      <w:commentRangeEnd w:id="8"/>
+      <w:commentRangeEnd w:id="14"/>
       <w:r>
         <w:rPr>
           <w:rStyle w:val="CommentReference"/>
         </w:rPr>
-        <w:commentReference w:id="8"/>
+        <w:commentReference w:id="14"/>
       </w:r>
       <w:r>
         <w:rPr>
@@ -14880,7 +14899,23 @@
           <w:szCs w:val="24"/>
           <w:lang w:val="en-US"/>
         </w:rPr>
-        <w:t xml:space="preserve">into two. The accuracy fell to </w:t>
+        <w:t xml:space="preserve">into two. The </w:t>
+      </w:r>
+      <w:commentRangeEnd w:id="15"/>
+      <w:r>
+        <w:rPr>
+          <w:rStyle w:val="CommentReference"/>
+        </w:rPr>
+        <w:commentReference w:id="15"/>
+      </w:r>
+      <w:r>
+        <w:rPr>
+          <w:rFonts w:ascii="Times New Roman" w:hAnsi="Times New Roman" w:cs="Times New Roman"/>
+          <w:sz w:val="24"/>
+          <w:szCs w:val="24"/>
+          <w:lang w:val="en-US"/>
+        </w:rPr>
+        <w:t xml:space="preserve">accuracy fell to </w:t>
       </w:r>
       <w:r>
         <w:rPr>
@@ -14931,7 +14966,8 @@
           <w:lang w:val="en-US"/>
         </w:rPr>
       </w:pPr>
-      <w:commentRangeStart w:id="9"/>
+      <w:commentRangeStart w:id="16"/>
+      <w:commentRangeStart w:id="17"/>
       <w:r>
         <w:rPr>
           <w:rFonts w:ascii="Times New Roman" w:hAnsi="Times New Roman" w:cs="Times New Roman"/>
@@ -15376,14 +15412,15 @@
         </w:rPr>
         <w:t>85.81%</w:t>
       </w:r>
-      <w:commentRangeEnd w:id="9"/>
+      <w:commentRangeEnd w:id="16"/>
       <w:r>
         <w:rPr>
           <w:rStyle w:val="CommentReference"/>
         </w:rPr>
-        <w:commentReference w:id="9"/>
+        <w:commentReference w:id="16"/>
       </w:r>
     </w:p>
+    <w:commentRangeEnd w:id="17"/>
     <w:p>
       <w:pPr>
         <w:pStyle w:val="Heading2"/>
@@ -15391,6 +15428,17 @@
           <w:lang w:val="en-US"/>
         </w:rPr>
       </w:pPr>
+      <w:r>
+        <w:rPr>
+          <w:rStyle w:val="CommentReference"/>
+          <w:rFonts w:asciiTheme="minorHAnsi" w:eastAsiaTheme="minorHAnsi" w:hAnsiTheme="minorHAnsi" w:cstheme="minorBidi"/>
+          <w:b w:val="0"/>
+          <w:bCs w:val="0"/>
+          <w:color w:val="auto"/>
+        </w:rPr>
+        <w:lastRenderedPageBreak/>
+        <w:commentReference w:id="17"/>
+      </w:r>
       <w:r>
         <w:rPr>
           <w:lang w:val="en-US"/>
@@ -15418,7 +15466,8 @@
           <w:lang w:val="en-US"/>
         </w:rPr>
       </w:pPr>
-      <w:commentRangeStart w:id="10"/>
+      <w:commentRangeStart w:id="18"/>
+      <w:commentRangeStart w:id="19"/>
       <w:r>
         <w:rPr>
           <w:rFonts w:ascii="Times New Roman" w:hAnsi="Times New Roman" w:cs="Times New Roman"/>
@@ -15429,6 +15478,8 @@
         </w:rPr>
         <w:t>So far, this models strongest performance (83.20%) was on the sample subset of 10%</w:t>
       </w:r>
+      <w:bookmarkStart w:id="20" w:name="_GoBack"/>
+      <w:bookmarkEnd w:id="20"/>
     </w:p>
     <w:p>
       <w:pPr>
@@ -15707,12 +15758,19 @@
         </w:rPr>
         <w:t>.</w:t>
       </w:r>
-      <w:commentRangeEnd w:id="10"/>
+      <w:commentRangeEnd w:id="18"/>
       <w:r>
         <w:rPr>
           <w:rStyle w:val="CommentReference"/>
         </w:rPr>
-        <w:commentReference w:id="10"/>
+        <w:commentReference w:id="18"/>
+      </w:r>
+      <w:commentRangeEnd w:id="19"/>
+      <w:r>
+        <w:rPr>
+          <w:rStyle w:val="CommentReference"/>
+        </w:rPr>
+        <w:commentReference w:id="19"/>
       </w:r>
     </w:p>
     <w:sectPr>
@@ -15726,14 +15784,11 @@
 </file>
 
 <file path=word/comments.xml><?xml version="1.0" encoding="utf-8"?>
-<w:comments xmlns:wpc="http://schemas.microsoft.com/office/word/2010/wordprocessingCanvas" xmlns:mc="http://schemas.openxmlformats.org/markup-compatibility/2006" xmlns:o="urn:schemas-microsoft-com:office:office" xmlns:r="http://schemas.openxmlformats.org/officeDocument/2006/relationships" xmlns:m="http://schemas.openxmlformats.org/officeDocument/2006/math" xmlns:v="urn:schemas-microsoft-com:vml" xmlns:wp14="http://schemas.microsoft.com/office/word/2010/wordprocessingDrawing" xmlns:wp="http://schemas.openxmlformats.org/drawingml/2006/wordprocessingDrawing" xmlns:w10="urn:schemas-microsoft-com:office:word" xmlns:w="http://schemas.openxmlformats.org/wordprocessingml/2006/main" xmlns:w14="http://schemas.microsoft.com/office/word/2010/wordml" xmlns:wpg="http://schemas.microsoft.com/office/word/2010/wordprocessingGroup" xmlns:wpi="http://schemas.microsoft.com/office/word/2010/wordprocessingInk" xmlns:wne="http://schemas.microsoft.com/office/word/2006/wordml" xmlns:wps="http://schemas.microsoft.com/office/word/2010/wordprocessingShape" mc:Ignorable="w14 wp14">
-  <w:comment w:id="0" w:author="Fbihack" w:date="2010-11-08T16:18:00Z" w:initials="F">
+<w:comments xmlns:wpc="http://schemas.microsoft.com/office/word/2010/wordprocessingCanvas" xmlns:mo="http://schemas.microsoft.com/office/mac/office/2008/main" xmlns:mc="http://schemas.openxmlformats.org/markup-compatibility/2006" xmlns:mv="urn:schemas-microsoft-com:mac:vml" xmlns:o="urn:schemas-microsoft-com:office:office" xmlns:r="http://schemas.openxmlformats.org/officeDocument/2006/relationships" xmlns:m="http://schemas.openxmlformats.org/officeDocument/2006/math" xmlns:v="urn:schemas-microsoft-com:vml" xmlns:wp14="http://schemas.microsoft.com/office/word/2010/wordprocessingDrawing" xmlns:wp="http://schemas.openxmlformats.org/drawingml/2006/wordprocessingDrawing" xmlns:w10="urn:schemas-microsoft-com:office:word" xmlns:w="http://schemas.openxmlformats.org/wordprocessingml/2006/main" xmlns:w14="http://schemas.microsoft.com/office/word/2010/wordml" xmlns:wpg="http://schemas.microsoft.com/office/word/2010/wordprocessingGroup" xmlns:wpi="http://schemas.microsoft.com/office/word/2010/wordprocessingInk" xmlns:wne="http://schemas.microsoft.com/office/word/2006/wordml" xmlns:wps="http://schemas.microsoft.com/office/word/2010/wordprocessingShape" mc:Ignorable="w14 wp14 mv">
+  <w:comment w:id="0" w:author="Daniel Graziotin" w:date="2010-11-13T20:19:00Z" w:initials="DG">
     <w:p>
       <w:pPr>
         <w:pStyle w:val="CommentText"/>
-        <w:rPr>
-          <w:lang w:val="en-US"/>
-        </w:rPr>
       </w:pPr>
       <w:r>
         <w:rPr>
@@ -15742,20 +15797,25 @@
         <w:annotationRef/>
       </w:r>
       <w:r>
-        <w:rPr>
-          <w:lang w:val="en-US"/>
-        </w:rPr>
-        <w:t>Copied from pdf</w:t>
+        <w:t>Format (</w:t>
+      </w:r>
+      <w:proofErr w:type="spellStart"/>
+      <w:r>
+        <w:t>table</w:t>
+      </w:r>
+      <w:proofErr w:type="spellEnd"/>
+      <w:r>
+        <w:t xml:space="preserve">?) </w:t>
+      </w:r>
+      <w:r>
+        <w:t>Thomas</w:t>
       </w:r>
     </w:p>
   </w:comment>
-  <w:comment w:id="1" w:author="Fbihack" w:date="2010-11-08T16:20:00Z" w:initials="F">
+  <w:comment w:id="1" w:author="Daniel Graziotin" w:date="2010-11-13T20:19:00Z" w:initials="DG">
     <w:p>
       <w:pPr>
         <w:pStyle w:val="CommentText"/>
-        <w:rPr>
-          <w:lang w:val="en-US"/>
-        </w:rPr>
       </w:pPr>
       <w:r>
         <w:rPr>
@@ -15764,11 +15824,72 @@
         <w:annotationRef/>
       </w:r>
       <w:r>
-        <w:rPr>
-          <w:lang w:val="en-US"/>
-        </w:rPr>
-        <w:t>This too</w:t>
-      </w:r>
+        <w:t>Format (</w:t>
+      </w:r>
+      <w:proofErr w:type="spellStart"/>
+      <w:r>
+        <w:t>table</w:t>
+      </w:r>
+      <w:proofErr w:type="spellEnd"/>
+      <w:r>
+        <w:t xml:space="preserve">?) </w:t>
+      </w:r>
+      <w:r>
+        <w:t>Thomas</w:t>
+      </w:r>
+    </w:p>
+  </w:comment>
+  <w:comment w:id="2" w:author="Daniel Graziotin" w:date="2010-11-13T20:19:00Z" w:initials="DG">
+    <w:p>
+      <w:pPr>
+        <w:pStyle w:val="CommentText"/>
+      </w:pPr>
+      <w:r>
+        <w:rPr>
+          <w:rStyle w:val="CommentReference"/>
+        </w:rPr>
+        <w:annotationRef/>
+      </w:r>
+      <w:proofErr w:type="spellStart"/>
+      <w:r>
+        <w:t>Rewrite</w:t>
+      </w:r>
+      <w:proofErr w:type="spellEnd"/>
+      <w:r>
+        <w:t xml:space="preserve"> in </w:t>
+      </w:r>
+      <w:proofErr w:type="spellStart"/>
+      <w:r>
+        <w:t>ano</w:t>
+      </w:r>
+      <w:r>
+        <w:t>ther</w:t>
+      </w:r>
+      <w:proofErr w:type="spellEnd"/>
+      <w:r>
+        <w:t xml:space="preserve"> </w:t>
+      </w:r>
+      <w:proofErr w:type="spellStart"/>
+      <w:r>
+        <w:t>form</w:t>
+      </w:r>
+      <w:proofErr w:type="spellEnd"/>
+      <w:r>
+        <w:t xml:space="preserve"> (</w:t>
+      </w:r>
+      <w:proofErr w:type="spellStart"/>
+      <w:r>
+        <w:t>copied</w:t>
+      </w:r>
+      <w:proofErr w:type="spellEnd"/>
+      <w:r>
+        <w:t xml:space="preserve"> from PDF) </w:t>
+      </w:r>
+      <w:proofErr w:type="gramStart"/>
+      <w:r>
+        <w:t>Thomas</w:t>
+      </w:r>
+      <w:proofErr w:type="gramEnd"/>
     </w:p>
   </w:comment>
   <w:comment w:id="3" w:author="Fbihack" w:date="2010-11-08T16:37:00Z" w:initials="F">
@@ -15793,13 +15914,10 @@
       </w:r>
     </w:p>
   </w:comment>
-  <w:comment w:id="4" w:author="Fbihack" w:date="2010-11-08T16:58:00Z" w:initials="F">
+  <w:comment w:id="4" w:author="Daniel Graziotin" w:date="2010-11-13T20:19:00Z" w:initials="DG">
     <w:p>
       <w:pPr>
         <w:pStyle w:val="CommentText"/>
-        <w:rPr>
-          <w:lang w:val="en-US"/>
-        </w:rPr>
       </w:pPr>
       <w:r>
         <w:rPr>
@@ -15808,34 +15926,14 @@
         <w:annotationRef/>
       </w:r>
       <w:r>
-        <w:rPr>
-          <w:lang w:val="en-US"/>
-        </w:rPr>
-        <w:t>MISSING</w:t>
-      </w:r>
-      <w:proofErr w:type="gramStart"/>
-      <w:r>
-        <w:rPr>
-          <w:lang w:val="en-US"/>
-        </w:rPr>
-        <w:t>:,</w:t>
-      </w:r>
-      <w:proofErr w:type="gramEnd"/>
-      <w:r>
-        <w:rPr>
-          <w:lang w:val="en-US"/>
-        </w:rPr>
-        <w:t xml:space="preserve"> MEASURES</w:t>
+        <w:t>Thomas</w:t>
       </w:r>
     </w:p>
   </w:comment>
-  <w:comment w:id="5" w:author="Fbihack" w:date="2010-11-08T16:59:00Z" w:initials="F">
+  <w:comment w:id="5" w:author="Daniel Graziotin" w:date="2010-11-13T20:19:00Z" w:initials="DG">
     <w:p>
       <w:pPr>
         <w:pStyle w:val="CommentText"/>
-        <w:rPr>
-          <w:lang w:val="en-US"/>
-        </w:rPr>
       </w:pPr>
       <w:r>
         <w:rPr>
@@ -15844,48 +15942,71 @@
         <w:annotationRef/>
       </w:r>
       <w:r>
-        <w:rPr>
-          <w:lang w:val="en-US"/>
-        </w:rPr>
-        <w:t>MISSING:</w:t>
-      </w:r>
-      <w:r>
-        <w:rPr>
-          <w:lang w:val="en-US"/>
-        </w:rPr>
-        <w:t xml:space="preserve"> TRAINING SET, TEST SET</w:t>
-      </w:r>
+        <w:t xml:space="preserve">Like </w:t>
+      </w:r>
+      <w:proofErr w:type="spellStart"/>
       <w:proofErr w:type="gramStart"/>
       <w:r>
-        <w:rPr>
-          <w:lang w:val="en-US"/>
-        </w:rPr>
-        <w:t>,</w:t>
-      </w:r>
-      <w:r>
-        <w:rPr>
-          <w:lang w:val="en-US"/>
-        </w:rPr>
-        <w:t xml:space="preserve"> ,</w:t>
-      </w:r>
+        <w:t>missing</w:t>
+      </w:r>
+      <w:proofErr w:type="spellEnd"/>
       <w:proofErr w:type="gramEnd"/>
       <w:r>
-        <w:rPr>
-          <w:lang w:val="en-US"/>
-        </w:rPr>
-        <w:t xml:space="preserve"> MEASURES</w:t>
+        <w:t xml:space="preserve"> </w:t>
+      </w:r>
+      <w:proofErr w:type="spellStart"/>
+      <w:r>
+        <w:t>values</w:t>
+      </w:r>
+      <w:proofErr w:type="spellEnd"/>
+      <w:r>
+        <w:t xml:space="preserve">? Using </w:t>
+      </w:r>
+      <w:proofErr w:type="spellStart"/>
+      <w:r>
+        <w:t>Weka’s</w:t>
+      </w:r>
+      <w:proofErr w:type="spellEnd"/>
+      <w:r>
+        <w:t xml:space="preserve"> </w:t>
+      </w:r>
+      <w:proofErr w:type="spellStart"/>
+      <w:r>
+        <w:t>filter</w:t>
+      </w:r>
+      <w:proofErr w:type="spellEnd"/>
+      <w:r>
+        <w:t xml:space="preserve"> for </w:t>
+      </w:r>
+      <w:proofErr w:type="spellStart"/>
+      <w:proofErr w:type="gramStart"/>
+      <w:r>
+        <w:t>missing</w:t>
+      </w:r>
+      <w:proofErr w:type="spellEnd"/>
+      <w:proofErr w:type="gramEnd"/>
+      <w:r>
+        <w:t xml:space="preserve"> </w:t>
+      </w:r>
+      <w:proofErr w:type="spellStart"/>
+      <w:r>
+        <w:t>values</w:t>
+      </w:r>
+      <w:proofErr w:type="spellEnd"/>
+      <w:r>
+        <w:t>?</w:t>
       </w:r>
     </w:p>
     <w:p>
       <w:pPr>
         <w:pStyle w:val="CommentText"/>
-        <w:rPr>
-          <w:lang w:val="en-US"/>
-        </w:rPr>
-      </w:pPr>
+      </w:pPr>
+      <w:r>
+        <w:t>Thomas</w:t>
+      </w:r>
     </w:p>
   </w:comment>
-  <w:comment w:id="6" w:author="Fbihack" w:date="2010-11-08T17:00:00Z" w:initials="F">
+  <w:comment w:id="7" w:author="Fbihack" w:date="2010-11-08T16:58:00Z" w:initials="F">
     <w:p>
       <w:pPr>
         <w:pStyle w:val="CommentText"/>
@@ -15903,17 +16024,28 @@
         <w:rPr>
           <w:lang w:val="en-US"/>
         </w:rPr>
-        <w:t>MISSING EXPLANATIONS</w:t>
+        <w:t>MISSING</w:t>
+      </w:r>
+      <w:proofErr w:type="gramStart"/>
+      <w:r>
+        <w:rPr>
+          <w:lang w:val="en-US"/>
+        </w:rPr>
+        <w:t>:,</w:t>
+      </w:r>
+      <w:proofErr w:type="gramEnd"/>
+      <w:r>
+        <w:rPr>
+          <w:lang w:val="en-US"/>
+        </w:rPr>
+        <w:t xml:space="preserve"> MEASURES</w:t>
       </w:r>
     </w:p>
   </w:comment>
-  <w:comment w:id="7" w:author="Fbihack" w:date="2010-11-08T17:09:00Z" w:initials="F">
+  <w:comment w:id="6" w:author="Daniel Graziotin" w:date="2010-11-13T20:20:00Z" w:initials="DG">
     <w:p>
       <w:pPr>
         <w:pStyle w:val="CommentText"/>
-        <w:rPr>
-          <w:lang w:val="en-US"/>
-        </w:rPr>
       </w:pPr>
       <w:r>
         <w:rPr>
@@ -15922,14 +16054,11 @@
         <w:annotationRef/>
       </w:r>
       <w:r>
-        <w:rPr>
-          <w:lang w:val="en-US"/>
-        </w:rPr>
-        <w:t>REVIEW</w:t>
+        <w:t>Thomas</w:t>
       </w:r>
     </w:p>
   </w:comment>
-  <w:comment w:id="8" w:author="Fbihack" w:date="2010-11-08T17:05:00Z" w:initials="F">
+  <w:comment w:id="8" w:author="Fbihack" w:date="2010-11-08T16:59:00Z" w:initials="F">
     <w:p>
       <w:pPr>
         <w:pStyle w:val="CommentText"/>
@@ -15947,17 +16076,48 @@
         <w:rPr>
           <w:lang w:val="en-US"/>
         </w:rPr>
-        <w:t>REVIEW</w:t>
-      </w:r>
+        <w:t>MISSING:</w:t>
+      </w:r>
+      <w:r>
+        <w:rPr>
+          <w:lang w:val="en-US"/>
+        </w:rPr>
+        <w:t xml:space="preserve"> TRAINING SET, TEST SET</w:t>
+      </w:r>
+      <w:proofErr w:type="gramStart"/>
+      <w:r>
+        <w:rPr>
+          <w:lang w:val="en-US"/>
+        </w:rPr>
+        <w:t>,</w:t>
+      </w:r>
+      <w:r>
+        <w:rPr>
+          <w:lang w:val="en-US"/>
+        </w:rPr>
+        <w:t xml:space="preserve"> ,</w:t>
+      </w:r>
+      <w:proofErr w:type="gramEnd"/>
+      <w:r>
+        <w:rPr>
+          <w:lang w:val="en-US"/>
+        </w:rPr>
+        <w:t xml:space="preserve"> MEASURES</w:t>
+      </w:r>
+    </w:p>
+    <w:p>
+      <w:pPr>
+        <w:pStyle w:val="CommentText"/>
+        <w:rPr>
+          <w:lang w:val="en-US"/>
+        </w:rPr>
+      </w:pPr>
     </w:p>
   </w:comment>
-  <w:comment w:id="9" w:author="Fbihack" w:date="2010-11-08T17:07:00Z" w:initials="F">
+  <w:comment w:id="9" w:author="Daniel Graziotin" w:date="2010-11-13T20:20:00Z" w:initials="DG">
     <w:p>
       <w:pPr>
         <w:pStyle w:val="CommentText"/>
-        <w:rPr>
-          <w:lang w:val="en-US"/>
-        </w:rPr>
       </w:pPr>
       <w:r>
         <w:rPr>
@@ -15966,14 +16126,11 @@
         <w:annotationRef/>
       </w:r>
       <w:r>
-        <w:rPr>
-          <w:lang w:val="en-US"/>
-        </w:rPr>
-        <w:t>REVIEW</w:t>
+        <w:t>Daniel</w:t>
       </w:r>
     </w:p>
   </w:comment>
-  <w:comment w:id="10" w:author="Fbihack" w:date="2010-11-08T17:06:00Z" w:initials="F">
+  <w:comment w:id="11" w:author="Fbihack" w:date="2010-11-08T17:00:00Z" w:initials="F">
     <w:p>
       <w:pPr>
         <w:pStyle w:val="CommentText"/>
@@ -15991,15 +16148,233 @@
         <w:rPr>
           <w:lang w:val="en-US"/>
         </w:rPr>
+        <w:t>MISSING EXPLANATIONS</w:t>
+      </w:r>
+    </w:p>
+  </w:comment>
+  <w:comment w:id="10" w:author="Daniel Graziotin" w:date="2010-11-13T20:20:00Z" w:initials="DG">
+    <w:p>
+      <w:pPr>
+        <w:pStyle w:val="CommentText"/>
+      </w:pPr>
+      <w:r>
+        <w:rPr>
+          <w:rStyle w:val="CommentReference"/>
+        </w:rPr>
+        <w:annotationRef/>
+      </w:r>
+      <w:r>
+        <w:t>Thomas</w:t>
+      </w:r>
+    </w:p>
+  </w:comment>
+  <w:comment w:id="12" w:author="Fbihack" w:date="2010-11-08T17:09:00Z" w:initials="F">
+    <w:p>
+      <w:pPr>
+        <w:pStyle w:val="CommentText"/>
+        <w:rPr>
+          <w:lang w:val="en-US"/>
+        </w:rPr>
+      </w:pPr>
+      <w:r>
+        <w:rPr>
+          <w:rStyle w:val="CommentReference"/>
+        </w:rPr>
+        <w:annotationRef/>
+      </w:r>
+      <w:r>
+        <w:rPr>
+          <w:lang w:val="en-US"/>
+        </w:rPr>
         <w:t>REVIEW</w:t>
+      </w:r>
+    </w:p>
+  </w:comment>
+  <w:comment w:id="13" w:author="Daniel Graziotin" w:date="2010-11-13T20:20:00Z" w:initials="DG">
+    <w:p>
+      <w:pPr>
+        <w:pStyle w:val="CommentText"/>
+      </w:pPr>
+      <w:r>
+        <w:rPr>
+          <w:rStyle w:val="CommentReference"/>
+        </w:rPr>
+        <w:annotationRef/>
+      </w:r>
+      <w:r>
+        <w:t>Daniel</w:t>
+      </w:r>
+    </w:p>
+  </w:comment>
+  <w:comment w:id="14" w:author="Fbihack" w:date="2010-11-08T17:05:00Z" w:initials="F">
+    <w:p>
+      <w:pPr>
+        <w:pStyle w:val="CommentText"/>
+        <w:rPr>
+          <w:lang w:val="en-US"/>
+        </w:rPr>
+      </w:pPr>
+      <w:r>
+        <w:rPr>
+          <w:rStyle w:val="CommentReference"/>
+        </w:rPr>
+        <w:annotationRef/>
+      </w:r>
+      <w:r>
+        <w:rPr>
+          <w:lang w:val="en-US"/>
+        </w:rPr>
+        <w:t>REVIEW</w:t>
+      </w:r>
+    </w:p>
+  </w:comment>
+  <w:comment w:id="15" w:author="Daniel Graziotin" w:date="2010-11-13T20:21:00Z" w:initials="DG">
+    <w:p>
+      <w:pPr>
+        <w:pStyle w:val="CommentText"/>
+      </w:pPr>
+      <w:r>
+        <w:rPr>
+          <w:rStyle w:val="CommentReference"/>
+        </w:rPr>
+        <w:annotationRef/>
+      </w:r>
+      <w:r>
+        <w:t>Daniel</w:t>
+      </w:r>
+    </w:p>
+  </w:comment>
+  <w:comment w:id="16" w:author="Fbihack" w:date="2010-11-08T17:07:00Z" w:initials="F">
+    <w:p>
+      <w:pPr>
+        <w:pStyle w:val="CommentText"/>
+        <w:rPr>
+          <w:lang w:val="en-US"/>
+        </w:rPr>
+      </w:pPr>
+      <w:r>
+        <w:rPr>
+          <w:rStyle w:val="CommentReference"/>
+        </w:rPr>
+        <w:annotationRef/>
+      </w:r>
+      <w:r>
+        <w:rPr>
+          <w:lang w:val="en-US"/>
+        </w:rPr>
+        <w:t>REVIEW</w:t>
+      </w:r>
+    </w:p>
+  </w:comment>
+  <w:comment w:id="17" w:author="Daniel Graziotin" w:date="2010-11-13T20:21:00Z" w:initials="DG">
+    <w:p>
+      <w:pPr>
+        <w:pStyle w:val="CommentText"/>
+      </w:pPr>
+      <w:r>
+        <w:rPr>
+          <w:rStyle w:val="CommentReference"/>
+        </w:rPr>
+        <w:annotationRef/>
+      </w:r>
+      <w:r>
+        <w:t>Daniel</w:t>
+      </w:r>
+    </w:p>
+  </w:comment>
+  <w:comment w:id="18" w:author="Fbihack" w:date="2010-11-08T17:06:00Z" w:initials="F">
+    <w:p>
+      <w:pPr>
+        <w:pStyle w:val="CommentText"/>
+        <w:rPr>
+          <w:lang w:val="en-US"/>
+        </w:rPr>
+      </w:pPr>
+      <w:r>
+        <w:rPr>
+          <w:rStyle w:val="CommentReference"/>
+        </w:rPr>
+        <w:annotationRef/>
+      </w:r>
+      <w:r>
+        <w:rPr>
+          <w:lang w:val="en-US"/>
+        </w:rPr>
+        <w:t>REVIEW</w:t>
+      </w:r>
+    </w:p>
+  </w:comment>
+  <w:comment w:id="19" w:author="Daniel Graziotin" w:date="2010-11-13T20:21:00Z" w:initials="DG">
+    <w:p>
+      <w:pPr>
+        <w:pStyle w:val="CommentText"/>
+      </w:pPr>
+      <w:r>
+        <w:rPr>
+          <w:rStyle w:val="CommentReference"/>
+        </w:rPr>
+        <w:annotationRef/>
+      </w:r>
+      <w:r>
+        <w:t>Daniel</w:t>
       </w:r>
     </w:p>
   </w:comment>
 </w:comments>
 </file>
 
+<file path=word/endnotes.xml><?xml version="1.0" encoding="utf-8"?>
+<w:endnotes xmlns:wpc="http://schemas.microsoft.com/office/word/2010/wordprocessingCanvas" xmlns:mo="http://schemas.microsoft.com/office/mac/office/2008/main" xmlns:mc="http://schemas.openxmlformats.org/markup-compatibility/2006" xmlns:mv="urn:schemas-microsoft-com:mac:vml" xmlns:o="urn:schemas-microsoft-com:office:office" xmlns:r="http://schemas.openxmlformats.org/officeDocument/2006/relationships" xmlns:m="http://schemas.openxmlformats.org/officeDocument/2006/math" xmlns:v="urn:schemas-microsoft-com:vml" xmlns:wp14="http://schemas.microsoft.com/office/word/2010/wordprocessingDrawing" xmlns:wp="http://schemas.openxmlformats.org/drawingml/2006/wordprocessingDrawing" xmlns:w10="urn:schemas-microsoft-com:office:word" xmlns:w="http://schemas.openxmlformats.org/wordprocessingml/2006/main" xmlns:w14="http://schemas.microsoft.com/office/word/2010/wordml" xmlns:wpg="http://schemas.microsoft.com/office/word/2010/wordprocessingGroup" xmlns:wpi="http://schemas.microsoft.com/office/word/2010/wordprocessingInk" xmlns:wne="http://schemas.microsoft.com/office/word/2006/wordml" xmlns:wps="http://schemas.microsoft.com/office/word/2010/wordprocessingShape" mc:Ignorable="w14 wp14 mv">
+  <w:endnote w:type="separator" w:id="-1">
+    <w:p>
+      <w:pPr>
+        <w:spacing w:after="0" w:line="240" w:lineRule="auto"/>
+      </w:pPr>
+      <w:r>
+        <w:separator/>
+      </w:r>
+    </w:p>
+  </w:endnote>
+  <w:endnote w:type="continuationSeparator" w:id="0">
+    <w:p>
+      <w:pPr>
+        <w:spacing w:after="0" w:line="240" w:lineRule="auto"/>
+      </w:pPr>
+      <w:r>
+        <w:continuationSeparator/>
+      </w:r>
+    </w:p>
+  </w:endnote>
+</w:endnotes>
+</file>
+
+<file path=word/footnotes.xml><?xml version="1.0" encoding="utf-8"?>
+<w:footnotes xmlns:wpc="http://schemas.microsoft.com/office/word/2010/wordprocessingCanvas" xmlns:mo="http://schemas.microsoft.com/office/mac/office/2008/main" xmlns:mc="http://schemas.openxmlformats.org/markup-compatibility/2006" xmlns:mv="urn:schemas-microsoft-com:mac:vml" xmlns:o="urn:schemas-microsoft-com:office:office" xmlns:r="http://schemas.openxmlformats.org/officeDocument/2006/relationships" xmlns:m="http://schemas.openxmlformats.org/officeDocument/2006/math" xmlns:v="urn:schemas-microsoft-com:vml" xmlns:wp14="http://schemas.microsoft.com/office/word/2010/wordprocessingDrawing" xmlns:wp="http://schemas.openxmlformats.org/drawingml/2006/wordprocessingDrawing" xmlns:w10="urn:schemas-microsoft-com:office:word" xmlns:w="http://schemas.openxmlformats.org/wordprocessingml/2006/main" xmlns:w14="http://schemas.microsoft.com/office/word/2010/wordml" xmlns:wpg="http://schemas.microsoft.com/office/word/2010/wordprocessingGroup" xmlns:wpi="http://schemas.microsoft.com/office/word/2010/wordprocessingInk" xmlns:wne="http://schemas.microsoft.com/office/word/2006/wordml" xmlns:wps="http://schemas.microsoft.com/office/word/2010/wordprocessingShape" mc:Ignorable="w14 wp14 mv">
+  <w:footnote w:type="separator" w:id="-1">
+    <w:p>
+      <w:pPr>
+        <w:spacing w:after="0" w:line="240" w:lineRule="auto"/>
+      </w:pPr>
+      <w:r>
+        <w:separator/>
+      </w:r>
+    </w:p>
+  </w:footnote>
+  <w:footnote w:type="continuationSeparator" w:id="0">
+    <w:p>
+      <w:pPr>
+        <w:spacing w:after="0" w:line="240" w:lineRule="auto"/>
+      </w:pPr>
+      <w:r>
+        <w:continuationSeparator/>
+      </w:r>
+    </w:p>
+  </w:footnote>
+</w:footnotes>
+</file>
+
 <file path=word/numbering.xml><?xml version="1.0" encoding="utf-8"?>
-<w:numbering xmlns:wpc="http://schemas.microsoft.com/office/word/2010/wordprocessingCanvas" xmlns:mc="http://schemas.openxmlformats.org/markup-compatibility/2006" xmlns:o="urn:schemas-microsoft-com:office:office" xmlns:r="http://schemas.openxmlformats.org/officeDocument/2006/relationships" xmlns:m="http://schemas.openxmlformats.org/officeDocument/2006/math" xmlns:v="urn:schemas-microsoft-com:vml" xmlns:wp14="http://schemas.microsoft.com/office/word/2010/wordprocessingDrawing" xmlns:wp="http://schemas.openxmlformats.org/drawingml/2006/wordprocessingDrawing" xmlns:w10="urn:schemas-microsoft-com:office:word" xmlns:w="http://schemas.openxmlformats.org/wordprocessingml/2006/main" xmlns:w14="http://schemas.microsoft.com/office/word/2010/wordml" xmlns:wpg="http://schemas.microsoft.com/office/word/2010/wordprocessingGroup" xmlns:wpi="http://schemas.microsoft.com/office/word/2010/wordprocessingInk" xmlns:wne="http://schemas.microsoft.com/office/word/2006/wordml" xmlns:wps="http://schemas.microsoft.com/office/word/2010/wordprocessingShape" mc:Ignorable="w14 wp14">
+<w:numbering xmlns:wpc="http://schemas.microsoft.com/office/word/2010/wordprocessingCanvas" xmlns:mo="http://schemas.microsoft.com/office/mac/office/2008/main" xmlns:mc="http://schemas.openxmlformats.org/markup-compatibility/2006" xmlns:mv="urn:schemas-microsoft-com:mac:vml" xmlns:o="urn:schemas-microsoft-com:office:office" xmlns:r="http://schemas.openxmlformats.org/officeDocument/2006/relationships" xmlns:m="http://schemas.openxmlformats.org/officeDocument/2006/math" xmlns:v="urn:schemas-microsoft-com:vml" xmlns:wp14="http://schemas.microsoft.com/office/word/2010/wordprocessingDrawing" xmlns:wp="http://schemas.openxmlformats.org/drawingml/2006/wordprocessingDrawing" xmlns:w10="urn:schemas-microsoft-com:office:word" xmlns:w="http://schemas.openxmlformats.org/wordprocessingml/2006/main" xmlns:w14="http://schemas.microsoft.com/office/word/2010/wordml" xmlns:wpg="http://schemas.microsoft.com/office/word/2010/wordprocessingGroup" xmlns:wpi="http://schemas.microsoft.com/office/word/2010/wordprocessingInk" xmlns:wne="http://schemas.microsoft.com/office/word/2006/wordml" xmlns:wps="http://schemas.microsoft.com/office/word/2010/wordprocessingShape" mc:Ignorable="w14 wp14 mv">
   <w:abstractNum w:abstractNumId="0">
     <w:nsid w:val="17E866FC"/>
     <w:multiLevelType w:val="hybridMultilevel"/>
@@ -17091,7 +17466,7 @@
       </w:pPr>
     </w:pPrDefault>
   </w:docDefaults>
-  <w:latentStyles w:defLockedState="0" w:defUIPriority="99" w:defSemiHidden="1" w:defUnhideWhenUsed="1" w:defQFormat="0" w:count="267">
+  <w:latentStyles w:defLockedState="0" w:defUIPriority="99" w:defSemiHidden="1" w:defUnhideWhenUsed="1" w:defQFormat="0" w:count="276">
     <w:lsdException w:name="Normal" w:semiHidden="0" w:uiPriority="0" w:unhideWhenUsed="0" w:qFormat="1"/>
     <w:lsdException w:name="heading 1" w:semiHidden="0" w:uiPriority="9" w:unhideWhenUsed="0" w:qFormat="1"/>
     <w:lsdException w:name="heading 2" w:uiPriority="9" w:qFormat="1"/>
@@ -17858,11 +18233,55 @@
       <w:szCs w:val="21"/>
     </w:rPr>
   </w:style>
+  <w:style w:type="paragraph" w:styleId="Header">
+    <w:name w:val="header"/>
+    <w:basedOn w:val="Normal"/>
+    <w:link w:val="HeaderChar"/>
+    <w:uiPriority w:val="99"/>
+    <w:unhideWhenUsed/>
+    <w:rsid w:val="00430D31"/>
+    <w:pPr>
+      <w:tabs>
+        <w:tab w:val="center" w:pos="4153"/>
+        <w:tab w:val="right" w:pos="8306"/>
+      </w:tabs>
+      <w:spacing w:after="0" w:line="240" w:lineRule="auto"/>
+    </w:pPr>
+  </w:style>
+  <w:style w:type="character" w:customStyle="1" w:styleId="HeaderChar">
+    <w:name w:val="Header Char"/>
+    <w:basedOn w:val="DefaultParagraphFont"/>
+    <w:link w:val="Header"/>
+    <w:uiPriority w:val="99"/>
+    <w:rsid w:val="00430D31"/>
+  </w:style>
+  <w:style w:type="paragraph" w:styleId="Footer">
+    <w:name w:val="footer"/>
+    <w:basedOn w:val="Normal"/>
+    <w:link w:val="FooterChar"/>
+    <w:uiPriority w:val="99"/>
+    <w:unhideWhenUsed/>
+    <w:rsid w:val="00430D31"/>
+    <w:pPr>
+      <w:tabs>
+        <w:tab w:val="center" w:pos="4153"/>
+        <w:tab w:val="right" w:pos="8306"/>
+      </w:tabs>
+      <w:spacing w:after="0" w:line="240" w:lineRule="auto"/>
+    </w:pPr>
+  </w:style>
+  <w:style w:type="character" w:customStyle="1" w:styleId="FooterChar">
+    <w:name w:val="Footer Char"/>
+    <w:basedOn w:val="DefaultParagraphFont"/>
+    <w:link w:val="Footer"/>
+    <w:uiPriority w:val="99"/>
+    <w:rsid w:val="00430D31"/>
+  </w:style>
 </w:styles>
 </file>
 
 <file path=word/stylesWithEffects.xml><?xml version="1.0" encoding="utf-8"?>
-<w:styles xmlns:wpc="http://schemas.microsoft.com/office/word/2010/wordprocessingCanvas" xmlns:mc="http://schemas.openxmlformats.org/markup-compatibility/2006" xmlns:o="urn:schemas-microsoft-com:office:office" xmlns:r="http://schemas.openxmlformats.org/officeDocument/2006/relationships" xmlns:m="http://schemas.openxmlformats.org/officeDocument/2006/math" xmlns:v="urn:schemas-microsoft-com:vml" xmlns:wp14="http://schemas.microsoft.com/office/word/2010/wordprocessingDrawing" xmlns:wp="http://schemas.openxmlformats.org/drawingml/2006/wordprocessingDrawing" xmlns:w10="urn:schemas-microsoft-com:office:word" xmlns:w="http://schemas.openxmlformats.org/wordprocessingml/2006/main" xmlns:w14="http://schemas.microsoft.com/office/word/2010/wordml" xmlns:wpg="http://schemas.microsoft.com/office/word/2010/wordprocessingGroup" xmlns:wpi="http://schemas.microsoft.com/office/word/2010/wordprocessingInk" xmlns:wne="http://schemas.microsoft.com/office/word/2006/wordml" xmlns:wps="http://schemas.microsoft.com/office/word/2010/wordprocessingShape" mc:Ignorable="w14 wp14">
+<w:styles xmlns:wpc="http://schemas.microsoft.com/office/word/2010/wordprocessingCanvas" xmlns:mo="http://schemas.microsoft.com/office/mac/office/2008/main" xmlns:mc="http://schemas.openxmlformats.org/markup-compatibility/2006" xmlns:mv="urn:schemas-microsoft-com:mac:vml" xmlns:o="urn:schemas-microsoft-com:office:office" xmlns:r="http://schemas.openxmlformats.org/officeDocument/2006/relationships" xmlns:m="http://schemas.openxmlformats.org/officeDocument/2006/math" xmlns:v="urn:schemas-microsoft-com:vml" xmlns:wp14="http://schemas.microsoft.com/office/word/2010/wordprocessingDrawing" xmlns:wp="http://schemas.openxmlformats.org/drawingml/2006/wordprocessingDrawing" xmlns:w10="urn:schemas-microsoft-com:office:word" xmlns:w="http://schemas.openxmlformats.org/wordprocessingml/2006/main" xmlns:w14="http://schemas.microsoft.com/office/word/2010/wordml" xmlns:wpg="http://schemas.microsoft.com/office/word/2010/wordprocessingGroup" xmlns:wpi="http://schemas.microsoft.com/office/word/2010/wordprocessingInk" xmlns:wne="http://schemas.microsoft.com/office/word/2006/wordml" xmlns:wps="http://schemas.microsoft.com/office/word/2010/wordprocessingShape" mc:Ignorable="w14 wp14 mv">
   <w:docDefaults>
     <w:rPrDefault>
       <w:rPr>
@@ -17878,7 +18297,7 @@
       </w:pPr>
     </w:pPrDefault>
   </w:docDefaults>
-  <w:latentStyles w:defLockedState="0" w:defUIPriority="99" w:defSemiHidden="1" w:defUnhideWhenUsed="1" w:defQFormat="0" w:count="267">
+  <w:latentStyles w:defLockedState="0" w:defUIPriority="99" w:defSemiHidden="1" w:defUnhideWhenUsed="1" w:defQFormat="0" w:count="276">
     <w:lsdException w:name="Normal" w:semiHidden="0" w:uiPriority="0" w:unhideWhenUsed="0" w:qFormat="1"/>
     <w:lsdException w:name="heading 1" w:semiHidden="0" w:uiPriority="9" w:unhideWhenUsed="0" w:qFormat="1"/>
     <w:lsdException w:name="heading 2" w:uiPriority="9" w:qFormat="1"/>
@@ -18250,7 +18669,7 @@
 <file path=word/charts/chart1.xml><?xml version="1.0" encoding="utf-8"?>
 <c:chartSpace xmlns:c="http://schemas.openxmlformats.org/drawingml/2006/chart" xmlns:a="http://schemas.openxmlformats.org/drawingml/2006/main" xmlns:r="http://schemas.openxmlformats.org/officeDocument/2006/relationships">
   <c:date1904 val="0"/>
-  <c:lang val="it-IT"/>
+  <c:lang val="en-US"/>
   <c:roundedCorners val="0"/>
   <mc:AlternateContent xmlns:mc="http://schemas.openxmlformats.org/markup-compatibility/2006">
     <mc:Choice xmlns:c14="http://schemas.microsoft.com/office/drawing/2007/8/2/chart" Requires="c14">
@@ -18277,6 +18696,7 @@
           </a:p>
         </c:rich>
       </c:tx>
+      <c:layout/>
       <c:overlay val="1"/>
     </c:title>
     <c:autoTitleDeleted val="0"/>
@@ -18286,10 +18706,10 @@
           <c:layoutTarget val="inner"/>
           <c:xMode val="edge"/>
           <c:yMode val="edge"/>
-          <c:x val="6.9131887067209394E-2"/>
-          <c:y val="4.4736842105263179E-2"/>
-          <c:w val="0.92443802473593872"/>
-          <c:h val="0.7921052631578952"/>
+          <c:x val="0.0691318870672094"/>
+          <c:y val="0.0447368421052632"/>
+          <c:w val="0.924438024735938"/>
+          <c:h val="0.792105263157895"/>
         </c:manualLayout>
       </c:layout>
       <c:barChart>
@@ -18328,10 +18748,10 @@
                   <c:formatCode>General</c:formatCode>
                   <c:ptCount val="6"/>
                   <c:pt idx="0">
-                    <c:v>13</c:v>
+                    <c:v>13.0</c:v>
                   </c:pt>
                   <c:pt idx="1">
-                    <c:v>13</c:v>
+                    <c:v>13.0</c:v>
                   </c:pt>
                   <c:pt idx="2">
                     <c:v>25.5</c:v>
@@ -18343,7 +18763,7 @@
                     <c:v>27.75</c:v>
                   </c:pt>
                   <c:pt idx="5">
-                    <c:v>13</c:v>
+                    <c:v>13.0</c:v>
                   </c:pt>
                 </c:numCache>
               </c:numRef>
@@ -18364,7 +18784,7 @@
                 <c:formatCode>General</c:formatCode>
                 <c:ptCount val="1"/>
                 <c:pt idx="0">
-                  <c:v>2</c:v>
+                  <c:v>2.0</c:v>
                 </c:pt>
               </c:numCache>
             </c:numRef>
@@ -18401,7 +18821,7 @@
                 <c:formatCode>General</c:formatCode>
                 <c:ptCount val="1"/>
                 <c:pt idx="0">
-                  <c:v>2</c:v>
+                  <c:v>2.0</c:v>
                 </c:pt>
               </c:numCache>
             </c:numRef>
@@ -18457,7 +18877,7 @@
                     <c:v>27.75</c:v>
                   </c:pt>
                   <c:pt idx="5">
-                    <c:v>24</c:v>
+                    <c:v>24.0</c:v>
                   </c:pt>
                 </c:numCache>
               </c:numRef>
@@ -18478,7 +18898,7 @@
                 <c:formatCode>General</c:formatCode>
                 <c:ptCount val="1"/>
                 <c:pt idx="0">
-                  <c:v>3</c:v>
+                  <c:v>3.0</c:v>
                 </c:pt>
               </c:numCache>
             </c:numRef>
@@ -18494,8 +18914,8 @@
         </c:dLbls>
         <c:gapWidth val="150"/>
         <c:overlap val="100"/>
-        <c:axId val="230431232"/>
-        <c:axId val="73474624"/>
+        <c:axId val="477489576"/>
+        <c:axId val="477494456"/>
       </c:barChart>
       <c:lineChart>
         <c:grouping val="standard"/>
@@ -18569,7 +18989,7 @@
                 <c:formatCode>General</c:formatCode>
                 <c:ptCount val="1"/>
                 <c:pt idx="0">
-                  <c:v>50</c:v>
+                  <c:v>50.0</c:v>
                 </c:pt>
               </c:numCache>
             </c:numRef>
@@ -18586,11 +19006,11 @@
         </c:dLbls>
         <c:marker val="1"/>
         <c:smooth val="0"/>
-        <c:axId val="230431232"/>
-        <c:axId val="73474624"/>
+        <c:axId val="477489576"/>
+        <c:axId val="477494456"/>
       </c:lineChart>
       <c:catAx>
-        <c:axId val="230431232"/>
+        <c:axId val="477489576"/>
         <c:scaling>
           <c:orientation val="minMax"/>
         </c:scaling>
@@ -18622,10 +19042,10 @@
                 <a:cs typeface="Arial"/>
               </a:defRPr>
             </a:pPr>
-            <a:endParaRPr lang="it-IT"/>
+            <a:endParaRPr lang="en-US"/>
           </a:p>
         </c:txPr>
-        <c:crossAx val="73474624"/>
+        <c:crossAx val="477494456"/>
         <c:crosses val="autoZero"/>
         <c:auto val="1"/>
         <c:lblAlgn val="ctr"/>
@@ -18635,7 +19055,7 @@
         <c:noMultiLvlLbl val="0"/>
       </c:catAx>
       <c:valAx>
-        <c:axId val="73474624"/>
+        <c:axId val="477494456"/>
         <c:scaling>
           <c:orientation val="minMax"/>
         </c:scaling>
@@ -18667,10 +19087,10 @@
                 <a:cs typeface="Arial"/>
               </a:defRPr>
             </a:pPr>
-            <a:endParaRPr lang="it-IT"/>
+            <a:endParaRPr lang="en-US"/>
           </a:p>
         </c:txPr>
-        <c:crossAx val="230431232"/>
+        <c:crossAx val="477489576"/>
         <c:crosses val="autoZero"/>
         <c:crossBetween val="between"/>
       </c:valAx>
@@ -18699,10 +19119,10 @@
         <c:manualLayout>
           <c:xMode val="edge"/>
           <c:yMode val="edge"/>
-          <c:x val="0.39228326614881637"/>
-          <c:y val="0.92368421052631622"/>
-          <c:w val="0.28938929469994673"/>
-          <c:h val="6.0526315789473685E-2"/>
+          <c:x val="0.392283266148816"/>
+          <c:y val="0.923684210526316"/>
+          <c:w val="0.289389294699947"/>
+          <c:h val="0.0605263157894737"/>
         </c:manualLayout>
       </c:layout>
       <c:overlay val="0"/>
@@ -18728,7 +19148,7 @@
               <a:cs typeface="Arial"/>
             </a:defRPr>
           </a:pPr>
-          <a:endParaRPr lang="it-IT"/>
+          <a:endParaRPr lang="en-US"/>
         </a:p>
       </c:txPr>
     </c:legend>
@@ -18758,7 +19178,7 @@
           <a:cs typeface="Arial"/>
         </a:defRPr>
       </a:pPr>
-      <a:endParaRPr lang="it-IT"/>
+      <a:endParaRPr lang="en-US"/>
     </a:p>
   </c:txPr>
   <c:externalData r:id="rId1">
@@ -18770,7 +19190,7 @@
 <file path=word/charts/chart2.xml><?xml version="1.0" encoding="utf-8"?>
 <c:chartSpace xmlns:c="http://schemas.openxmlformats.org/drawingml/2006/chart" xmlns:a="http://schemas.openxmlformats.org/drawingml/2006/main" xmlns:r="http://schemas.openxmlformats.org/officeDocument/2006/relationships">
   <c:date1904 val="0"/>
-  <c:lang val="it-IT"/>
+  <c:lang val="en-US"/>
   <c:roundedCorners val="0"/>
   <mc:AlternateContent xmlns:mc="http://schemas.openxmlformats.org/markup-compatibility/2006">
     <mc:Choice xmlns:c14="http://schemas.microsoft.com/office/drawing/2007/8/2/chart" Requires="c14">
@@ -18797,6 +19217,7 @@
           </a:p>
         </c:rich>
       </c:tx>
+      <c:layout/>
       <c:overlay val="1"/>
     </c:title>
     <c:autoTitleDeleted val="0"/>
@@ -18806,10 +19227,10 @@
           <c:layoutTarget val="inner"/>
           <c:xMode val="edge"/>
           <c:yMode val="edge"/>
-          <c:x val="8.4995389089877402E-2"/>
-          <c:y val="5.2323338672281894E-2"/>
-          <c:w val="0.92443802473593872"/>
-          <c:h val="0.7921052631578952"/>
+          <c:x val="0.0849953890898774"/>
+          <c:y val="0.0523233386722819"/>
+          <c:w val="0.924438024735938"/>
+          <c:h val="0.792105263157895"/>
         </c:manualLayout>
       </c:layout>
       <c:barChart>
@@ -18848,10 +19269,10 @@
                   <c:formatCode>General</c:formatCode>
                   <c:ptCount val="6"/>
                   <c:pt idx="0">
-                    <c:v>13</c:v>
+                    <c:v>13.0</c:v>
                   </c:pt>
                   <c:pt idx="1">
-                    <c:v>13</c:v>
+                    <c:v>13.0</c:v>
                   </c:pt>
                   <c:pt idx="2">
                     <c:v>25.5</c:v>
@@ -18863,7 +19284,7 @@
                     <c:v>27.75</c:v>
                   </c:pt>
                   <c:pt idx="5">
-                    <c:v>13</c:v>
+                    <c:v>13.0</c:v>
                   </c:pt>
                 </c:numCache>
               </c:numRef>
@@ -18884,7 +19305,7 @@
                 <c:formatCode>General</c:formatCode>
                 <c:ptCount val="1"/>
                 <c:pt idx="0">
-                  <c:v>500</c:v>
+                  <c:v>500.0</c:v>
                 </c:pt>
               </c:numCache>
             </c:numRef>
@@ -18921,7 +19342,7 @@
                 <c:formatCode>General</c:formatCode>
                 <c:ptCount val="1"/>
                 <c:pt idx="0">
-                  <c:v>500</c:v>
+                  <c:v>500.0</c:v>
                 </c:pt>
               </c:numCache>
             </c:numRef>
@@ -18977,7 +19398,7 @@
                     <c:v>27.75</c:v>
                   </c:pt>
                   <c:pt idx="5">
-                    <c:v>24</c:v>
+                    <c:v>24.0</c:v>
                   </c:pt>
                 </c:numCache>
               </c:numRef>
@@ -18998,7 +19419,7 @@
                 <c:formatCode>General</c:formatCode>
                 <c:ptCount val="1"/>
                 <c:pt idx="0">
-                  <c:v>750</c:v>
+                  <c:v>750.0</c:v>
                 </c:pt>
               </c:numCache>
             </c:numRef>
@@ -19014,8 +19435,8 @@
         </c:dLbls>
         <c:gapWidth val="150"/>
         <c:overlap val="100"/>
-        <c:axId val="221930496"/>
-        <c:axId val="174282368"/>
+        <c:axId val="477576632"/>
+        <c:axId val="477581512"/>
       </c:barChart>
       <c:lineChart>
         <c:grouping val="standard"/>
@@ -19089,7 +19510,7 @@
                 <c:formatCode>General</c:formatCode>
                 <c:ptCount val="1"/>
                 <c:pt idx="0">
-                  <c:v>12500</c:v>
+                  <c:v>12500.0</c:v>
                 </c:pt>
               </c:numCache>
             </c:numRef>
@@ -19106,11 +19527,11 @@
         </c:dLbls>
         <c:marker val="1"/>
         <c:smooth val="0"/>
-        <c:axId val="221930496"/>
-        <c:axId val="174282368"/>
+        <c:axId val="477576632"/>
+        <c:axId val="477581512"/>
       </c:lineChart>
       <c:catAx>
-        <c:axId val="221930496"/>
+        <c:axId val="477576632"/>
         <c:scaling>
           <c:orientation val="minMax"/>
         </c:scaling>
@@ -19142,10 +19563,10 @@
                 <a:cs typeface="Arial"/>
               </a:defRPr>
             </a:pPr>
-            <a:endParaRPr lang="it-IT"/>
+            <a:endParaRPr lang="en-US"/>
           </a:p>
         </c:txPr>
-        <c:crossAx val="174282368"/>
+        <c:crossAx val="477581512"/>
         <c:crosses val="autoZero"/>
         <c:auto val="1"/>
         <c:lblAlgn val="ctr"/>
@@ -19155,9 +19576,9 @@
         <c:noMultiLvlLbl val="0"/>
       </c:catAx>
       <c:valAx>
-        <c:axId val="174282368"/>
+        <c:axId val="477581512"/>
         <c:scaling>
-          <c:logBase val="2"/>
+          <c:logBase val="2.0"/>
           <c:orientation val="minMax"/>
         </c:scaling>
         <c:delete val="0"/>
@@ -19188,10 +19609,10 @@
                 <a:cs typeface="Arial"/>
               </a:defRPr>
             </a:pPr>
-            <a:endParaRPr lang="it-IT"/>
+            <a:endParaRPr lang="en-US"/>
           </a:p>
         </c:txPr>
-        <c:crossAx val="221930496"/>
+        <c:crossAx val="477576632"/>
         <c:crosses val="autoZero"/>
         <c:crossBetween val="between"/>
       </c:valAx>
@@ -19228,7 +19649,7 @@
           <a:cs typeface="Arial"/>
         </a:defRPr>
       </a:pPr>
-      <a:endParaRPr lang="it-IT"/>
+      <a:endParaRPr lang="en-US"/>
     </a:p>
   </c:txPr>
   <c:externalData r:id="rId1">
@@ -19240,7 +19661,7 @@
 <file path=word/charts/chart3.xml><?xml version="1.0" encoding="utf-8"?>
 <c:chartSpace xmlns:c="http://schemas.openxmlformats.org/drawingml/2006/chart" xmlns:a="http://schemas.openxmlformats.org/drawingml/2006/main" xmlns:r="http://schemas.openxmlformats.org/officeDocument/2006/relationships">
   <c:date1904 val="0"/>
-  <c:lang val="it-IT"/>
+  <c:lang val="en-US"/>
   <c:roundedCorners val="0"/>
   <mc:AlternateContent xmlns:mc="http://schemas.openxmlformats.org/markup-compatibility/2006">
     <mc:Choice xmlns:c14="http://schemas.microsoft.com/office/drawing/2007/8/2/chart" Requires="c14">
@@ -19258,10 +19679,10 @@
           <c:layoutTarget val="inner"/>
           <c:xMode val="edge"/>
           <c:yMode val="edge"/>
-          <c:x val="6.913188706720938E-2"/>
-          <c:y val="4.4736842105263172E-2"/>
-          <c:w val="0.92443802473593872"/>
-          <c:h val="0.7921052631578952"/>
+          <c:x val="0.0691318870672094"/>
+          <c:y val="0.0447368421052632"/>
+          <c:w val="0.924438024735938"/>
+          <c:h val="0.792105263157895"/>
         </c:manualLayout>
       </c:layout>
       <c:barChart>
@@ -19300,10 +19721,10 @@
                   <c:formatCode>General</c:formatCode>
                   <c:ptCount val="6"/>
                   <c:pt idx="0">
-                    <c:v>13</c:v>
+                    <c:v>13.0</c:v>
                   </c:pt>
                   <c:pt idx="1">
-                    <c:v>13</c:v>
+                    <c:v>13.0</c:v>
                   </c:pt>
                   <c:pt idx="2">
                     <c:v>25.5</c:v>
@@ -19315,7 +19736,7 @@
                     <c:v>27.75</c:v>
                   </c:pt>
                   <c:pt idx="5">
-                    <c:v>13</c:v>
+                    <c:v>13.0</c:v>
                   </c:pt>
                 </c:numCache>
               </c:numRef>
@@ -19350,10 +19771,10 @@
                 <c:formatCode>General</c:formatCode>
                 <c:ptCount val="2"/>
                 <c:pt idx="0">
-                  <c:v>9</c:v>
+                  <c:v>9.0</c:v>
                 </c:pt>
                 <c:pt idx="1">
-                  <c:v>40</c:v>
+                  <c:v>40.0</c:v>
                 </c:pt>
               </c:numCache>
             </c:numRef>
@@ -19404,10 +19825,10 @@
                 <c:formatCode>General</c:formatCode>
                 <c:ptCount val="2"/>
                 <c:pt idx="0">
-                  <c:v>1</c:v>
+                  <c:v>1.0</c:v>
                 </c:pt>
                 <c:pt idx="1">
-                  <c:v>0</c:v>
+                  <c:v>0.0</c:v>
                 </c:pt>
               </c:numCache>
             </c:numRef>
@@ -19463,7 +19884,7 @@
                     <c:v>27.75</c:v>
                   </c:pt>
                   <c:pt idx="5">
-                    <c:v>24</c:v>
+                    <c:v>24.0</c:v>
                   </c:pt>
                 </c:numCache>
               </c:numRef>
@@ -19498,10 +19919,10 @@
                 <c:formatCode>General</c:formatCode>
                 <c:ptCount val="2"/>
                 <c:pt idx="0">
-                  <c:v>2</c:v>
+                  <c:v>2.0</c:v>
                 </c:pt>
                 <c:pt idx="1">
-                  <c:v>5</c:v>
+                  <c:v>5.0</c:v>
                 </c:pt>
               </c:numCache>
             </c:numRef>
@@ -19517,8 +19938,8 @@
         </c:dLbls>
         <c:gapWidth val="150"/>
         <c:overlap val="100"/>
-        <c:axId val="221931520"/>
-        <c:axId val="174284096"/>
+        <c:axId val="477635432"/>
+        <c:axId val="477640328"/>
       </c:barChart>
       <c:lineChart>
         <c:grouping val="standard"/>
@@ -19554,10 +19975,10 @@
                 <c:formatCode>General</c:formatCode>
                 <c:ptCount val="2"/>
                 <c:pt idx="0">
-                  <c:v>1</c:v>
+                  <c:v>1.0</c:v>
                 </c:pt>
                 <c:pt idx="1">
-                  <c:v>1</c:v>
+                  <c:v>1.0</c:v>
                 </c:pt>
               </c:numCache>
             </c:numRef>
@@ -19598,7 +20019,7 @@
                   <c:v>#N/A</c:v>
                 </c:pt>
                 <c:pt idx="1">
-                  <c:v>99</c:v>
+                  <c:v>99.0</c:v>
                 </c:pt>
               </c:numCache>
             </c:numRef>
@@ -19615,11 +20036,11 @@
         </c:dLbls>
         <c:marker val="1"/>
         <c:smooth val="0"/>
-        <c:axId val="221931520"/>
-        <c:axId val="174284096"/>
+        <c:axId val="477635432"/>
+        <c:axId val="477640328"/>
       </c:lineChart>
       <c:catAx>
-        <c:axId val="221931520"/>
+        <c:axId val="477635432"/>
         <c:scaling>
           <c:orientation val="minMax"/>
         </c:scaling>
@@ -19651,10 +20072,10 @@
                 <a:cs typeface="Arial"/>
               </a:defRPr>
             </a:pPr>
-            <a:endParaRPr lang="it-IT"/>
+            <a:endParaRPr lang="en-US"/>
           </a:p>
         </c:txPr>
-        <c:crossAx val="174284096"/>
+        <c:crossAx val="477640328"/>
         <c:crosses val="autoZero"/>
         <c:auto val="1"/>
         <c:lblAlgn val="ctr"/>
@@ -19664,7 +20085,7 @@
         <c:noMultiLvlLbl val="0"/>
       </c:catAx>
       <c:valAx>
-        <c:axId val="174284096"/>
+        <c:axId val="477640328"/>
         <c:scaling>
           <c:orientation val="minMax"/>
         </c:scaling>
@@ -19696,13 +20117,13 @@
                 <a:cs typeface="Arial"/>
               </a:defRPr>
             </a:pPr>
-            <a:endParaRPr lang="it-IT"/>
+            <a:endParaRPr lang="en-US"/>
           </a:p>
         </c:txPr>
-        <c:crossAx val="221931520"/>
+        <c:crossAx val="477635432"/>
         <c:crosses val="autoZero"/>
         <c:crossBetween val="between"/>
-        <c:majorUnit val="10"/>
+        <c:majorUnit val="10.0"/>
       </c:valAx>
       <c:spPr>
         <a:noFill/>
@@ -19729,10 +20150,10 @@
         <c:manualLayout>
           <c:xMode val="edge"/>
           <c:yMode val="edge"/>
-          <c:x val="0.39228326614881637"/>
-          <c:y val="0.92368421052631622"/>
-          <c:w val="0.28938929469994673"/>
-          <c:h val="6.0526315789473685E-2"/>
+          <c:x val="0.392283266148816"/>
+          <c:y val="0.923684210526316"/>
+          <c:w val="0.289389294699947"/>
+          <c:h val="0.0605263157894737"/>
         </c:manualLayout>
       </c:layout>
       <c:overlay val="0"/>
@@ -19758,7 +20179,7 @@
               <a:cs typeface="Arial"/>
             </a:defRPr>
           </a:pPr>
-          <a:endParaRPr lang="it-IT"/>
+          <a:endParaRPr lang="en-US"/>
         </a:p>
       </c:txPr>
     </c:legend>
@@ -19788,7 +20209,7 @@
           <a:cs typeface="Arial"/>
         </a:defRPr>
       </a:pPr>
-      <a:endParaRPr lang="it-IT"/>
+      <a:endParaRPr lang="en-US"/>
     </a:p>
   </c:txPr>
   <c:externalData r:id="rId1">

</xml_diff>